<commit_message>
raport do zad 2 włącznie
</commit_message>
<xml_diff>
--- a/Dok1.docx
+++ b/Dok1.docx
@@ -445,7 +445,7 @@
                             <w:txbxContent>
                               <w:p>
                                 <w:pPr>
-                                  <w:pStyle w:val="NoSpacing"/>
+                                  <w:pStyle w:val="Bezodstpw"/>
                                   <w:jc w:val="right"/>
                                   <w:rPr>
                                     <w:color w:val="595959" w:themeColor="text1" w:themeTint="A6"/>
@@ -489,7 +489,7 @@
                       <w:txbxContent>
                         <w:p>
                           <w:pPr>
-                            <w:pStyle w:val="NoSpacing"/>
+                            <w:pStyle w:val="Bezodstpw"/>
                             <w:jc w:val="right"/>
                             <w:rPr>
                               <w:color w:val="595959" w:themeColor="text1" w:themeTint="A6"/>
@@ -594,7 +594,7 @@
                                 <w:sdtContent>
                                   <w:p>
                                     <w:pPr>
-                                      <w:pStyle w:val="NoSpacing"/>
+                                      <w:pStyle w:val="Bezodstpw"/>
                                       <w:jc w:val="right"/>
                                       <w:rPr>
                                         <w:color w:val="7F7F7F" w:themeColor="text1" w:themeTint="80"/>
@@ -666,7 +666,7 @@
                           <w:sdtContent>
                             <w:p>
                               <w:pPr>
-                                <w:pStyle w:val="NoSpacing"/>
+                                <w:pStyle w:val="Bezodstpw"/>
                                 <w:jc w:val="right"/>
                                 <w:rPr>
                                   <w:color w:val="7F7F7F" w:themeColor="text1" w:themeTint="80"/>
@@ -975,7 +975,7 @@
         </w:p>
         <w:p>
           <w:pPr>
-            <w:pStyle w:val="Heading1"/>
+            <w:pStyle w:val="Nagwek1"/>
           </w:pPr>
           <w:r>
             <w:br w:type="page"/>
@@ -1007,7 +1007,7 @@
           <w:sdtContent>
             <w:p>
               <w:pPr>
-                <w:pStyle w:val="TOCHeading"/>
+                <w:pStyle w:val="Nagwekspisutreci"/>
                 <w:rPr>
                   <w:rFonts w:ascii="Times New Roman" w:hAnsi="Times New Roman" w:cs="Times New Roman"/>
                 </w:rPr>
@@ -1021,7 +1021,7 @@
             </w:p>
             <w:p>
               <w:pPr>
-                <w:pStyle w:val="TOC1"/>
+                <w:pStyle w:val="Spistreci1"/>
                 <w:tabs>
                   <w:tab w:val="left" w:pos="440"/>
                   <w:tab w:val="right" w:leader="dot" w:pos="9062"/>
@@ -1044,7 +1044,7 @@
               <w:hyperlink w:anchor="_Toc153293493" w:history="1">
                 <w:r>
                   <w:rPr>
-                    <w:rStyle w:val="Hyperlink"/>
+                    <w:rStyle w:val="Hipercze"/>
                     <w:noProof/>
                   </w:rPr>
                   <w:t>1.</w:t>
@@ -1059,7 +1059,7 @@
                 </w:r>
                 <w:r>
                   <w:rPr>
-                    <w:rStyle w:val="Hyperlink"/>
+                    <w:rStyle w:val="Hipercze"/>
                     <w:noProof/>
                   </w:rPr>
                   <w:t>Symbole matematyczne i akronimy</w:t>
@@ -1116,7 +1116,7 @@
             </w:p>
             <w:p>
               <w:pPr>
-                <w:pStyle w:val="TOC1"/>
+                <w:pStyle w:val="Spistreci1"/>
                 <w:tabs>
                   <w:tab w:val="right" w:leader="dot" w:pos="9062"/>
                 </w:tabs>
@@ -1129,7 +1129,7 @@
               <w:hyperlink w:anchor="_Toc153293494" w:history="1">
                 <w:r>
                   <w:rPr>
-                    <w:rStyle w:val="Hyperlink"/>
+                    <w:rStyle w:val="Hipercze"/>
                     <w:noProof/>
                   </w:rPr>
                   <w:t>2. Wprowadzenie</w:t>
@@ -1186,7 +1186,7 @@
             </w:p>
             <w:p>
               <w:pPr>
-                <w:pStyle w:val="TOC2"/>
+                <w:pStyle w:val="Spistreci2"/>
                 <w:tabs>
                   <w:tab w:val="left" w:pos="880"/>
                   <w:tab w:val="right" w:leader="dot" w:pos="9062"/>
@@ -1200,7 +1200,7 @@
               <w:hyperlink w:anchor="_Toc153293495" w:history="1">
                 <w:r>
                   <w:rPr>
-                    <w:rStyle w:val="Hyperlink"/>
+                    <w:rStyle w:val="Hipercze"/>
                     <w:noProof/>
                   </w:rPr>
                   <w:t>2.1</w:t>
@@ -1215,7 +1215,7 @@
                 </w:r>
                 <w:r>
                   <w:rPr>
-                    <w:rStyle w:val="Hyperlink"/>
+                    <w:rStyle w:val="Hipercze"/>
                     <w:noProof/>
                   </w:rPr>
                   <w:t>Równanie Lotki-Volterry</w:t>
@@ -1272,7 +1272,7 @@
             </w:p>
             <w:p>
               <w:pPr>
-                <w:pStyle w:val="TOC2"/>
+                <w:pStyle w:val="Spistreci2"/>
                 <w:tabs>
                   <w:tab w:val="left" w:pos="880"/>
                   <w:tab w:val="right" w:leader="dot" w:pos="9062"/>
@@ -1286,7 +1286,7 @@
               <w:hyperlink w:anchor="_Toc153293496" w:history="1">
                 <w:r>
                   <w:rPr>
-                    <w:rStyle w:val="Hyperlink"/>
+                    <w:rStyle w:val="Hipercze"/>
                     <w:noProof/>
                   </w:rPr>
                   <w:t>2.2</w:t>
@@ -1301,7 +1301,7 @@
                 </w:r>
                 <w:r>
                   <w:rPr>
-                    <w:rStyle w:val="Hyperlink"/>
+                    <w:rStyle w:val="Hipercze"/>
                     <w:noProof/>
                   </w:rPr>
                   <w:t>Jawna metoda Eulera</w:t>
@@ -1358,7 +1358,7 @@
             </w:p>
             <w:p>
               <w:pPr>
-                <w:pStyle w:val="TOC2"/>
+                <w:pStyle w:val="Spistreci2"/>
                 <w:tabs>
                   <w:tab w:val="left" w:pos="880"/>
                   <w:tab w:val="right" w:leader="dot" w:pos="9062"/>
@@ -1372,7 +1372,7 @@
               <w:hyperlink w:anchor="_Toc153293497" w:history="1">
                 <w:r>
                   <w:rPr>
-                    <w:rStyle w:val="Hyperlink"/>
+                    <w:rStyle w:val="Hipercze"/>
                     <w:noProof/>
                   </w:rPr>
                   <w:t>2.3</w:t>
@@ -1387,7 +1387,7 @@
                 </w:r>
                 <w:r>
                   <w:rPr>
-                    <w:rStyle w:val="Hyperlink"/>
+                    <w:rStyle w:val="Hipercze"/>
                     <w:noProof/>
                   </w:rPr>
                   <w:t>Niejawna metoda Eulera</w:t>
@@ -1444,7 +1444,7 @@
             </w:p>
             <w:p>
               <w:pPr>
-                <w:pStyle w:val="TOC2"/>
+                <w:pStyle w:val="Spistreci2"/>
                 <w:tabs>
                   <w:tab w:val="right" w:leader="dot" w:pos="9062"/>
                 </w:tabs>
@@ -1457,7 +1457,7 @@
               <w:hyperlink w:anchor="_Toc153293498" w:history="1">
                 <w:r>
                   <w:rPr>
-                    <w:rStyle w:val="Hyperlink"/>
+                    <w:rStyle w:val="Hipercze"/>
                     <w:noProof/>
                   </w:rPr>
                   <w:t>2.4 Metoda Heuna</w:t>
@@ -1514,7 +1514,7 @@
             </w:p>
             <w:p>
               <w:pPr>
-                <w:pStyle w:val="TOC2"/>
+                <w:pStyle w:val="Spistreci2"/>
                 <w:tabs>
                   <w:tab w:val="left" w:pos="880"/>
                   <w:tab w:val="right" w:leader="dot" w:pos="9062"/>
@@ -1528,7 +1528,7 @@
               <w:hyperlink w:anchor="_Toc153293499" w:history="1">
                 <w:r>
                   <w:rPr>
-                    <w:rStyle w:val="Hyperlink"/>
+                    <w:rStyle w:val="Hipercze"/>
                     <w:noProof/>
                   </w:rPr>
                   <w:t>2.5</w:t>
@@ -1543,7 +1543,7 @@
                 </w:r>
                 <w:r>
                   <w:rPr>
-                    <w:rStyle w:val="Hyperlink"/>
+                    <w:rStyle w:val="Hipercze"/>
                     <w:noProof/>
                   </w:rPr>
                   <w:t>Wbudowana w środowisko Matlab funkcja ode45</w:t>
@@ -1600,7 +1600,7 @@
             </w:p>
             <w:p>
               <w:pPr>
-                <w:pStyle w:val="TOC1"/>
+                <w:pStyle w:val="Spistreci1"/>
                 <w:tabs>
                   <w:tab w:val="right" w:leader="dot" w:pos="9062"/>
                 </w:tabs>
@@ -1613,7 +1613,7 @@
               <w:hyperlink w:anchor="_Toc153293500" w:history="1">
                 <w:r>
                   <w:rPr>
-                    <w:rStyle w:val="Hyperlink"/>
+                    <w:rStyle w:val="Hipercze"/>
                     <w:noProof/>
                   </w:rPr>
                   <w:t>3. Metodyka i wyniki doświadczeń</w:t>
@@ -1670,7 +1670,7 @@
             </w:p>
             <w:p>
               <w:pPr>
-                <w:pStyle w:val="TOC2"/>
+                <w:pStyle w:val="Spistreci2"/>
                 <w:tabs>
                   <w:tab w:val="right" w:leader="dot" w:pos="9062"/>
                 </w:tabs>
@@ -1683,7 +1683,7 @@
               <w:hyperlink w:anchor="_Toc153293501" w:history="1">
                 <w:r>
                   <w:rPr>
-                    <w:rStyle w:val="Hyperlink"/>
+                    <w:rStyle w:val="Hipercze"/>
                     <w:noProof/>
                   </w:rPr>
                   <w:t xml:space="preserve">3.1 Wyznaczenie optymalnych parametrów dopasowania modelu do danych </w:t>
@@ -1691,7 +1691,7 @@
                 <m:oMath>
                   <m:r>
                     <w:rPr>
-                      <w:rStyle w:val="Hyperlink"/>
+                      <w:rStyle w:val="Hipercze"/>
                       <w:rFonts w:ascii="Cambria Math" w:hAnsi="Cambria Math"/>
                       <w:noProof/>
                     </w:rPr>
@@ -1700,7 +1700,7 @@
                 </m:oMath>
                 <w:r>
                   <w:rPr>
-                    <w:rStyle w:val="Hyperlink"/>
+                    <w:rStyle w:val="Hipercze"/>
                     <w:noProof/>
                   </w:rPr>
                   <w:t xml:space="preserve"> z wykorzystaniem jawenej metody eulera</w:t>
@@ -1757,7 +1757,7 @@
             </w:p>
             <w:p>
               <w:pPr>
-                <w:pStyle w:val="TOC2"/>
+                <w:pStyle w:val="Spistreci2"/>
                 <w:tabs>
                   <w:tab w:val="right" w:leader="dot" w:pos="9062"/>
                 </w:tabs>
@@ -1770,7 +1770,7 @@
               <w:hyperlink w:anchor="_Toc153293502" w:history="1">
                 <w:r>
                   <w:rPr>
-                    <w:rStyle w:val="Hyperlink"/>
+                    <w:rStyle w:val="Hipercze"/>
                     <w:noProof/>
                   </w:rPr>
                   <w:t xml:space="preserve">3.2 Wyznaczenie optymalnych parametrów dopasowania modelu do danych </w:t>
@@ -1778,7 +1778,7 @@
                 <m:oMath>
                   <m:r>
                     <w:rPr>
-                      <w:rStyle w:val="Hyperlink"/>
+                      <w:rStyle w:val="Hipercze"/>
                       <w:rFonts w:ascii="Cambria Math" w:hAnsi="Cambria Math"/>
                       <w:noProof/>
                     </w:rPr>
@@ -1787,7 +1787,7 @@
                 </m:oMath>
                 <w:r>
                   <w:rPr>
-                    <w:rStyle w:val="Hyperlink"/>
+                    <w:rStyle w:val="Hipercze"/>
                     <w:noProof/>
                   </w:rPr>
                   <w:t xml:space="preserve"> z wykorzystaniem niejawnej metody Eulera i metody Heuna</w:t>
@@ -1844,7 +1844,7 @@
             </w:p>
             <w:p>
               <w:pPr>
-                <w:pStyle w:val="TOC2"/>
+                <w:pStyle w:val="Spistreci2"/>
                 <w:tabs>
                   <w:tab w:val="right" w:leader="dot" w:pos="9062"/>
                 </w:tabs>
@@ -1857,7 +1857,7 @@
               <w:hyperlink w:anchor="_Toc153293503" w:history="1">
                 <w:r>
                   <w:rPr>
-                    <w:rStyle w:val="Hyperlink"/>
+                    <w:rStyle w:val="Hipercze"/>
                     <w:noProof/>
                   </w:rPr>
                   <w:t xml:space="preserve">3.3 Wyznaczenie optymalnych parametrów dopasowania modelu do danych </w:t>
@@ -1865,7 +1865,7 @@
                 <m:oMath>
                   <m:r>
                     <w:rPr>
-                      <w:rStyle w:val="Hyperlink"/>
+                      <w:rStyle w:val="Hipercze"/>
                       <w:rFonts w:ascii="Cambria Math" w:hAnsi="Cambria Math"/>
                       <w:noProof/>
                     </w:rPr>
@@ -1874,7 +1874,7 @@
                 </m:oMath>
                 <w:r>
                   <w:rPr>
-                    <w:rStyle w:val="Hyperlink"/>
+                    <w:rStyle w:val="Hipercze"/>
                     <w:noProof/>
                   </w:rPr>
                   <w:t xml:space="preserve"> z wykorzystaniem ode45 i jawnej metody Eulera.</w:t>
@@ -1931,7 +1931,7 @@
             </w:p>
             <w:p>
               <w:pPr>
-                <w:pStyle w:val="TOC1"/>
+                <w:pStyle w:val="Spistreci1"/>
                 <w:tabs>
                   <w:tab w:val="right" w:leader="dot" w:pos="9062"/>
                 </w:tabs>
@@ -1944,7 +1944,7 @@
               <w:hyperlink w:anchor="_Toc153293504" w:history="1">
                 <w:r>
                   <w:rPr>
-                    <w:rStyle w:val="Hyperlink"/>
+                    <w:rStyle w:val="Hipercze"/>
                     <w:noProof/>
                   </w:rPr>
                   <w:t>4. Dyskusja wyników eksperymentów numerycznych</w:t>
@@ -2012,7 +2012,7 @@
         </w:sdt>
         <w:p>
           <w:pPr>
-            <w:pStyle w:val="Heading1"/>
+            <w:pStyle w:val="Nagwek1"/>
           </w:pPr>
         </w:p>
       </w:sdtContent>
@@ -2032,7 +2032,7 @@
     </w:p>
     <w:p>
       <w:pPr>
-        <w:pStyle w:val="Heading1"/>
+        <w:pStyle w:val="Nagwek1"/>
         <w:numPr>
           <w:ilvl w:val="0"/>
           <w:numId w:val="2"/>
@@ -2060,7 +2060,7 @@
     </w:p>
     <w:p>
       <w:pPr>
-        <w:pStyle w:val="Heading1"/>
+        <w:pStyle w:val="Nagwek1"/>
       </w:pPr>
       <w:bookmarkStart w:id="1" w:name="_Toc153293494"/>
       <w:r>
@@ -2074,7 +2074,7 @@
     </w:p>
     <w:p>
       <w:pPr>
-        <w:pStyle w:val="Heading2"/>
+        <w:pStyle w:val="Nagwek2"/>
         <w:numPr>
           <w:ilvl w:val="1"/>
           <w:numId w:val="3"/>
@@ -2644,7 +2644,7 @@
     </w:p>
     <w:p>
       <w:pPr>
-        <w:pStyle w:val="Caption"/>
+        <w:pStyle w:val="Legenda"/>
       </w:pPr>
       <w:r>
         <w:t xml:space="preserve">Równanie </w:t>
@@ -2687,7 +2687,7 @@
     </w:p>
     <w:p>
       <w:pPr>
-        <w:pStyle w:val="Heading2"/>
+        <w:pStyle w:val="Nagwek2"/>
         <w:numPr>
           <w:ilvl w:val="1"/>
           <w:numId w:val="3"/>
@@ -3248,7 +3248,7 @@
     </w:p>
     <w:p>
       <w:pPr>
-        <w:pStyle w:val="Caption"/>
+        <w:pStyle w:val="Legenda"/>
         <w:rPr>
           <w:rFonts w:eastAsiaTheme="minorEastAsia"/>
           <w:i w:val="0"/>
@@ -3414,7 +3414,7 @@
     </w:p>
     <w:p>
       <w:pPr>
-        <w:pStyle w:val="Heading2"/>
+        <w:pStyle w:val="Nagwek2"/>
         <w:numPr>
           <w:ilvl w:val="1"/>
           <w:numId w:val="3"/>
@@ -3718,7 +3718,7 @@
     </w:p>
     <w:p>
       <w:pPr>
-        <w:pStyle w:val="Caption"/>
+        <w:pStyle w:val="Legenda"/>
       </w:pPr>
       <w:r>
         <w:t xml:space="preserve">Wzór </w:t>
@@ -3734,7 +3734,7 @@
     </w:p>
     <w:p>
       <w:pPr>
-        <w:pStyle w:val="Heading2"/>
+        <w:pStyle w:val="Nagwek2"/>
         <w:rPr>
           <w:rFonts w:ascii="Times New Roman" w:hAnsi="Times New Roman" w:cs="Times New Roman"/>
         </w:rPr>
@@ -3742,7 +3742,7 @@
     </w:p>
     <w:p>
       <w:pPr>
-        <w:pStyle w:val="Heading2"/>
+        <w:pStyle w:val="Nagwek2"/>
         <w:rPr>
           <w:rFonts w:ascii="Times New Roman" w:hAnsi="Times New Roman" w:cs="Times New Roman"/>
         </w:rPr>
@@ -3750,7 +3750,7 @@
     </w:p>
     <w:p>
       <w:pPr>
-        <w:pStyle w:val="Heading2"/>
+        <w:pStyle w:val="Nagwek2"/>
         <w:rPr>
           <w:rFonts w:ascii="Times New Roman" w:hAnsi="Times New Roman" w:cs="Times New Roman"/>
         </w:rPr>
@@ -4035,7 +4035,7 @@
     </w:p>
     <w:p>
       <w:pPr>
-        <w:pStyle w:val="Caption"/>
+        <w:pStyle w:val="Legenda"/>
       </w:pPr>
       <w:r>
         <w:t xml:space="preserve">Wzór </w:t>
@@ -4297,7 +4297,7 @@
     </w:p>
     <w:p>
       <w:pPr>
-        <w:pStyle w:val="Caption"/>
+        <w:pStyle w:val="Legenda"/>
       </w:pPr>
       <w:r>
         <w:t xml:space="preserve">Wzór </w:t>
@@ -4706,7 +4706,7 @@
     </w:p>
     <w:p>
       <w:pPr>
-        <w:pStyle w:val="Caption"/>
+        <w:pStyle w:val="Legenda"/>
       </w:pPr>
       <w:r>
         <w:t xml:space="preserve">Wzór </w:t>
@@ -5115,7 +5115,7 @@
     </w:p>
     <w:p>
       <w:pPr>
-        <w:pStyle w:val="Heading2"/>
+        <w:pStyle w:val="Nagwek2"/>
         <w:numPr>
           <w:ilvl w:val="1"/>
           <w:numId w:val="5"/>
@@ -5146,7 +5146,7 @@
     </w:p>
     <w:p>
       <w:pPr>
-        <w:pStyle w:val="Heading1"/>
+        <w:pStyle w:val="Nagwek1"/>
       </w:pPr>
       <w:bookmarkStart w:id="7" w:name="_Toc153293500"/>
       <w:r>
@@ -5156,7 +5156,7 @@
     </w:p>
     <w:p>
       <w:pPr>
-        <w:pStyle w:val="Heading2"/>
+        <w:pStyle w:val="Nagwek2"/>
         <w:rPr>
           <w:rFonts w:ascii="Times New Roman" w:hAnsi="Times New Roman" w:cs="Times New Roman"/>
         </w:rPr>
@@ -5733,7 +5733,7 @@
     </w:p>
     <w:p>
       <w:pPr>
-        <w:pStyle w:val="Caption"/>
+        <w:pStyle w:val="Legenda"/>
       </w:pPr>
       <w:r>
         <w:t xml:space="preserve">Wzór </w:t>
@@ -6045,7 +6045,7 @@
     </w:p>
     <w:p>
       <w:pPr>
-        <w:pStyle w:val="Caption"/>
+        <w:pStyle w:val="Legenda"/>
       </w:pPr>
       <w:r>
         <w:t xml:space="preserve">Wzór </w:t>
@@ -6667,7 +6667,7 @@
     </w:p>
     <w:p>
       <w:pPr>
-        <w:pStyle w:val="Heading2"/>
+        <w:pStyle w:val="Nagwek2"/>
         <w:rPr>
           <w:rFonts w:ascii="Times New Roman" w:hAnsi="Times New Roman" w:cs="Times New Roman"/>
         </w:rPr>
@@ -7356,7 +7356,7 @@
     </w:p>
     <w:p>
       <w:pPr>
-        <w:pStyle w:val="Caption"/>
+        <w:pStyle w:val="Legenda"/>
       </w:pPr>
       <w:r>
         <w:t xml:space="preserve">Wzór </w:t>
@@ -7760,7 +7760,7 @@
     </w:p>
     <w:p>
       <w:pPr>
-        <w:pStyle w:val="Caption"/>
+        <w:pStyle w:val="Legenda"/>
         <w:rPr>
           <w:noProof/>
         </w:rPr>
@@ -7779,7 +7779,7 @@
     </w:p>
     <w:p>
       <w:pPr>
-        <w:pStyle w:val="Heading2"/>
+        <w:pStyle w:val="Nagwek2"/>
         <w:rPr>
           <w:rFonts w:ascii="Times New Roman" w:hAnsi="Times New Roman" w:cs="Times New Roman"/>
         </w:rPr>
@@ -8013,13 +8013,7 @@
         <w:rPr>
           <w:rFonts w:ascii="Times New Roman" w:hAnsi="Times New Roman" w:cs="Times New Roman"/>
         </w:rPr>
-        <w:t xml:space="preserve"> z wykorzystaniem </w:t>
-      </w:r>
-      <w:r>
-        <w:rPr>
-          <w:rFonts w:ascii="Times New Roman" w:hAnsi="Times New Roman" w:cs="Times New Roman"/>
-        </w:rPr>
-        <w:t>ode45 i jawnej metody Eulera.</w:t>
+        <w:t xml:space="preserve"> z wykorzystaniem ode45 i jawnej metody Eulera.</w:t>
       </w:r>
       <w:bookmarkEnd w:id="10"/>
     </w:p>
@@ -8362,7 +8356,7 @@
     </w:p>
     <w:p>
       <w:pPr>
-        <w:pStyle w:val="Caption"/>
+        <w:pStyle w:val="Legenda"/>
       </w:pPr>
       <w:r>
         <w:t xml:space="preserve">Wzór </w:t>
@@ -8506,15 +8500,12 @@
     </w:p>
     <w:p>
       <w:pPr>
-        <w:pStyle w:val="Heading1"/>
+        <w:pStyle w:val="Nagwek1"/>
       </w:pPr>
       <w:bookmarkStart w:id="11" w:name="_Toc153293504"/>
       <w:r>
         <w:lastRenderedPageBreak/>
-        <w:t>4</w:t>
-      </w:r>
-      <w:r>
-        <w:t xml:space="preserve">. </w:t>
+        <w:t xml:space="preserve">4. </w:t>
       </w:r>
       <w:r>
         <w:t>Dyskusja wyników eksperymentów numerycznych</w:t>
@@ -8523,7 +8514,7 @@
     </w:p>
     <w:p>
       <w:pPr>
-        <w:pStyle w:val="Heading2"/>
+        <w:pStyle w:val="Nagwek2"/>
         <w:rPr>
           <w:rFonts w:ascii="Times New Roman" w:hAnsi="Times New Roman" w:cs="Times New Roman"/>
         </w:rPr>
@@ -8780,18 +8771,18 @@
         <w:rPr>
           <w:rFonts w:ascii="Times New Roman" w:hAnsi="Times New Roman" w:cs="Times New Roman"/>
         </w:rPr>
-        <w:t xml:space="preserve"> z wykorzystaniem jawenej metody eulera</w:t>
-      </w:r>
-      <w:r>
-        <w:rPr>
-          <w:rFonts w:ascii="Times New Roman" w:hAnsi="Times New Roman" w:cs="Times New Roman"/>
-        </w:rPr>
-        <w:t>.</w:t>
+        <w:t xml:space="preserve"> z wykorzystaniem jawenej metody eulera.</w:t>
       </w:r>
     </w:p>
     <w:p>
       <w:r>
-        <w:t>W powyższym podrozdziale przedstawi</w:t>
+        <w:t xml:space="preserve">W </w:t>
+      </w:r>
+      <w:r>
+        <w:t>niniejszym</w:t>
+      </w:r>
+      <w:r>
+        <w:t xml:space="preserve"> podrozdziale przedstawi</w:t>
       </w:r>
       <w:r>
         <w:t>ę</w:t>
@@ -8861,19 +8852,7 @@
             <w:rPr>
               <w:rFonts w:ascii="Cambria Math" w:hAnsi="Cambria Math"/>
             </w:rPr>
-            <m:t>=</m:t>
-          </m:r>
-          <m:r>
-            <w:rPr>
-              <w:rFonts w:ascii="Cambria Math" w:hAnsi="Cambria Math"/>
-            </w:rPr>
-            <m:t>377.8196</m:t>
-          </m:r>
-          <m:r>
-            <w:rPr>
-              <w:rFonts w:ascii="Cambria Math" w:hAnsi="Cambria Math"/>
-            </w:rPr>
-            <m:t xml:space="preserve"> </m:t>
+            <m:t xml:space="preserve">=377.8196 </m:t>
           </m:r>
           <m:sSub>
             <m:sSubPr>
@@ -8905,19 +8884,7 @@
             <w:rPr>
               <w:rFonts w:ascii="Cambria Math" w:hAnsi="Cambria Math"/>
             </w:rPr>
-            <m:t>=</m:t>
-          </m:r>
-          <m:r>
-            <w:rPr>
-              <w:rFonts w:ascii="Cambria Math" w:hAnsi="Cambria Math"/>
-            </w:rPr>
-            <m:t>12.3219</m:t>
-          </m:r>
-          <m:r>
-            <w:rPr>
-              <w:rFonts w:ascii="Cambria Math" w:hAnsi="Cambria Math"/>
-            </w:rPr>
-            <m:t xml:space="preserve"> </m:t>
+            <m:t xml:space="preserve">=12.3219 </m:t>
           </m:r>
           <m:sSub>
             <m:sSubPr>
@@ -8949,13 +8916,7 @@
             <w:rPr>
               <w:rFonts w:ascii="Cambria Math" w:hAnsi="Cambria Math"/>
             </w:rPr>
-            <m:t>=</m:t>
-          </m:r>
-          <m:r>
-            <w:rPr>
-              <w:rFonts w:ascii="Cambria Math" w:hAnsi="Cambria Math"/>
-            </w:rPr>
-            <m:t>-0.0756</m:t>
+            <m:t>=-0.0756</m:t>
           </m:r>
           <m:sSub>
             <m:sSubPr>
@@ -8971,19 +8932,7 @@
                 <w:rPr>
                   <w:rFonts w:ascii="Cambria Math" w:hAnsi="Cambria Math"/>
                 </w:rPr>
-                <m:t xml:space="preserve"> </m:t>
-              </m:r>
-              <m:r>
-                <w:rPr>
-                  <w:rFonts w:ascii="Cambria Math" w:hAnsi="Cambria Math"/>
-                </w:rPr>
-                <m:t>r</m:t>
-              </m:r>
-              <m:r>
-                <w:rPr>
-                  <w:rFonts w:ascii="Cambria Math" w:hAnsi="Cambria Math"/>
-                </w:rPr>
-                <m:t xml:space="preserve"> </m:t>
+                <m:t xml:space="preserve"> r </m:t>
               </m:r>
             </m:e>
             <m:sub>
@@ -8991,13 +8940,7 @@
                 <w:rPr>
                   <w:rFonts w:ascii="Cambria Math" w:hAnsi="Cambria Math"/>
                 </w:rPr>
-                <m:t>x</m:t>
-              </m:r>
-              <m:r>
-                <w:rPr>
-                  <w:rFonts w:ascii="Cambria Math" w:hAnsi="Cambria Math"/>
-                </w:rPr>
-                <m:t>x</m:t>
+                <m:t>xx</m:t>
               </m:r>
             </m:sub>
           </m:sSub>
@@ -9005,19 +8948,7 @@
             <w:rPr>
               <w:rFonts w:ascii="Cambria Math" w:hAnsi="Cambria Math"/>
             </w:rPr>
-            <m:t>=</m:t>
-          </m:r>
-          <m:r>
-            <w:rPr>
-              <w:rFonts w:ascii="Cambria Math" w:hAnsi="Cambria Math"/>
-            </w:rPr>
-            <m:t>-0.0211</m:t>
-          </m:r>
-          <m:r>
-            <w:rPr>
-              <w:rFonts w:ascii="Cambria Math" w:hAnsi="Cambria Math"/>
-            </w:rPr>
-            <m:t xml:space="preserve"> </m:t>
+            <m:t xml:space="preserve">=-0.0211 </m:t>
           </m:r>
         </m:oMath>
       </m:oMathPara>
@@ -9065,13 +8996,7 @@
           <w:rPr>
             <w:rFonts w:ascii="Cambria Math" w:hAnsi="Cambria Math"/>
           </w:rPr>
-          <m:t xml:space="preserve">= </m:t>
-        </m:r>
-        <m:r>
-          <w:rPr>
-            <w:rFonts w:ascii="Cambria Math" w:hAnsi="Cambria Math"/>
-          </w:rPr>
-          <m:t>4.4859e+04</m:t>
+          <m:t>= 4.4859e+04</m:t>
         </m:r>
       </m:oMath>
     </w:p>
@@ -9137,7 +9062,7 @@
     </w:p>
     <w:p>
       <w:pPr>
-        <w:pStyle w:val="Caption"/>
+        <w:pStyle w:val="Legenda"/>
       </w:pPr>
       <w:r>
         <w:t xml:space="preserve">Wykres </w:t>
@@ -9206,19 +9131,7 @@
             <w:rPr>
               <w:rFonts w:ascii="Cambria Math" w:hAnsi="Cambria Math"/>
             </w:rPr>
-            <m:t>=</m:t>
-          </m:r>
-          <m:r>
-            <w:rPr>
-              <w:rFonts w:ascii="Cambria Math" w:hAnsi="Cambria Math"/>
-            </w:rPr>
-            <m:t>82.4968</m:t>
-          </m:r>
-          <m:r>
-            <w:rPr>
-              <w:rFonts w:ascii="Cambria Math" w:hAnsi="Cambria Math"/>
-            </w:rPr>
-            <m:t xml:space="preserve"> </m:t>
+            <m:t xml:space="preserve">=82.4968 </m:t>
           </m:r>
           <m:sSub>
             <m:sSubPr>
@@ -9243,44 +9156,6 @@
                   <w:rFonts w:ascii="Cambria Math" w:hAnsi="Cambria Math"/>
                 </w:rPr>
                 <m:t>y</m:t>
-              </m:r>
-            </m:sub>
-          </m:sSub>
-          <m:r>
-            <w:rPr>
-              <w:rFonts w:ascii="Cambria Math" w:hAnsi="Cambria Math"/>
-            </w:rPr>
-            <m:t>-5.4044</m:t>
-          </m:r>
-          <m:r>
-            <w:rPr>
-              <w:rFonts w:ascii="Cambria Math" w:hAnsi="Cambria Math"/>
-            </w:rPr>
-            <m:t xml:space="preserve"> </m:t>
-          </m:r>
-          <m:sSub>
-            <m:sSubPr>
-              <m:ctrlPr>
-                <w:rPr>
-                  <w:rFonts w:ascii="Cambria Math" w:hAnsi="Cambria Math"/>
-                  <w:i/>
-                </w:rPr>
-              </m:ctrlPr>
-            </m:sSubPr>
-            <m:e>
-              <m:r>
-                <w:rPr>
-                  <w:rFonts w:ascii="Cambria Math" w:hAnsi="Cambria Math"/>
-                </w:rPr>
-                <m:t>r</m:t>
-              </m:r>
-            </m:e>
-            <m:sub>
-              <m:r>
-                <w:rPr>
-                  <w:rFonts w:ascii="Cambria Math" w:hAnsi="Cambria Math"/>
-                </w:rPr>
-                <m:t>yx</m:t>
               </m:r>
             </m:sub>
           </m:sSub>
@@ -9294,7 +9169,7 @@
             <w:rPr>
               <w:rFonts w:ascii="Cambria Math" w:hAnsi="Cambria Math"/>
             </w:rPr>
-            <m:t>0.0574</m:t>
+            <m:t xml:space="preserve">-5.4044 </m:t>
           </m:r>
           <m:sSub>
             <m:sSubPr>
@@ -9310,7 +9185,7 @@
                 <w:rPr>
                   <w:rFonts w:ascii="Cambria Math" w:hAnsi="Cambria Math"/>
                 </w:rPr>
-                <m:t xml:space="preserve"> r </m:t>
+                <m:t>r</m:t>
               </m:r>
             </m:e>
             <m:sub>
@@ -9318,7 +9193,7 @@
                 <w:rPr>
                   <w:rFonts w:ascii="Cambria Math" w:hAnsi="Cambria Math"/>
                 </w:rPr>
-                <m:t>yy</m:t>
+                <m:t>yx</m:t>
               </m:r>
             </m:sub>
           </m:sSub>
@@ -9326,19 +9201,39 @@
             <w:rPr>
               <w:rFonts w:ascii="Cambria Math" w:hAnsi="Cambria Math"/>
             </w:rPr>
-            <m:t>=</m:t>
+            <m:t>=0.0574</m:t>
           </m:r>
+          <m:sSub>
+            <m:sSubPr>
+              <m:ctrlPr>
+                <w:rPr>
+                  <w:rFonts w:ascii="Cambria Math" w:hAnsi="Cambria Math"/>
+                  <w:i/>
+                </w:rPr>
+              </m:ctrlPr>
+            </m:sSubPr>
+            <m:e>
+              <m:r>
+                <w:rPr>
+                  <w:rFonts w:ascii="Cambria Math" w:hAnsi="Cambria Math"/>
+                </w:rPr>
+                <m:t xml:space="preserve"> r </m:t>
+              </m:r>
+            </m:e>
+            <m:sub>
+              <m:r>
+                <w:rPr>
+                  <w:rFonts w:ascii="Cambria Math" w:hAnsi="Cambria Math"/>
+                </w:rPr>
+                <m:t>yy</m:t>
+              </m:r>
+            </m:sub>
+          </m:sSub>
           <m:r>
             <w:rPr>
               <w:rFonts w:ascii="Cambria Math" w:hAnsi="Cambria Math"/>
             </w:rPr>
-            <m:t>-0.0296</m:t>
-          </m:r>
-          <m:r>
-            <w:rPr>
-              <w:rFonts w:ascii="Cambria Math" w:hAnsi="Cambria Math"/>
-            </w:rPr>
-            <m:t xml:space="preserve"> </m:t>
+            <m:t xml:space="preserve">=-0.0296 </m:t>
           </m:r>
         </m:oMath>
       </m:oMathPara>
@@ -9400,280 +9295,6 @@
           <w:rFonts w:eastAsiaTheme="minorEastAsia"/>
         </w:rPr>
         <w:t>.</w:t>
-      </w:r>
-    </w:p>
-    <w:p>
-      <w:pPr>
-        <w:pStyle w:val="Heading2"/>
-        <w:rPr>
-          <w:rFonts w:ascii="Times New Roman" w:hAnsi="Times New Roman" w:cs="Times New Roman"/>
-        </w:rPr>
-      </w:pPr>
-      <w:r>
-        <w:rPr>
-          <w:rFonts w:ascii="Times New Roman" w:hAnsi="Times New Roman" w:cs="Times New Roman"/>
-        </w:rPr>
-        <w:t>4</w:t>
-      </w:r>
-      <w:r>
-        <w:rPr>
-          <w:rFonts w:ascii="Times New Roman" w:hAnsi="Times New Roman" w:cs="Times New Roman"/>
-        </w:rPr>
-        <w:t>.</w:t>
-      </w:r>
-      <w:r>
-        <w:rPr>
-          <w:rFonts w:ascii="Times New Roman" w:hAnsi="Times New Roman" w:cs="Times New Roman"/>
-        </w:rPr>
-        <w:t>2</w:t>
-      </w:r>
-      <w:r>
-        <w:rPr>
-          <w:rFonts w:ascii="Times New Roman" w:hAnsi="Times New Roman" w:cs="Times New Roman"/>
-        </w:rPr>
-        <w:t xml:space="preserve"> </w:t>
-      </w:r>
-      <w:r>
-        <w:rPr>
-          <w:rFonts w:ascii="Times New Roman" w:hAnsi="Times New Roman" w:cs="Times New Roman"/>
-        </w:rPr>
-        <w:t>Wyniki w</w:t>
-      </w:r>
-      <w:r>
-        <w:rPr>
-          <w:rFonts w:ascii="Times New Roman" w:hAnsi="Times New Roman" w:cs="Times New Roman"/>
-        </w:rPr>
-        <w:t>yznaczeni</w:t>
-      </w:r>
-      <w:r>
-        <w:rPr>
-          <w:rFonts w:ascii="Times New Roman" w:hAnsi="Times New Roman" w:cs="Times New Roman"/>
-        </w:rPr>
-        <w:t>a</w:t>
-      </w:r>
-      <w:r>
-        <w:rPr>
-          <w:rFonts w:ascii="Times New Roman" w:hAnsi="Times New Roman" w:cs="Times New Roman"/>
-        </w:rPr>
-        <w:t xml:space="preserve"> </w:t>
-      </w:r>
-      <w:r>
-        <w:rPr>
-          <w:rFonts w:ascii="Times New Roman" w:hAnsi="Times New Roman" w:cs="Times New Roman"/>
-        </w:rPr>
-        <w:t xml:space="preserve">optymalnych </w:t>
-      </w:r>
-      <w:r>
-        <w:rPr>
-          <w:rFonts w:ascii="Times New Roman" w:hAnsi="Times New Roman" w:cs="Times New Roman"/>
-        </w:rPr>
-        <w:t>parametrów</w:t>
-      </w:r>
-      <w:r>
-        <w:rPr>
-          <w:rFonts w:ascii="Times New Roman" w:hAnsi="Times New Roman" w:cs="Times New Roman"/>
-        </w:rPr>
-        <w:t xml:space="preserve"> dopasowania modelu do danych</w:t>
-      </w:r>
-      <w:r>
-        <w:rPr>
-          <w:rFonts w:ascii="Times New Roman" w:hAnsi="Times New Roman" w:cs="Times New Roman"/>
-        </w:rPr>
-        <w:t xml:space="preserve"> </w:t>
-      </w:r>
-      <m:oMath>
-        <m:sSub>
-          <m:sSubPr>
-            <m:ctrlPr>
-              <w:rPr>
-                <w:rFonts w:ascii="Cambria Math" w:hAnsi="Cambria Math" w:cs="Times New Roman"/>
-                <w:i/>
-              </w:rPr>
-            </m:ctrlPr>
-          </m:sSubPr>
-          <m:e>
-            <m:r>
-              <w:rPr>
-                <w:rFonts w:ascii="Cambria Math" w:hAnsi="Cambria Math" w:cs="Times New Roman"/>
-              </w:rPr>
-              <m:t>r</m:t>
-            </m:r>
-          </m:e>
-          <m:sub>
-            <m:r>
-              <w:rPr>
-                <w:rFonts w:ascii="Cambria Math" w:hAnsi="Cambria Math" w:cs="Times New Roman"/>
-              </w:rPr>
-              <m:t>x</m:t>
-            </m:r>
-          </m:sub>
-        </m:sSub>
-        <m:r>
-          <w:rPr>
-            <w:rFonts w:ascii="Cambria Math" w:hAnsi="Cambria Math" w:cs="Times New Roman"/>
-          </w:rPr>
-          <m:t>,</m:t>
-        </m:r>
-        <m:sSub>
-          <m:sSubPr>
-            <m:ctrlPr>
-              <w:rPr>
-                <w:rFonts w:ascii="Cambria Math" w:hAnsi="Cambria Math" w:cs="Times New Roman"/>
-                <w:i/>
-              </w:rPr>
-            </m:ctrlPr>
-          </m:sSubPr>
-          <m:e>
-            <m:r>
-              <w:rPr>
-                <w:rFonts w:ascii="Cambria Math" w:hAnsi="Cambria Math" w:cs="Times New Roman"/>
-              </w:rPr>
-              <m:t>r</m:t>
-            </m:r>
-          </m:e>
-          <m:sub>
-            <m:r>
-              <w:rPr>
-                <w:rFonts w:ascii="Cambria Math" w:hAnsi="Cambria Math" w:cs="Times New Roman"/>
-              </w:rPr>
-              <m:t>xy</m:t>
-            </m:r>
-          </m:sub>
-        </m:sSub>
-        <m:r>
-          <w:rPr>
-            <w:rFonts w:ascii="Cambria Math" w:hAnsi="Cambria Math" w:cs="Times New Roman"/>
-          </w:rPr>
-          <m:t>,</m:t>
-        </m:r>
-        <m:sSub>
-          <m:sSubPr>
-            <m:ctrlPr>
-              <w:rPr>
-                <w:rFonts w:ascii="Cambria Math" w:hAnsi="Cambria Math" w:cs="Times New Roman"/>
-                <w:i/>
-              </w:rPr>
-            </m:ctrlPr>
-          </m:sSubPr>
-          <m:e>
-            <m:r>
-              <w:rPr>
-                <w:rFonts w:ascii="Cambria Math" w:hAnsi="Cambria Math" w:cs="Times New Roman"/>
-              </w:rPr>
-              <m:t>r</m:t>
-            </m:r>
-          </m:e>
-          <m:sub>
-            <m:r>
-              <w:rPr>
-                <w:rFonts w:ascii="Cambria Math" w:hAnsi="Cambria Math" w:cs="Times New Roman"/>
-              </w:rPr>
-              <m:t xml:space="preserve">xx </m:t>
-            </m:r>
-          </m:sub>
-        </m:sSub>
-        <m:r>
-          <w:rPr>
-            <w:rFonts w:ascii="Cambria Math" w:hAnsi="Cambria Math" w:cs="Times New Roman"/>
-          </w:rPr>
-          <m:t xml:space="preserve">i </m:t>
-        </m:r>
-        <m:sSub>
-          <m:sSubPr>
-            <m:ctrlPr>
-              <w:rPr>
-                <w:rFonts w:ascii="Cambria Math" w:hAnsi="Cambria Math" w:cs="Times New Roman"/>
-                <w:i/>
-              </w:rPr>
-            </m:ctrlPr>
-          </m:sSubPr>
-          <m:e>
-            <m:r>
-              <w:rPr>
-                <w:rFonts w:ascii="Cambria Math" w:hAnsi="Cambria Math" w:cs="Times New Roman"/>
-              </w:rPr>
-              <m:t>r</m:t>
-            </m:r>
-          </m:e>
-          <m:sub>
-            <m:r>
-              <w:rPr>
-                <w:rFonts w:ascii="Cambria Math" w:hAnsi="Cambria Math" w:cs="Times New Roman"/>
-              </w:rPr>
-              <m:t>y</m:t>
-            </m:r>
-          </m:sub>
-        </m:sSub>
-        <m:r>
-          <w:rPr>
-            <w:rFonts w:ascii="Cambria Math" w:hAnsi="Cambria Math" w:cs="Times New Roman"/>
-          </w:rPr>
-          <m:t>,</m:t>
-        </m:r>
-        <m:sSub>
-          <m:sSubPr>
-            <m:ctrlPr>
-              <w:rPr>
-                <w:rFonts w:ascii="Cambria Math" w:hAnsi="Cambria Math" w:cs="Times New Roman"/>
-                <w:i/>
-              </w:rPr>
-            </m:ctrlPr>
-          </m:sSubPr>
-          <m:e>
-            <m:r>
-              <w:rPr>
-                <w:rFonts w:ascii="Cambria Math" w:hAnsi="Cambria Math" w:cs="Times New Roman"/>
-              </w:rPr>
-              <m:t>r</m:t>
-            </m:r>
-          </m:e>
-          <m:sub>
-            <m:r>
-              <w:rPr>
-                <w:rFonts w:ascii="Cambria Math" w:hAnsi="Cambria Math" w:cs="Times New Roman"/>
-              </w:rPr>
-              <m:t>yx</m:t>
-            </m:r>
-          </m:sub>
-        </m:sSub>
-        <m:r>
-          <w:rPr>
-            <w:rFonts w:ascii="Cambria Math" w:hAnsi="Cambria Math" w:cs="Times New Roman"/>
-          </w:rPr>
-          <m:t>,</m:t>
-        </m:r>
-        <m:sSub>
-          <m:sSubPr>
-            <m:ctrlPr>
-              <w:rPr>
-                <w:rFonts w:ascii="Cambria Math" w:hAnsi="Cambria Math" w:cs="Times New Roman"/>
-                <w:i/>
-              </w:rPr>
-            </m:ctrlPr>
-          </m:sSubPr>
-          <m:e>
-            <m:r>
-              <w:rPr>
-                <w:rFonts w:ascii="Cambria Math" w:hAnsi="Cambria Math" w:cs="Times New Roman"/>
-              </w:rPr>
-              <m:t>r</m:t>
-            </m:r>
-          </m:e>
-          <m:sub>
-            <m:r>
-              <w:rPr>
-                <w:rFonts w:ascii="Cambria Math" w:hAnsi="Cambria Math" w:cs="Times New Roman"/>
-              </w:rPr>
-              <m:t>yy</m:t>
-            </m:r>
-          </m:sub>
-        </m:sSub>
-      </m:oMath>
-      <w:r>
-        <w:rPr>
-          <w:rFonts w:ascii="Times New Roman" w:hAnsi="Times New Roman" w:cs="Times New Roman"/>
-        </w:rPr>
-        <w:t xml:space="preserve"> z wykorzystaniem niejawnej metody Eulera i metody Heuna</w:t>
       </w:r>
     </w:p>
     <w:p>
@@ -9746,7 +9367,7 @@
     </w:p>
     <w:p>
       <w:pPr>
-        <w:pStyle w:val="Caption"/>
+        <w:pStyle w:val="Legenda"/>
         <w:rPr>
           <w:rFonts w:eastAsiaTheme="minorEastAsia"/>
         </w:rPr>
@@ -9763,15 +9384,1773 @@
         </w:r>
       </w:fldSimple>
     </w:p>
-    <w:p/>
     <w:p>
       <w:pPr>
+        <w:pStyle w:val="Nagwek2"/>
+        <w:rPr>
+          <w:rFonts w:ascii="Times New Roman" w:hAnsi="Times New Roman" w:cs="Times New Roman"/>
+        </w:rPr>
+      </w:pPr>
+      <w:r>
+        <w:rPr>
+          <w:rFonts w:ascii="Times New Roman" w:hAnsi="Times New Roman" w:cs="Times New Roman"/>
+        </w:rPr>
+        <w:t>4</w:t>
+      </w:r>
+      <w:r>
+        <w:rPr>
+          <w:rFonts w:ascii="Times New Roman" w:hAnsi="Times New Roman" w:cs="Times New Roman"/>
+        </w:rPr>
+        <w:t>.</w:t>
+      </w:r>
+      <w:r>
+        <w:rPr>
+          <w:rFonts w:ascii="Times New Roman" w:hAnsi="Times New Roman" w:cs="Times New Roman"/>
+        </w:rPr>
+        <w:t>2</w:t>
+      </w:r>
+      <w:r>
+        <w:rPr>
+          <w:rFonts w:ascii="Times New Roman" w:hAnsi="Times New Roman" w:cs="Times New Roman"/>
+        </w:rPr>
+        <w:t xml:space="preserve"> </w:t>
+      </w:r>
+      <w:r>
+        <w:rPr>
+          <w:rFonts w:ascii="Times New Roman" w:hAnsi="Times New Roman" w:cs="Times New Roman"/>
+        </w:rPr>
+        <w:t>Wyniki w</w:t>
+      </w:r>
+      <w:r>
+        <w:rPr>
+          <w:rFonts w:ascii="Times New Roman" w:hAnsi="Times New Roman" w:cs="Times New Roman"/>
+        </w:rPr>
+        <w:t>yznaczeni</w:t>
+      </w:r>
+      <w:r>
+        <w:rPr>
+          <w:rFonts w:ascii="Times New Roman" w:hAnsi="Times New Roman" w:cs="Times New Roman"/>
+        </w:rPr>
+        <w:t>a</w:t>
+      </w:r>
+      <w:r>
+        <w:rPr>
+          <w:rFonts w:ascii="Times New Roman" w:hAnsi="Times New Roman" w:cs="Times New Roman"/>
+        </w:rPr>
+        <w:t xml:space="preserve"> </w:t>
+      </w:r>
+      <w:r>
+        <w:rPr>
+          <w:rFonts w:ascii="Times New Roman" w:hAnsi="Times New Roman" w:cs="Times New Roman"/>
+        </w:rPr>
+        <w:t xml:space="preserve">optymalnych </w:t>
+      </w:r>
+      <w:r>
+        <w:rPr>
+          <w:rFonts w:ascii="Times New Roman" w:hAnsi="Times New Roman" w:cs="Times New Roman"/>
+        </w:rPr>
+        <w:t>parametrów</w:t>
+      </w:r>
+      <w:r>
+        <w:rPr>
+          <w:rFonts w:ascii="Times New Roman" w:hAnsi="Times New Roman" w:cs="Times New Roman"/>
+        </w:rPr>
+        <w:t xml:space="preserve"> dopasowania modelu do danych</w:t>
+      </w:r>
+      <w:r>
+        <w:rPr>
+          <w:rFonts w:ascii="Times New Roman" w:hAnsi="Times New Roman" w:cs="Times New Roman"/>
+        </w:rPr>
+        <w:t xml:space="preserve"> </w:t>
+      </w:r>
+      <m:oMath>
+        <m:sSub>
+          <m:sSubPr>
+            <m:ctrlPr>
+              <w:rPr>
+                <w:rFonts w:ascii="Cambria Math" w:hAnsi="Cambria Math" w:cs="Times New Roman"/>
+                <w:i/>
+              </w:rPr>
+            </m:ctrlPr>
+          </m:sSubPr>
+          <m:e>
+            <m:r>
+              <w:rPr>
+                <w:rFonts w:ascii="Cambria Math" w:hAnsi="Cambria Math" w:cs="Times New Roman"/>
+              </w:rPr>
+              <m:t>r</m:t>
+            </m:r>
+          </m:e>
+          <m:sub>
+            <m:r>
+              <w:rPr>
+                <w:rFonts w:ascii="Cambria Math" w:hAnsi="Cambria Math" w:cs="Times New Roman"/>
+              </w:rPr>
+              <m:t>x</m:t>
+            </m:r>
+          </m:sub>
+        </m:sSub>
+        <m:r>
+          <w:rPr>
+            <w:rFonts w:ascii="Cambria Math" w:hAnsi="Cambria Math" w:cs="Times New Roman"/>
+          </w:rPr>
+          <m:t>,</m:t>
+        </m:r>
+        <m:sSub>
+          <m:sSubPr>
+            <m:ctrlPr>
+              <w:rPr>
+                <w:rFonts w:ascii="Cambria Math" w:hAnsi="Cambria Math" w:cs="Times New Roman"/>
+                <w:i/>
+              </w:rPr>
+            </m:ctrlPr>
+          </m:sSubPr>
+          <m:e>
+            <m:r>
+              <w:rPr>
+                <w:rFonts w:ascii="Cambria Math" w:hAnsi="Cambria Math" w:cs="Times New Roman"/>
+              </w:rPr>
+              <m:t>r</m:t>
+            </m:r>
+          </m:e>
+          <m:sub>
+            <m:r>
+              <w:rPr>
+                <w:rFonts w:ascii="Cambria Math" w:hAnsi="Cambria Math" w:cs="Times New Roman"/>
+              </w:rPr>
+              <m:t>xy</m:t>
+            </m:r>
+          </m:sub>
+        </m:sSub>
+        <m:r>
+          <w:rPr>
+            <w:rFonts w:ascii="Cambria Math" w:hAnsi="Cambria Math" w:cs="Times New Roman"/>
+          </w:rPr>
+          <m:t>,</m:t>
+        </m:r>
+        <m:sSub>
+          <m:sSubPr>
+            <m:ctrlPr>
+              <w:rPr>
+                <w:rFonts w:ascii="Cambria Math" w:hAnsi="Cambria Math" w:cs="Times New Roman"/>
+                <w:i/>
+              </w:rPr>
+            </m:ctrlPr>
+          </m:sSubPr>
+          <m:e>
+            <m:r>
+              <w:rPr>
+                <w:rFonts w:ascii="Cambria Math" w:hAnsi="Cambria Math" w:cs="Times New Roman"/>
+              </w:rPr>
+              <m:t>r</m:t>
+            </m:r>
+          </m:e>
+          <m:sub>
+            <m:r>
+              <w:rPr>
+                <w:rFonts w:ascii="Cambria Math" w:hAnsi="Cambria Math" w:cs="Times New Roman"/>
+              </w:rPr>
+              <m:t xml:space="preserve">xx </m:t>
+            </m:r>
+          </m:sub>
+        </m:sSub>
+        <m:r>
+          <w:rPr>
+            <w:rFonts w:ascii="Cambria Math" w:hAnsi="Cambria Math" w:cs="Times New Roman"/>
+          </w:rPr>
+          <m:t xml:space="preserve">i </m:t>
+        </m:r>
+        <m:sSub>
+          <m:sSubPr>
+            <m:ctrlPr>
+              <w:rPr>
+                <w:rFonts w:ascii="Cambria Math" w:hAnsi="Cambria Math" w:cs="Times New Roman"/>
+                <w:i/>
+              </w:rPr>
+            </m:ctrlPr>
+          </m:sSubPr>
+          <m:e>
+            <m:r>
+              <w:rPr>
+                <w:rFonts w:ascii="Cambria Math" w:hAnsi="Cambria Math" w:cs="Times New Roman"/>
+              </w:rPr>
+              <m:t>r</m:t>
+            </m:r>
+          </m:e>
+          <m:sub>
+            <m:r>
+              <w:rPr>
+                <w:rFonts w:ascii="Cambria Math" w:hAnsi="Cambria Math" w:cs="Times New Roman"/>
+              </w:rPr>
+              <m:t>y</m:t>
+            </m:r>
+          </m:sub>
+        </m:sSub>
+        <m:r>
+          <w:rPr>
+            <w:rFonts w:ascii="Cambria Math" w:hAnsi="Cambria Math" w:cs="Times New Roman"/>
+          </w:rPr>
+          <m:t>,</m:t>
+        </m:r>
+        <m:sSub>
+          <m:sSubPr>
+            <m:ctrlPr>
+              <w:rPr>
+                <w:rFonts w:ascii="Cambria Math" w:hAnsi="Cambria Math" w:cs="Times New Roman"/>
+                <w:i/>
+              </w:rPr>
+            </m:ctrlPr>
+          </m:sSubPr>
+          <m:e>
+            <m:r>
+              <w:rPr>
+                <w:rFonts w:ascii="Cambria Math" w:hAnsi="Cambria Math" w:cs="Times New Roman"/>
+              </w:rPr>
+              <m:t>r</m:t>
+            </m:r>
+          </m:e>
+          <m:sub>
+            <m:r>
+              <w:rPr>
+                <w:rFonts w:ascii="Cambria Math" w:hAnsi="Cambria Math" w:cs="Times New Roman"/>
+              </w:rPr>
+              <m:t>yx</m:t>
+            </m:r>
+          </m:sub>
+        </m:sSub>
+        <m:r>
+          <w:rPr>
+            <w:rFonts w:ascii="Cambria Math" w:hAnsi="Cambria Math" w:cs="Times New Roman"/>
+          </w:rPr>
+          <m:t>,</m:t>
+        </m:r>
+        <m:sSub>
+          <m:sSubPr>
+            <m:ctrlPr>
+              <w:rPr>
+                <w:rFonts w:ascii="Cambria Math" w:hAnsi="Cambria Math" w:cs="Times New Roman"/>
+                <w:i/>
+              </w:rPr>
+            </m:ctrlPr>
+          </m:sSubPr>
+          <m:e>
+            <m:r>
+              <w:rPr>
+                <w:rFonts w:ascii="Cambria Math" w:hAnsi="Cambria Math" w:cs="Times New Roman"/>
+              </w:rPr>
+              <m:t>r</m:t>
+            </m:r>
+          </m:e>
+          <m:sub>
+            <m:r>
+              <w:rPr>
+                <w:rFonts w:ascii="Cambria Math" w:hAnsi="Cambria Math" w:cs="Times New Roman"/>
+              </w:rPr>
+              <m:t>yy</m:t>
+            </m:r>
+          </m:sub>
+        </m:sSub>
+      </m:oMath>
+      <w:r>
+        <w:rPr>
+          <w:rFonts w:ascii="Times New Roman" w:hAnsi="Times New Roman" w:cs="Times New Roman"/>
+        </w:rPr>
+        <w:t xml:space="preserve"> z wykorzystaniem niejawnej metody Eulera i metody Heuna</w:t>
+      </w:r>
+    </w:p>
+    <w:p>
+      <w:r>
+        <w:t xml:space="preserve">W tej części raportu przedstawię optymalne wartości parametrów uzyskanych przy użyciu niejawnej metody Eulera i </w:t>
+      </w:r>
+      <w:proofErr w:type="spellStart"/>
+      <w:r>
+        <w:t>Heuna</w:t>
+      </w:r>
+      <w:proofErr w:type="spellEnd"/>
+      <w:r>
+        <w:t>. W obu przypadkach niezbędna była minimalizacja wzorów (6) i (7). W przypadku obliczeń wykonywanych przy użyciu niejawnej metody Eulera otrzymałem dla populacji x następujące wartości parametrów:</w:t>
+      </w:r>
+    </w:p>
+    <w:p>
+      <w:pPr>
         <w:rPr>
           <w:rFonts w:eastAsiaTheme="minorEastAsia"/>
         </w:rPr>
       </w:pPr>
+      <m:oMathPara>
+        <m:oMath>
+          <m:acc>
+            <m:accPr>
+              <m:ctrlPr>
+                <w:rPr>
+                  <w:rFonts w:ascii="Cambria Math" w:hAnsi="Cambria Math"/>
+                  <w:i/>
+                </w:rPr>
+              </m:ctrlPr>
+            </m:accPr>
+            <m:e>
+              <m:sSub>
+                <m:sSubPr>
+                  <m:ctrlPr>
+                    <w:rPr>
+                      <w:rFonts w:ascii="Cambria Math" w:hAnsi="Cambria Math"/>
+                      <w:i/>
+                    </w:rPr>
+                  </m:ctrlPr>
+                </m:sSubPr>
+                <m:e>
+                  <m:r>
+                    <w:rPr>
+                      <w:rFonts w:ascii="Cambria Math" w:hAnsi="Cambria Math"/>
+                    </w:rPr>
+                    <m:t>x</m:t>
+                  </m:r>
+                </m:e>
+                <m:sub>
+                  <m:r>
+                    <w:rPr>
+                      <w:rFonts w:ascii="Cambria Math" w:hAnsi="Cambria Math"/>
+                    </w:rPr>
+                    <m:t>1</m:t>
+                  </m:r>
+                </m:sub>
+              </m:sSub>
+            </m:e>
+          </m:acc>
+          <m:r>
+            <w:rPr>
+              <w:rFonts w:ascii="Cambria Math" w:hAnsi="Cambria Math"/>
+            </w:rPr>
+            <m:t>=</m:t>
+          </m:r>
+          <m:r>
+            <m:rPr>
+              <m:sty m:val="p"/>
+            </m:rPr>
+            <w:rPr>
+              <w:rFonts w:ascii="Cambria Math" w:hAnsi="Cambria Math"/>
+            </w:rPr>
+            <m:t>302.1195</m:t>
+          </m:r>
+          <m:r>
+            <w:rPr>
+              <w:rFonts w:ascii="Cambria Math" w:hAnsi="Cambria Math"/>
+            </w:rPr>
+            <m:t xml:space="preserve"> </m:t>
+          </m:r>
+          <m:sSub>
+            <m:sSubPr>
+              <m:ctrlPr>
+                <w:rPr>
+                  <w:rFonts w:ascii="Cambria Math" w:hAnsi="Cambria Math"/>
+                  <w:i/>
+                </w:rPr>
+              </m:ctrlPr>
+            </m:sSubPr>
+            <m:e>
+              <m:r>
+                <w:rPr>
+                  <w:rFonts w:ascii="Cambria Math" w:hAnsi="Cambria Math"/>
+                </w:rPr>
+                <m:t>r</m:t>
+              </m:r>
+            </m:e>
+            <m:sub>
+              <m:r>
+                <w:rPr>
+                  <w:rFonts w:ascii="Cambria Math" w:hAnsi="Cambria Math"/>
+                </w:rPr>
+                <m:t>x</m:t>
+              </m:r>
+            </m:sub>
+          </m:sSub>
+          <m:r>
+            <w:rPr>
+              <w:rFonts w:ascii="Cambria Math" w:hAnsi="Cambria Math"/>
+            </w:rPr>
+            <m:t>=</m:t>
+          </m:r>
+          <m:r>
+            <m:rPr>
+              <m:sty m:val="p"/>
+            </m:rPr>
+            <w:rPr>
+              <w:rFonts w:ascii="Cambria Math" w:hAnsi="Cambria Math"/>
+            </w:rPr>
+            <m:t>7.6894</m:t>
+          </m:r>
+          <m:r>
+            <m:rPr>
+              <m:sty m:val="p"/>
+            </m:rPr>
+            <w:rPr>
+              <w:rFonts w:ascii="Cambria Math" w:hAnsi="Cambria Math"/>
+            </w:rPr>
+            <m:t xml:space="preserve"> </m:t>
+          </m:r>
+          <m:sSub>
+            <m:sSubPr>
+              <m:ctrlPr>
+                <w:rPr>
+                  <w:rFonts w:ascii="Cambria Math" w:hAnsi="Cambria Math"/>
+                  <w:i/>
+                </w:rPr>
+              </m:ctrlPr>
+            </m:sSubPr>
+            <m:e>
+              <m:r>
+                <w:rPr>
+                  <w:rFonts w:ascii="Cambria Math" w:hAnsi="Cambria Math"/>
+                </w:rPr>
+                <m:t>r</m:t>
+              </m:r>
+            </m:e>
+            <m:sub>
+              <m:r>
+                <w:rPr>
+                  <w:rFonts w:ascii="Cambria Math" w:hAnsi="Cambria Math"/>
+                </w:rPr>
+                <m:t>xy</m:t>
+              </m:r>
+            </m:sub>
+          </m:sSub>
+          <m:r>
+            <w:rPr>
+              <w:rFonts w:ascii="Cambria Math" w:hAnsi="Cambria Math"/>
+            </w:rPr>
+            <m:t>=</m:t>
+          </m:r>
+          <m:r>
+            <m:rPr>
+              <m:sty m:val="p"/>
+            </m:rPr>
+            <w:rPr>
+              <w:rFonts w:ascii="Cambria Math" w:hAnsi="Cambria Math"/>
+            </w:rPr>
+            <m:t>-0.0754</m:t>
+          </m:r>
+          <m:r>
+            <m:rPr>
+              <m:sty m:val="p"/>
+            </m:rPr>
+            <w:rPr>
+              <w:rFonts w:ascii="Cambria Math" w:hAnsi="Cambria Math"/>
+            </w:rPr>
+            <m:t xml:space="preserve"> </m:t>
+          </m:r>
+          <m:sSub>
+            <m:sSubPr>
+              <m:ctrlPr>
+                <w:rPr>
+                  <w:rFonts w:ascii="Cambria Math" w:hAnsi="Cambria Math"/>
+                  <w:i/>
+                </w:rPr>
+              </m:ctrlPr>
+            </m:sSubPr>
+            <m:e>
+              <m:r>
+                <w:rPr>
+                  <w:rFonts w:ascii="Cambria Math" w:hAnsi="Cambria Math"/>
+                </w:rPr>
+                <m:t xml:space="preserve">r </m:t>
+              </m:r>
+            </m:e>
+            <m:sub>
+              <m:r>
+                <w:rPr>
+                  <w:rFonts w:ascii="Cambria Math" w:hAnsi="Cambria Math"/>
+                </w:rPr>
+                <m:t>xx</m:t>
+              </m:r>
+            </m:sub>
+          </m:sSub>
+          <m:r>
+            <w:rPr>
+              <w:rFonts w:ascii="Cambria Math" w:hAnsi="Cambria Math"/>
+            </w:rPr>
+            <m:t>=</m:t>
+          </m:r>
+          <m:r>
+            <m:rPr>
+              <m:sty m:val="p"/>
+            </m:rPr>
+            <w:rPr>
+              <w:rFonts w:ascii="Cambria Math" w:hAnsi="Cambria Math"/>
+            </w:rPr>
+            <m:t>-0.0000</m:t>
+          </m:r>
+          <m:r>
+            <w:rPr>
+              <w:rFonts w:ascii="Cambria Math" w:hAnsi="Cambria Math"/>
+            </w:rPr>
+            <m:t xml:space="preserve"> </m:t>
+          </m:r>
+        </m:oMath>
+      </m:oMathPara>
     </w:p>
-    <w:p/>
+    <w:p>
+      <w:pPr>
+        <w:rPr>
+          <w:rFonts w:eastAsiaTheme="minorEastAsia"/>
+        </w:rPr>
+      </w:pPr>
+      <w:r>
+        <w:t xml:space="preserve">a wartość </w:t>
+      </w:r>
+      <m:oMath>
+        <m:sSub>
+          <m:sSubPr>
+            <m:ctrlPr>
+              <w:rPr>
+                <w:rFonts w:ascii="Cambria Math" w:hAnsi="Cambria Math"/>
+                <w:i/>
+              </w:rPr>
+            </m:ctrlPr>
+          </m:sSubPr>
+          <m:e>
+            <m:r>
+              <w:rPr>
+                <w:rFonts w:ascii="Cambria Math" w:hAnsi="Cambria Math"/>
+              </w:rPr>
+              <m:t>J</m:t>
+            </m:r>
+          </m:e>
+          <m:sub>
+            <m:r>
+              <w:rPr>
+                <w:rFonts w:ascii="Cambria Math" w:hAnsi="Cambria Math"/>
+              </w:rPr>
+              <m:t>x</m:t>
+            </m:r>
+          </m:sub>
+        </m:sSub>
+      </m:oMath>
+      <w:r>
+        <w:rPr>
+          <w:rFonts w:eastAsiaTheme="minorEastAsia"/>
+        </w:rPr>
+        <w:t xml:space="preserve"> dla tych parametrów wyniosła </w:t>
+      </w:r>
+      <w:r>
+        <w:rPr>
+          <w:rFonts w:eastAsiaTheme="minorEastAsia"/>
+        </w:rPr>
+        <w:t>9.9245e+04</w:t>
+      </w:r>
+      <w:r>
+        <w:rPr>
+          <w:rFonts w:eastAsiaTheme="minorEastAsia"/>
+        </w:rPr>
+        <w:t>. Na wykresie (3) jest przedstawiona liczność populacji x uzyskana przy pomocy przybliżonej metody w porównaniu do dokładnych wartości.</w:t>
+      </w:r>
+    </w:p>
+    <w:p>
+      <w:r>
+        <w:rPr>
+          <w:noProof/>
+        </w:rPr>
+        <w:drawing>
+          <wp:inline distT="0" distB="0" distL="0" distR="0" wp14:anchorId="0C1D4D5D" wp14:editId="62CE0530">
+            <wp:extent cx="5760720" cy="2865120"/>
+            <wp:effectExtent l="0" t="0" r="0" b="0"/>
+            <wp:docPr id="986140657" name="Obraz 5" descr="Obraz zawierający tekst&#10;&#10;Opis wygenerowany automatycznie"/>
+            <wp:cNvGraphicFramePr>
+              <a:graphicFrameLocks xmlns:a="http://schemas.openxmlformats.org/drawingml/2006/main" noChangeAspect="1"/>
+            </wp:cNvGraphicFramePr>
+            <a:graphic xmlns:a="http://schemas.openxmlformats.org/drawingml/2006/main">
+              <a:graphicData uri="http://schemas.openxmlformats.org/drawingml/2006/picture">
+                <pic:pic xmlns:pic="http://schemas.openxmlformats.org/drawingml/2006/picture">
+                  <pic:nvPicPr>
+                    <pic:cNvPr id="986140657" name="Obraz 5" descr="Obraz zawierający tekst&#10;&#10;Opis wygenerowany automatycznie"/>
+                    <pic:cNvPicPr>
+                      <a:picLocks noChangeAspect="1" noChangeArrowheads="1"/>
+                    </pic:cNvPicPr>
+                  </pic:nvPicPr>
+                  <pic:blipFill>
+                    <a:blip r:embed="rId13" cstate="print">
+                      <a:extLst>
+                        <a:ext uri="{28A0092B-C50C-407E-A947-70E740481C1C}">
+                          <a14:useLocalDpi xmlns:a14="http://schemas.microsoft.com/office/drawing/2010/main" val="0"/>
+                        </a:ext>
+                      </a:extLst>
+                    </a:blip>
+                    <a:srcRect/>
+                    <a:stretch>
+                      <a:fillRect/>
+                    </a:stretch>
+                  </pic:blipFill>
+                  <pic:spPr bwMode="auto">
+                    <a:xfrm>
+                      <a:off x="0" y="0"/>
+                      <a:ext cx="5760720" cy="2865120"/>
+                    </a:xfrm>
+                    <a:prstGeom prst="rect">
+                      <a:avLst/>
+                    </a:prstGeom>
+                    <a:noFill/>
+                    <a:ln>
+                      <a:noFill/>
+                    </a:ln>
+                  </pic:spPr>
+                </pic:pic>
+              </a:graphicData>
+            </a:graphic>
+          </wp:inline>
+        </w:drawing>
+      </w:r>
+    </w:p>
+    <w:p>
+      <w:pPr>
+        <w:pStyle w:val="Legenda"/>
+      </w:pPr>
+      <w:r>
+        <w:t xml:space="preserve">Wykres </w:t>
+      </w:r>
+      <w:fldSimple w:instr=" SEQ Wykres \* ARABIC ">
+        <w:r>
+          <w:rPr>
+            <w:noProof/>
+          </w:rPr>
+          <w:t>3</w:t>
+        </w:r>
+      </w:fldSimple>
+    </w:p>
+    <w:p>
+      <w:r>
+        <w:lastRenderedPageBreak/>
+        <w:t>Dla populacji y optymalne parametry wyniosły:</w:t>
+      </w:r>
+    </w:p>
+    <w:p>
+      <w:pPr>
+        <w:rPr>
+          <w:rFonts w:eastAsiaTheme="minorEastAsia"/>
+        </w:rPr>
+      </w:pPr>
+      <m:oMathPara>
+        <m:oMath>
+          <m:acc>
+            <m:accPr>
+              <m:ctrlPr>
+                <w:rPr>
+                  <w:rFonts w:ascii="Cambria Math" w:hAnsi="Cambria Math"/>
+                  <w:i/>
+                </w:rPr>
+              </m:ctrlPr>
+            </m:accPr>
+            <m:e>
+              <m:sSub>
+                <m:sSubPr>
+                  <m:ctrlPr>
+                    <w:rPr>
+                      <w:rFonts w:ascii="Cambria Math" w:hAnsi="Cambria Math"/>
+                      <w:i/>
+                    </w:rPr>
+                  </m:ctrlPr>
+                </m:sSubPr>
+                <m:e>
+                  <m:r>
+                    <w:rPr>
+                      <w:rFonts w:ascii="Cambria Math" w:hAnsi="Cambria Math"/>
+                    </w:rPr>
+                    <m:t>y</m:t>
+                  </m:r>
+                </m:e>
+                <m:sub>
+                  <m:r>
+                    <w:rPr>
+                      <w:rFonts w:ascii="Cambria Math" w:hAnsi="Cambria Math"/>
+                    </w:rPr>
+                    <m:t>1</m:t>
+                  </m:r>
+                </m:sub>
+              </m:sSub>
+            </m:e>
+          </m:acc>
+          <m:r>
+            <w:rPr>
+              <w:rFonts w:ascii="Cambria Math" w:hAnsi="Cambria Math"/>
+            </w:rPr>
+            <m:t>=</m:t>
+          </m:r>
+          <m:r>
+            <m:rPr>
+              <m:sty m:val="p"/>
+            </m:rPr>
+            <w:rPr>
+              <w:rFonts w:ascii="Cambria Math" w:hAnsi="Cambria Math"/>
+            </w:rPr>
+            <m:t xml:space="preserve">37.5857 </m:t>
+          </m:r>
+          <m:sSub>
+            <m:sSubPr>
+              <m:ctrlPr>
+                <w:rPr>
+                  <w:rFonts w:ascii="Cambria Math" w:hAnsi="Cambria Math"/>
+                  <w:i/>
+                </w:rPr>
+              </m:ctrlPr>
+            </m:sSubPr>
+            <m:e>
+              <m:r>
+                <w:rPr>
+                  <w:rFonts w:ascii="Cambria Math" w:hAnsi="Cambria Math"/>
+                </w:rPr>
+                <m:t>r</m:t>
+              </m:r>
+            </m:e>
+            <m:sub>
+              <m:r>
+                <w:rPr>
+                  <w:rFonts w:ascii="Cambria Math" w:hAnsi="Cambria Math"/>
+                </w:rPr>
+                <m:t>y</m:t>
+              </m:r>
+            </m:sub>
+          </m:sSub>
+          <m:r>
+            <w:rPr>
+              <w:rFonts w:ascii="Cambria Math" w:hAnsi="Cambria Math"/>
+            </w:rPr>
+            <m:t>=</m:t>
+          </m:r>
+          <m:r>
+            <m:rPr>
+              <m:sty m:val="p"/>
+            </m:rPr>
+            <w:rPr>
+              <w:rFonts w:ascii="Cambria Math" w:hAnsi="Cambria Math"/>
+            </w:rPr>
+            <m:t>-10.9556</m:t>
+          </m:r>
+          <m:r>
+            <m:rPr>
+              <m:sty m:val="p"/>
+            </m:rPr>
+            <w:rPr>
+              <w:rFonts w:ascii="Cambria Math" w:hAnsi="Cambria Math"/>
+            </w:rPr>
+            <m:t xml:space="preserve"> </m:t>
+          </m:r>
+          <m:sSub>
+            <m:sSubPr>
+              <m:ctrlPr>
+                <w:rPr>
+                  <w:rFonts w:ascii="Cambria Math" w:hAnsi="Cambria Math"/>
+                  <w:i/>
+                </w:rPr>
+              </m:ctrlPr>
+            </m:sSubPr>
+            <m:e>
+              <m:r>
+                <w:rPr>
+                  <w:rFonts w:ascii="Cambria Math" w:hAnsi="Cambria Math"/>
+                </w:rPr>
+                <m:t>r</m:t>
+              </m:r>
+            </m:e>
+            <m:sub>
+              <m:r>
+                <w:rPr>
+                  <w:rFonts w:ascii="Cambria Math" w:hAnsi="Cambria Math"/>
+                </w:rPr>
+                <m:t>yx</m:t>
+              </m:r>
+            </m:sub>
+          </m:sSub>
+          <m:r>
+            <w:rPr>
+              <w:rFonts w:ascii="Cambria Math" w:hAnsi="Cambria Math"/>
+            </w:rPr>
+            <m:t>=</m:t>
+          </m:r>
+          <m:r>
+            <m:rPr>
+              <m:sty m:val="p"/>
+            </m:rPr>
+            <w:rPr>
+              <w:rFonts w:ascii="Cambria Math" w:hAnsi="Cambria Math"/>
+            </w:rPr>
+            <m:t>0.0635</m:t>
+          </m:r>
+          <m:sSub>
+            <m:sSubPr>
+              <m:ctrlPr>
+                <w:rPr>
+                  <w:rFonts w:ascii="Cambria Math" w:hAnsi="Cambria Math"/>
+                  <w:i/>
+                </w:rPr>
+              </m:ctrlPr>
+            </m:sSubPr>
+            <m:e>
+              <m:r>
+                <w:rPr>
+                  <w:rFonts w:ascii="Cambria Math" w:hAnsi="Cambria Math"/>
+                </w:rPr>
+                <m:t xml:space="preserve"> r </m:t>
+              </m:r>
+            </m:e>
+            <m:sub>
+              <m:r>
+                <w:rPr>
+                  <w:rFonts w:ascii="Cambria Math" w:hAnsi="Cambria Math"/>
+                </w:rPr>
+                <m:t>yy</m:t>
+              </m:r>
+            </m:sub>
+          </m:sSub>
+          <m:r>
+            <w:rPr>
+              <w:rFonts w:ascii="Cambria Math" w:hAnsi="Cambria Math"/>
+            </w:rPr>
+            <m:t>=</m:t>
+          </m:r>
+          <m:r>
+            <w:rPr>
+              <w:rFonts w:ascii="Cambria Math" w:hAnsi="Cambria Math"/>
+            </w:rPr>
+            <m:t>0</m:t>
+          </m:r>
+        </m:oMath>
+      </m:oMathPara>
+    </w:p>
+    <w:p>
+      <w:pPr>
+        <w:rPr>
+          <w:rFonts w:eastAsiaTheme="minorEastAsia"/>
+        </w:rPr>
+      </w:pPr>
+      <w:r>
+        <w:rPr>
+          <w:rFonts w:eastAsiaTheme="minorEastAsia"/>
+        </w:rPr>
+        <w:t>Z kolei minimalna wartość współczynnika</w:t>
+      </w:r>
+      <w:r>
+        <w:rPr>
+          <w:rFonts w:eastAsiaTheme="minorEastAsia"/>
+        </w:rPr>
+        <w:t xml:space="preserve"> </w:t>
+      </w:r>
+      <m:oMath>
+        <m:sSub>
+          <m:sSubPr>
+            <m:ctrlPr>
+              <w:rPr>
+                <w:rFonts w:ascii="Cambria Math" w:hAnsi="Cambria Math"/>
+                <w:i/>
+              </w:rPr>
+            </m:ctrlPr>
+          </m:sSubPr>
+          <m:e>
+            <m:r>
+              <w:rPr>
+                <w:rFonts w:ascii="Cambria Math" w:hAnsi="Cambria Math"/>
+              </w:rPr>
+              <m:t>J</m:t>
+            </m:r>
+          </m:e>
+          <m:sub>
+            <m:r>
+              <w:rPr>
+                <w:rFonts w:ascii="Cambria Math" w:hAnsi="Cambria Math"/>
+              </w:rPr>
+              <m:t>y</m:t>
+            </m:r>
+          </m:sub>
+        </m:sSub>
+      </m:oMath>
+      <w:r>
+        <w:rPr>
+          <w:rFonts w:eastAsiaTheme="minorEastAsia"/>
+        </w:rPr>
+        <w:t xml:space="preserve"> </w:t>
+      </w:r>
+      <w:r>
+        <w:rPr>
+          <w:rFonts w:eastAsiaTheme="minorEastAsia"/>
+        </w:rPr>
+        <w:t xml:space="preserve">wyniosła </w:t>
+      </w:r>
+      <w:r>
+        <w:rPr>
+          <w:rFonts w:eastAsiaTheme="minorEastAsia"/>
+        </w:rPr>
+        <w:t>9.9245e+04</w:t>
+      </w:r>
+    </w:p>
+    <w:p>
+      <w:pPr>
+        <w:rPr>
+          <w:rFonts w:eastAsiaTheme="minorEastAsia"/>
+        </w:rPr>
+      </w:pPr>
+      <w:r>
+        <w:rPr>
+          <w:rFonts w:eastAsiaTheme="minorEastAsia"/>
+        </w:rPr>
+        <w:t>Wykres (4) przedstawia uzyskany przybliżony przebieg zmienność populacji w porównaniu do dokładnej liczności populacji y.</w:t>
+      </w:r>
+    </w:p>
+    <w:p>
+      <w:pPr>
+        <w:rPr>
+          <w:rFonts w:eastAsiaTheme="minorEastAsia"/>
+        </w:rPr>
+      </w:pPr>
+      <w:r>
+        <w:rPr>
+          <w:rFonts w:eastAsiaTheme="minorEastAsia"/>
+        </w:rPr>
+        <w:t xml:space="preserve"> </w:t>
+      </w:r>
+      <w:r>
+        <w:rPr>
+          <w:noProof/>
+        </w:rPr>
+        <w:drawing>
+          <wp:inline distT="0" distB="0" distL="0" distR="0" wp14:anchorId="415512FF" wp14:editId="4E65967E">
+            <wp:extent cx="5760720" cy="2865120"/>
+            <wp:effectExtent l="0" t="0" r="0" b="0"/>
+            <wp:docPr id="1487718833" name="Obraz 6" descr="Obraz zawierający tekst&#10;&#10;Opis wygenerowany automatycznie"/>
+            <wp:cNvGraphicFramePr>
+              <a:graphicFrameLocks xmlns:a="http://schemas.openxmlformats.org/drawingml/2006/main" noChangeAspect="1"/>
+            </wp:cNvGraphicFramePr>
+            <a:graphic xmlns:a="http://schemas.openxmlformats.org/drawingml/2006/main">
+              <a:graphicData uri="http://schemas.openxmlformats.org/drawingml/2006/picture">
+                <pic:pic xmlns:pic="http://schemas.openxmlformats.org/drawingml/2006/picture">
+                  <pic:nvPicPr>
+                    <pic:cNvPr id="1487718833" name="Obraz 6" descr="Obraz zawierający tekst&#10;&#10;Opis wygenerowany automatycznie"/>
+                    <pic:cNvPicPr>
+                      <a:picLocks noChangeAspect="1" noChangeArrowheads="1"/>
+                    </pic:cNvPicPr>
+                  </pic:nvPicPr>
+                  <pic:blipFill>
+                    <a:blip r:embed="rId14" cstate="print">
+                      <a:extLst>
+                        <a:ext uri="{28A0092B-C50C-407E-A947-70E740481C1C}">
+                          <a14:useLocalDpi xmlns:a14="http://schemas.microsoft.com/office/drawing/2010/main" val="0"/>
+                        </a:ext>
+                      </a:extLst>
+                    </a:blip>
+                    <a:srcRect/>
+                    <a:stretch>
+                      <a:fillRect/>
+                    </a:stretch>
+                  </pic:blipFill>
+                  <pic:spPr bwMode="auto">
+                    <a:xfrm>
+                      <a:off x="0" y="0"/>
+                      <a:ext cx="5760720" cy="2865120"/>
+                    </a:xfrm>
+                    <a:prstGeom prst="rect">
+                      <a:avLst/>
+                    </a:prstGeom>
+                    <a:noFill/>
+                    <a:ln>
+                      <a:noFill/>
+                    </a:ln>
+                  </pic:spPr>
+                </pic:pic>
+              </a:graphicData>
+            </a:graphic>
+          </wp:inline>
+        </w:drawing>
+      </w:r>
+    </w:p>
+    <w:p>
+      <w:pPr>
+        <w:pStyle w:val="Legenda"/>
+      </w:pPr>
+      <w:r>
+        <w:t xml:space="preserve">Wykres </w:t>
+      </w:r>
+      <w:fldSimple w:instr=" SEQ Wykres \* ARABIC ">
+        <w:r>
+          <w:rPr>
+            <w:noProof/>
+          </w:rPr>
+          <w:t>4</w:t>
+        </w:r>
+      </w:fldSimple>
+    </w:p>
+    <w:p>
+      <w:r>
+        <w:t xml:space="preserve">Następnie wyznaczyłem optymalne parametry wykorzystując metodę </w:t>
+      </w:r>
+      <w:proofErr w:type="spellStart"/>
+      <w:r>
+        <w:t>Heuna</w:t>
+      </w:r>
+      <w:proofErr w:type="spellEnd"/>
+      <w:r>
+        <w:t xml:space="preserve">. </w:t>
+      </w:r>
+      <w:r>
+        <w:t xml:space="preserve">Dla populacji </w:t>
+      </w:r>
+      <w:r>
+        <w:t>x</w:t>
+      </w:r>
+      <w:r>
+        <w:t xml:space="preserve"> optymalne parametry wyniosły:</w:t>
+      </w:r>
+    </w:p>
+    <w:p>
+      <w:pPr>
+        <w:rPr>
+          <w:rFonts w:eastAsiaTheme="minorEastAsia"/>
+        </w:rPr>
+      </w:pPr>
+      <m:oMathPara>
+        <m:oMath>
+          <m:acc>
+            <m:accPr>
+              <m:ctrlPr>
+                <w:rPr>
+                  <w:rFonts w:ascii="Cambria Math" w:hAnsi="Cambria Math"/>
+                  <w:i/>
+                </w:rPr>
+              </m:ctrlPr>
+            </m:accPr>
+            <m:e>
+              <m:sSub>
+                <m:sSubPr>
+                  <m:ctrlPr>
+                    <w:rPr>
+                      <w:rFonts w:ascii="Cambria Math" w:hAnsi="Cambria Math"/>
+                      <w:i/>
+                    </w:rPr>
+                  </m:ctrlPr>
+                </m:sSubPr>
+                <m:e>
+                  <m:r>
+                    <w:rPr>
+                      <w:rFonts w:ascii="Cambria Math" w:hAnsi="Cambria Math"/>
+                    </w:rPr>
+                    <m:t>x</m:t>
+                  </m:r>
+                </m:e>
+                <m:sub>
+                  <m:r>
+                    <w:rPr>
+                      <w:rFonts w:ascii="Cambria Math" w:hAnsi="Cambria Math"/>
+                    </w:rPr>
+                    <m:t>1</m:t>
+                  </m:r>
+                </m:sub>
+              </m:sSub>
+            </m:e>
+          </m:acc>
+          <m:r>
+            <w:rPr>
+              <w:rFonts w:ascii="Cambria Math" w:hAnsi="Cambria Math"/>
+            </w:rPr>
+            <m:t>=</m:t>
+          </m:r>
+          <m:r>
+            <m:rPr>
+              <m:sty m:val="p"/>
+            </m:rPr>
+            <w:rPr>
+              <w:rFonts w:ascii="Cambria Math" w:hAnsi="Cambria Math"/>
+            </w:rPr>
+            <m:t>336.9105</m:t>
+          </m:r>
+          <m:r>
+            <m:rPr>
+              <m:sty m:val="p"/>
+            </m:rPr>
+            <w:rPr>
+              <w:rFonts w:ascii="Cambria Math" w:hAnsi="Cambria Math"/>
+            </w:rPr>
+            <m:t xml:space="preserve"> </m:t>
+          </m:r>
+          <m:sSub>
+            <m:sSubPr>
+              <m:ctrlPr>
+                <w:rPr>
+                  <w:rFonts w:ascii="Cambria Math" w:hAnsi="Cambria Math"/>
+                  <w:i/>
+                </w:rPr>
+              </m:ctrlPr>
+            </m:sSubPr>
+            <m:e>
+              <m:r>
+                <w:rPr>
+                  <w:rFonts w:ascii="Cambria Math" w:hAnsi="Cambria Math"/>
+                </w:rPr>
+                <m:t>r</m:t>
+              </m:r>
+            </m:e>
+            <m:sub>
+              <m:r>
+                <w:rPr>
+                  <w:rFonts w:ascii="Cambria Math" w:hAnsi="Cambria Math"/>
+                </w:rPr>
+                <m:t>x</m:t>
+              </m:r>
+            </m:sub>
+          </m:sSub>
+          <m:r>
+            <w:rPr>
+              <w:rFonts w:ascii="Cambria Math" w:hAnsi="Cambria Math"/>
+            </w:rPr>
+            <m:t>=</m:t>
+          </m:r>
+          <m:r>
+            <m:rPr>
+              <m:sty m:val="p"/>
+            </m:rPr>
+            <w:rPr>
+              <w:rFonts w:ascii="Cambria Math" w:hAnsi="Cambria Math"/>
+            </w:rPr>
+            <m:t>9.9260</m:t>
+          </m:r>
+          <m:r>
+            <m:rPr>
+              <m:sty m:val="p"/>
+            </m:rPr>
+            <w:rPr>
+              <w:rFonts w:ascii="Cambria Math" w:hAnsi="Cambria Math"/>
+            </w:rPr>
+            <m:t xml:space="preserve"> </m:t>
+          </m:r>
+          <m:sSub>
+            <m:sSubPr>
+              <m:ctrlPr>
+                <w:rPr>
+                  <w:rFonts w:ascii="Cambria Math" w:hAnsi="Cambria Math"/>
+                  <w:i/>
+                </w:rPr>
+              </m:ctrlPr>
+            </m:sSubPr>
+            <m:e>
+              <m:r>
+                <w:rPr>
+                  <w:rFonts w:ascii="Cambria Math" w:hAnsi="Cambria Math"/>
+                </w:rPr>
+                <m:t>r</m:t>
+              </m:r>
+            </m:e>
+            <m:sub>
+              <m:r>
+                <w:rPr>
+                  <w:rFonts w:ascii="Cambria Math" w:hAnsi="Cambria Math"/>
+                </w:rPr>
+                <m:t>xy</m:t>
+              </m:r>
+            </m:sub>
+          </m:sSub>
+          <m:r>
+            <w:rPr>
+              <w:rFonts w:ascii="Cambria Math" w:hAnsi="Cambria Math"/>
+            </w:rPr>
+            <m:t>=</m:t>
+          </m:r>
+          <m:r>
+            <m:rPr>
+              <m:sty m:val="p"/>
+            </m:rPr>
+            <w:rPr>
+              <w:rFonts w:ascii="Cambria Math" w:hAnsi="Cambria Math"/>
+            </w:rPr>
+            <m:t>-0.0934</m:t>
+          </m:r>
+          <m:r>
+            <m:rPr>
+              <m:sty m:val="p"/>
+            </m:rPr>
+            <w:rPr>
+              <w:rFonts w:ascii="Cambria Math" w:hAnsi="Cambria Math"/>
+            </w:rPr>
+            <m:t xml:space="preserve"> </m:t>
+          </m:r>
+          <m:sSub>
+            <m:sSubPr>
+              <m:ctrlPr>
+                <w:rPr>
+                  <w:rFonts w:ascii="Cambria Math" w:hAnsi="Cambria Math"/>
+                  <w:i/>
+                </w:rPr>
+              </m:ctrlPr>
+            </m:sSubPr>
+            <m:e>
+              <m:r>
+                <w:rPr>
+                  <w:rFonts w:ascii="Cambria Math" w:hAnsi="Cambria Math"/>
+                </w:rPr>
+                <m:t xml:space="preserve">r </m:t>
+              </m:r>
+            </m:e>
+            <m:sub>
+              <m:r>
+                <w:rPr>
+                  <w:rFonts w:ascii="Cambria Math" w:hAnsi="Cambria Math"/>
+                </w:rPr>
+                <m:t>xx</m:t>
+              </m:r>
+            </m:sub>
+          </m:sSub>
+          <m:r>
+            <w:rPr>
+              <w:rFonts w:ascii="Cambria Math" w:hAnsi="Cambria Math"/>
+            </w:rPr>
+            <m:t>=</m:t>
+          </m:r>
+          <m:r>
+            <m:rPr>
+              <m:sty m:val="p"/>
+            </m:rPr>
+            <w:rPr>
+              <w:rFonts w:ascii="Cambria Math" w:hAnsi="Cambria Math"/>
+            </w:rPr>
+            <m:t>0.0014</m:t>
+          </m:r>
+          <m:r>
+            <w:rPr>
+              <w:rFonts w:ascii="Cambria Math" w:hAnsi="Cambria Math"/>
+            </w:rPr>
+            <m:t xml:space="preserve"> </m:t>
+          </m:r>
+        </m:oMath>
+      </m:oMathPara>
+    </w:p>
+    <w:p>
+      <w:pPr>
+        <w:rPr>
+          <w:rFonts w:eastAsiaTheme="minorEastAsia"/>
+        </w:rPr>
+      </w:pPr>
+      <w:r>
+        <w:rPr>
+          <w:rFonts w:eastAsiaTheme="minorEastAsia"/>
+        </w:rPr>
+        <w:t>Natomiast</w:t>
+      </w:r>
+      <w:r>
+        <w:rPr>
+          <w:rFonts w:eastAsiaTheme="minorEastAsia"/>
+        </w:rPr>
+        <w:t xml:space="preserve"> wartość współczynnika</w:t>
+      </w:r>
+      <w:r>
+        <w:rPr>
+          <w:rFonts w:eastAsiaTheme="minorEastAsia"/>
+        </w:rPr>
+        <w:t xml:space="preserve"> </w:t>
+      </w:r>
+      <m:oMath>
+        <m:sSub>
+          <m:sSubPr>
+            <m:ctrlPr>
+              <w:rPr>
+                <w:rFonts w:ascii="Cambria Math" w:hAnsi="Cambria Math"/>
+                <w:i/>
+              </w:rPr>
+            </m:ctrlPr>
+          </m:sSubPr>
+          <m:e>
+            <m:r>
+              <w:rPr>
+                <w:rFonts w:ascii="Cambria Math" w:hAnsi="Cambria Math"/>
+              </w:rPr>
+              <m:t>J</m:t>
+            </m:r>
+          </m:e>
+          <m:sub>
+            <m:r>
+              <w:rPr>
+                <w:rFonts w:ascii="Cambria Math" w:hAnsi="Cambria Math"/>
+              </w:rPr>
+              <m:t>x</m:t>
+            </m:r>
+          </m:sub>
+        </m:sSub>
+      </m:oMath>
+      <w:r>
+        <w:rPr>
+          <w:rFonts w:eastAsiaTheme="minorEastAsia"/>
+        </w:rPr>
+        <w:t xml:space="preserve"> wyniosła </w:t>
+      </w:r>
+      <w:r>
+        <w:rPr>
+          <w:rFonts w:eastAsiaTheme="minorEastAsia"/>
+        </w:rPr>
+        <w:t>2.7790e+04</w:t>
+      </w:r>
+    </w:p>
+    <w:p>
+      <w:pPr>
+        <w:rPr>
+          <w:rFonts w:eastAsiaTheme="minorEastAsia"/>
+        </w:rPr>
+      </w:pPr>
+      <w:r>
+        <w:rPr>
+          <w:rFonts w:eastAsiaTheme="minorEastAsia"/>
+        </w:rPr>
+        <w:t>Na wykresie (5) został przedstawiony wynik w analogiczny do poprzednich wykresów sposób.</w:t>
+      </w:r>
+    </w:p>
+    <w:p>
+      <w:r>
+        <w:rPr>
+          <w:noProof/>
+        </w:rPr>
+        <w:lastRenderedPageBreak/>
+        <w:drawing>
+          <wp:inline distT="0" distB="0" distL="0" distR="0" wp14:anchorId="021EACDB" wp14:editId="60D7B5C8">
+            <wp:extent cx="5760720" cy="2865120"/>
+            <wp:effectExtent l="0" t="0" r="0" b="0"/>
+            <wp:docPr id="34370658" name="Obraz 7" descr="Obraz zawierający tekst&#10;&#10;Opis wygenerowany automatycznie"/>
+            <wp:cNvGraphicFramePr>
+              <a:graphicFrameLocks xmlns:a="http://schemas.openxmlformats.org/drawingml/2006/main" noChangeAspect="1"/>
+            </wp:cNvGraphicFramePr>
+            <a:graphic xmlns:a="http://schemas.openxmlformats.org/drawingml/2006/main">
+              <a:graphicData uri="http://schemas.openxmlformats.org/drawingml/2006/picture">
+                <pic:pic xmlns:pic="http://schemas.openxmlformats.org/drawingml/2006/picture">
+                  <pic:nvPicPr>
+                    <pic:cNvPr id="34370658" name="Obraz 7" descr="Obraz zawierający tekst&#10;&#10;Opis wygenerowany automatycznie"/>
+                    <pic:cNvPicPr>
+                      <a:picLocks noChangeAspect="1" noChangeArrowheads="1"/>
+                    </pic:cNvPicPr>
+                  </pic:nvPicPr>
+                  <pic:blipFill>
+                    <a:blip r:embed="rId15" cstate="print">
+                      <a:extLst>
+                        <a:ext uri="{28A0092B-C50C-407E-A947-70E740481C1C}">
+                          <a14:useLocalDpi xmlns:a14="http://schemas.microsoft.com/office/drawing/2010/main" val="0"/>
+                        </a:ext>
+                      </a:extLst>
+                    </a:blip>
+                    <a:srcRect/>
+                    <a:stretch>
+                      <a:fillRect/>
+                    </a:stretch>
+                  </pic:blipFill>
+                  <pic:spPr bwMode="auto">
+                    <a:xfrm>
+                      <a:off x="0" y="0"/>
+                      <a:ext cx="5760720" cy="2865120"/>
+                    </a:xfrm>
+                    <a:prstGeom prst="rect">
+                      <a:avLst/>
+                    </a:prstGeom>
+                    <a:noFill/>
+                    <a:ln>
+                      <a:noFill/>
+                    </a:ln>
+                  </pic:spPr>
+                </pic:pic>
+              </a:graphicData>
+            </a:graphic>
+          </wp:inline>
+        </w:drawing>
+      </w:r>
+      <w:r>
+        <w:t xml:space="preserve">   </w:t>
+      </w:r>
+    </w:p>
+    <w:p>
+      <w:pPr>
+        <w:pStyle w:val="Legenda"/>
+      </w:pPr>
+      <w:r>
+        <w:t xml:space="preserve">Wykres </w:t>
+      </w:r>
+      <w:fldSimple w:instr=" SEQ Wykres \* ARABIC ">
+        <w:r>
+          <w:rPr>
+            <w:noProof/>
+          </w:rPr>
+          <w:t>5</w:t>
+        </w:r>
+      </w:fldSimple>
+    </w:p>
+    <w:p>
+      <w:r>
+        <w:t>Optymalne parametry dla modelu populacji y wyniosły:</w:t>
+      </w:r>
+    </w:p>
+    <w:p>
+      <w:pPr>
+        <w:rPr>
+          <w:rFonts w:eastAsiaTheme="minorEastAsia"/>
+        </w:rPr>
+      </w:pPr>
+      <m:oMathPara>
+        <m:oMath>
+          <m:acc>
+            <m:accPr>
+              <m:ctrlPr>
+                <w:rPr>
+                  <w:rFonts w:ascii="Cambria Math" w:hAnsi="Cambria Math"/>
+                  <w:i/>
+                </w:rPr>
+              </m:ctrlPr>
+            </m:accPr>
+            <m:e>
+              <m:sSub>
+                <m:sSubPr>
+                  <m:ctrlPr>
+                    <w:rPr>
+                      <w:rFonts w:ascii="Cambria Math" w:hAnsi="Cambria Math"/>
+                      <w:i/>
+                    </w:rPr>
+                  </m:ctrlPr>
+                </m:sSubPr>
+                <m:e>
+                  <m:r>
+                    <w:rPr>
+                      <w:rFonts w:ascii="Cambria Math" w:hAnsi="Cambria Math"/>
+                    </w:rPr>
+                    <m:t>y</m:t>
+                  </m:r>
+                </m:e>
+                <m:sub>
+                  <m:r>
+                    <w:rPr>
+                      <w:rFonts w:ascii="Cambria Math" w:hAnsi="Cambria Math"/>
+                    </w:rPr>
+                    <m:t>1</m:t>
+                  </m:r>
+                </m:sub>
+              </m:sSub>
+            </m:e>
+          </m:acc>
+          <m:r>
+            <w:rPr>
+              <w:rFonts w:ascii="Cambria Math" w:hAnsi="Cambria Math"/>
+            </w:rPr>
+            <m:t>=</m:t>
+          </m:r>
+          <m:r>
+            <m:rPr>
+              <m:sty m:val="p"/>
+            </m:rPr>
+            <w:rPr>
+              <w:rFonts w:ascii="Cambria Math" w:hAnsi="Cambria Math"/>
+            </w:rPr>
+            <m:t>69.914</m:t>
+          </m:r>
+          <m:r>
+            <m:rPr>
+              <m:sty m:val="p"/>
+            </m:rPr>
+            <w:rPr>
+              <w:rFonts w:ascii="Cambria Math" w:hAnsi="Cambria Math"/>
+            </w:rPr>
+            <m:t xml:space="preserve"> </m:t>
+          </m:r>
+          <m:sSub>
+            <m:sSubPr>
+              <m:ctrlPr>
+                <w:rPr>
+                  <w:rFonts w:ascii="Cambria Math" w:hAnsi="Cambria Math"/>
+                  <w:i/>
+                </w:rPr>
+              </m:ctrlPr>
+            </m:sSubPr>
+            <m:e>
+              <m:r>
+                <w:rPr>
+                  <w:rFonts w:ascii="Cambria Math" w:hAnsi="Cambria Math"/>
+                </w:rPr>
+                <m:t>r</m:t>
+              </m:r>
+            </m:e>
+            <m:sub>
+              <m:r>
+                <w:rPr>
+                  <w:rFonts w:ascii="Cambria Math" w:hAnsi="Cambria Math"/>
+                </w:rPr>
+                <m:t>y</m:t>
+              </m:r>
+            </m:sub>
+          </m:sSub>
+          <m:r>
+            <w:rPr>
+              <w:rFonts w:ascii="Cambria Math" w:hAnsi="Cambria Math"/>
+            </w:rPr>
+            <m:t>=</m:t>
+          </m:r>
+          <m:r>
+            <m:rPr>
+              <m:sty m:val="p"/>
+            </m:rPr>
+            <w:rPr>
+              <w:rFonts w:ascii="Cambria Math" w:hAnsi="Cambria Math"/>
+            </w:rPr>
+            <m:t>-9.8891</m:t>
+          </m:r>
+          <m:r>
+            <m:rPr>
+              <m:sty m:val="p"/>
+            </m:rPr>
+            <w:rPr>
+              <w:rFonts w:ascii="Cambria Math" w:hAnsi="Cambria Math"/>
+            </w:rPr>
+            <m:t xml:space="preserve"> </m:t>
+          </m:r>
+          <m:sSub>
+            <m:sSubPr>
+              <m:ctrlPr>
+                <w:rPr>
+                  <w:rFonts w:ascii="Cambria Math" w:hAnsi="Cambria Math"/>
+                  <w:i/>
+                </w:rPr>
+              </m:ctrlPr>
+            </m:sSubPr>
+            <m:e>
+              <m:r>
+                <w:rPr>
+                  <w:rFonts w:ascii="Cambria Math" w:hAnsi="Cambria Math"/>
+                </w:rPr>
+                <m:t>r</m:t>
+              </m:r>
+            </m:e>
+            <m:sub>
+              <m:r>
+                <w:rPr>
+                  <w:rFonts w:ascii="Cambria Math" w:hAnsi="Cambria Math"/>
+                </w:rPr>
+                <m:t>yx</m:t>
+              </m:r>
+            </m:sub>
+          </m:sSub>
+          <m:r>
+            <w:rPr>
+              <w:rFonts w:ascii="Cambria Math" w:hAnsi="Cambria Math"/>
+            </w:rPr>
+            <m:t>=</m:t>
+          </m:r>
+          <m:r>
+            <m:rPr>
+              <m:sty m:val="p"/>
+            </m:rPr>
+            <w:rPr>
+              <w:rFonts w:ascii="Cambria Math" w:hAnsi="Cambria Math"/>
+            </w:rPr>
+            <m:t>0.0652</m:t>
+          </m:r>
+          <m:r>
+            <m:rPr>
+              <m:sty m:val="p"/>
+            </m:rPr>
+            <w:rPr>
+              <w:rFonts w:ascii="Cambria Math" w:hAnsi="Cambria Math"/>
+            </w:rPr>
+            <m:t xml:space="preserve"> </m:t>
+          </m:r>
+          <m:sSub>
+            <m:sSubPr>
+              <m:ctrlPr>
+                <w:rPr>
+                  <w:rFonts w:ascii="Cambria Math" w:hAnsi="Cambria Math"/>
+                  <w:i/>
+                </w:rPr>
+              </m:ctrlPr>
+            </m:sSubPr>
+            <m:e>
+              <m:r>
+                <w:rPr>
+                  <w:rFonts w:ascii="Cambria Math" w:hAnsi="Cambria Math"/>
+                </w:rPr>
+                <m:t xml:space="preserve">r </m:t>
+              </m:r>
+            </m:e>
+            <m:sub>
+              <m:r>
+                <w:rPr>
+                  <w:rFonts w:ascii="Cambria Math" w:hAnsi="Cambria Math"/>
+                </w:rPr>
+                <m:t>yy</m:t>
+              </m:r>
+            </m:sub>
+          </m:sSub>
+          <m:r>
+            <w:rPr>
+              <w:rFonts w:ascii="Cambria Math" w:hAnsi="Cambria Math"/>
+            </w:rPr>
+            <m:t>=</m:t>
+          </m:r>
+          <m:r>
+            <m:rPr>
+              <m:sty m:val="p"/>
+            </m:rPr>
+            <w:rPr>
+              <w:rFonts w:ascii="Cambria Math" w:hAnsi="Cambria Math"/>
+            </w:rPr>
+            <m:t>-0.0049</m:t>
+          </m:r>
+        </m:oMath>
+      </m:oMathPara>
+    </w:p>
+    <w:p>
+      <w:pPr>
+        <w:rPr>
+          <w:rFonts w:eastAsiaTheme="minorEastAsia"/>
+        </w:rPr>
+      </w:pPr>
+      <w:r>
+        <w:rPr>
+          <w:rFonts w:eastAsiaTheme="minorEastAsia"/>
+        </w:rPr>
+        <w:t>a</w:t>
+      </w:r>
+      <w:r>
+        <w:rPr>
+          <w:rFonts w:eastAsiaTheme="minorEastAsia"/>
+        </w:rPr>
+        <w:t xml:space="preserve"> minimalna wartość współczynnika </w:t>
+      </w:r>
+      <m:oMath>
+        <m:sSub>
+          <m:sSubPr>
+            <m:ctrlPr>
+              <w:rPr>
+                <w:rFonts w:ascii="Cambria Math" w:hAnsi="Cambria Math"/>
+                <w:i/>
+              </w:rPr>
+            </m:ctrlPr>
+          </m:sSubPr>
+          <m:e>
+            <m:r>
+              <w:rPr>
+                <w:rFonts w:ascii="Cambria Math" w:hAnsi="Cambria Math"/>
+              </w:rPr>
+              <m:t>J</m:t>
+            </m:r>
+          </m:e>
+          <m:sub>
+            <m:r>
+              <w:rPr>
+                <w:rFonts w:ascii="Cambria Math" w:hAnsi="Cambria Math"/>
+              </w:rPr>
+              <m:t>y</m:t>
+            </m:r>
+          </m:sub>
+        </m:sSub>
+      </m:oMath>
+      <w:r>
+        <w:rPr>
+          <w:rFonts w:eastAsiaTheme="minorEastAsia"/>
+        </w:rPr>
+        <w:t xml:space="preserve"> wyniosła </w:t>
+      </w:r>
+      <w:r>
+        <w:rPr>
+          <w:rFonts w:eastAsiaTheme="minorEastAsia"/>
+        </w:rPr>
+        <w:t>1.5550e+04</w:t>
+      </w:r>
+      <w:r>
+        <w:rPr>
+          <w:rFonts w:eastAsiaTheme="minorEastAsia"/>
+        </w:rPr>
+        <w:t xml:space="preserve">. Wykres (6) przedstawia populację y wyznaczoną metodą </w:t>
+      </w:r>
+      <w:proofErr w:type="spellStart"/>
+      <w:r>
+        <w:rPr>
+          <w:rFonts w:eastAsiaTheme="minorEastAsia"/>
+        </w:rPr>
+        <w:t>Heuna</w:t>
+      </w:r>
+      <w:proofErr w:type="spellEnd"/>
+      <w:r>
+        <w:rPr>
+          <w:rFonts w:eastAsiaTheme="minorEastAsia"/>
+        </w:rPr>
+        <w:t>.</w:t>
+      </w:r>
+    </w:p>
+    <w:p>
+      <w:pPr>
+        <w:rPr>
+          <w:rFonts w:eastAsiaTheme="minorEastAsia"/>
+        </w:rPr>
+      </w:pPr>
+      <w:r>
+        <w:rPr>
+          <w:noProof/>
+        </w:rPr>
+        <w:drawing>
+          <wp:inline distT="0" distB="0" distL="0" distR="0" wp14:anchorId="36779BFB" wp14:editId="1D95F0FE">
+            <wp:extent cx="5760720" cy="2865120"/>
+            <wp:effectExtent l="0" t="0" r="0" b="0"/>
+            <wp:docPr id="541424170" name="Obraz 8" descr="Obraz zawierający tekst&#10;&#10;Opis wygenerowany automatycznie"/>
+            <wp:cNvGraphicFramePr>
+              <a:graphicFrameLocks xmlns:a="http://schemas.openxmlformats.org/drawingml/2006/main" noChangeAspect="1"/>
+            </wp:cNvGraphicFramePr>
+            <a:graphic xmlns:a="http://schemas.openxmlformats.org/drawingml/2006/main">
+              <a:graphicData uri="http://schemas.openxmlformats.org/drawingml/2006/picture">
+                <pic:pic xmlns:pic="http://schemas.openxmlformats.org/drawingml/2006/picture">
+                  <pic:nvPicPr>
+                    <pic:cNvPr id="541424170" name="Obraz 8" descr="Obraz zawierający tekst&#10;&#10;Opis wygenerowany automatycznie"/>
+                    <pic:cNvPicPr>
+                      <a:picLocks noChangeAspect="1" noChangeArrowheads="1"/>
+                    </pic:cNvPicPr>
+                  </pic:nvPicPr>
+                  <pic:blipFill>
+                    <a:blip r:embed="rId16" cstate="print">
+                      <a:extLst>
+                        <a:ext uri="{28A0092B-C50C-407E-A947-70E740481C1C}">
+                          <a14:useLocalDpi xmlns:a14="http://schemas.microsoft.com/office/drawing/2010/main" val="0"/>
+                        </a:ext>
+                      </a:extLst>
+                    </a:blip>
+                    <a:srcRect/>
+                    <a:stretch>
+                      <a:fillRect/>
+                    </a:stretch>
+                  </pic:blipFill>
+                  <pic:spPr bwMode="auto">
+                    <a:xfrm>
+                      <a:off x="0" y="0"/>
+                      <a:ext cx="5760720" cy="2865120"/>
+                    </a:xfrm>
+                    <a:prstGeom prst="rect">
+                      <a:avLst/>
+                    </a:prstGeom>
+                    <a:noFill/>
+                    <a:ln>
+                      <a:noFill/>
+                    </a:ln>
+                  </pic:spPr>
+                </pic:pic>
+              </a:graphicData>
+            </a:graphic>
+          </wp:inline>
+        </w:drawing>
+      </w:r>
+    </w:p>
+    <w:p>
+      <w:pPr>
+        <w:pStyle w:val="Legenda"/>
+        <w:rPr>
+          <w:rFonts w:eastAsiaTheme="minorEastAsia"/>
+        </w:rPr>
+      </w:pPr>
+      <w:r>
+        <w:t xml:space="preserve">Wykres </w:t>
+      </w:r>
+      <w:fldSimple w:instr=" SEQ Wykres \* ARABIC ">
+        <w:r>
+          <w:rPr>
+            <w:noProof/>
+          </w:rPr>
+          <w:t>6</w:t>
+        </w:r>
+      </w:fldSimple>
+    </w:p>
+    <w:p>
+      <w:r>
+        <w:t xml:space="preserve">   </w:t>
+      </w:r>
+    </w:p>
     <w:p/>
     <w:p/>
     <w:p>
@@ -9797,7 +11176,7 @@
     <w:p/>
     <w:p>
       <w:pPr>
-        <w:pStyle w:val="Heading2"/>
+        <w:pStyle w:val="Nagwek2"/>
         <w:rPr>
           <w:rFonts w:ascii="Times New Roman" w:hAnsi="Times New Roman" w:cs="Times New Roman"/>
         </w:rPr>
@@ -9806,7 +11185,7 @@
     <w:p/>
     <w:p/>
     <w:sectPr>
-      <w:headerReference w:type="default" r:id="rId13"/>
+      <w:headerReference w:type="default" r:id="rId17"/>
       <w:pgSz w:w="11906" w:h="16838"/>
       <w:pgMar w:top="1417" w:right="1417" w:bottom="1417" w:left="1417" w:header="708" w:footer="708" w:gutter="0"/>
       <w:pgNumType w:start="0"/>
@@ -9872,7 +11251,7 @@
 <w:hdr xmlns:wpc="http://schemas.microsoft.com/office/word/2010/wordprocessingCanvas" xmlns:cx="http://schemas.microsoft.com/office/drawing/2014/chartex" xmlns:cx1="http://schemas.microsoft.com/office/drawing/2015/9/8/chartex" xmlns:cx2="http://schemas.microsoft.com/office/drawing/2015/10/21/chartex" xmlns:cx3="http://schemas.microsoft.com/office/drawing/2016/5/9/chartex" xmlns:cx4="http://schemas.microsoft.com/office/drawing/2016/5/10/chartex" xmlns:cx5="http://schemas.microsoft.com/office/drawing/2016/5/11/chartex" xmlns:cx6="http://schemas.microsoft.com/office/drawing/2016/5/12/chartex" xmlns:cx7="http://schemas.microsoft.com/office/drawing/2016/5/13/chartex" xmlns:cx8="http://schemas.microsoft.com/office/drawing/2016/5/14/chartex" xmlns:mc="http://schemas.openxmlformats.org/markup-compatibility/2006" xmlns:aink="http://schemas.microsoft.com/office/drawing/2016/ink" xmlns:am3d="http://schemas.microsoft.com/office/drawing/2017/model3d" xmlns:o="urn:schemas-microsoft-com:office:office" xmlns:oel="http://schemas.microsoft.com/office/2019/extlst" xmlns:r="http://schemas.openxmlformats.org/officeDocument/2006/relationships" xmlns:m="http://schemas.openxmlformats.org/officeDocument/2006/math" xmlns:v="urn:schemas-microsoft-com:vml" xmlns:wp14="http://schemas.microsoft.com/office/word/2010/wordprocessingDrawing" xmlns:wp="http://schemas.openxmlformats.org/drawingml/2006/wordprocessingDrawing" xmlns:w10="urn:schemas-microsoft-com:office:word" xmlns:w="http://schemas.openxmlformats.org/wordprocessingml/2006/main" xmlns:w14="http://schemas.microsoft.com/office/word/2010/wordml" xmlns:w15="http://schemas.microsoft.com/office/word/2012/wordml" xmlns:w16cex="http://schemas.microsoft.com/office/word/2018/wordml/cex" xmlns:w16cid="http://schemas.microsoft.com/office/word/2016/wordml/cid" xmlns:w16="http://schemas.microsoft.com/office/word/2018/wordml" xmlns:w16sdtdh="http://schemas.microsoft.com/office/word/2020/wordml/sdtdatahash" xmlns:w16se="http://schemas.microsoft.com/office/word/2015/wordml/symex" xmlns:wpg="http://schemas.microsoft.com/office/word/2010/wordprocessingGroup" xmlns:wpi="http://schemas.microsoft.com/office/word/2010/wordprocessingInk" xmlns:wne="http://schemas.microsoft.com/office/word/2006/wordml" xmlns:wps="http://schemas.microsoft.com/office/word/2010/wordprocessingShape" mc:Ignorable="w14 w15 w16se w16cid w16 w16cex w16sdtdh wp14">
   <w:p>
     <w:pPr>
-      <w:pStyle w:val="Header"/>
+      <w:pStyle w:val="Nagwek"/>
     </w:pPr>
     <w:r>
       <w:t>Modelowanie Matematyczne Zadanie projektowe nr 2: Estymacja parametrów modelu semestr zimowy 2023/24</w:t>
@@ -9880,7 +11259,7 @@
   </w:p>
   <w:p>
     <w:pPr>
-      <w:pStyle w:val="Header"/>
+      <w:pStyle w:val="Nagwek"/>
     </w:pPr>
   </w:p>
 </w:hdr>
@@ -10831,15 +12210,15 @@
     <w:lsdException w:name="Unresolved Mention" w:semiHidden="1" w:unhideWhenUsed="1"/>
     <w:lsdException w:name="Smart Link" w:semiHidden="1" w:unhideWhenUsed="1"/>
   </w:latentStyles>
-  <w:style w:type="paragraph" w:default="1" w:styleId="Normal">
+  <w:style w:type="paragraph" w:default="1" w:styleId="Normalny">
     <w:name w:val="Normal"/>
     <w:qFormat/>
   </w:style>
-  <w:style w:type="paragraph" w:styleId="Heading1">
+  <w:style w:type="paragraph" w:styleId="Nagwek1">
     <w:name w:val="heading 1"/>
-    <w:basedOn w:val="Normal"/>
-    <w:next w:val="Normal"/>
-    <w:link w:val="Heading1Char"/>
+    <w:basedOn w:val="Normalny"/>
+    <w:next w:val="Normalny"/>
+    <w:link w:val="Nagwek1Znak"/>
     <w:uiPriority w:val="9"/>
     <w:qFormat/>
     <w:rsid w:val="008B7B0D"/>
@@ -10856,11 +12235,11 @@
       <w:szCs w:val="32"/>
     </w:rPr>
   </w:style>
-  <w:style w:type="paragraph" w:styleId="Heading2">
+  <w:style w:type="paragraph" w:styleId="Nagwek2">
     <w:name w:val="heading 2"/>
-    <w:basedOn w:val="Normal"/>
-    <w:next w:val="Normal"/>
-    <w:link w:val="Heading2Char"/>
+    <w:basedOn w:val="Normalny"/>
+    <w:next w:val="Normalny"/>
+    <w:link w:val="Nagwek2Znak"/>
     <w:uiPriority w:val="9"/>
     <w:unhideWhenUsed/>
     <w:qFormat/>
@@ -10878,13 +12257,13 @@
       <w:szCs w:val="26"/>
     </w:rPr>
   </w:style>
-  <w:style w:type="character" w:default="1" w:styleId="DefaultParagraphFont">
+  <w:style w:type="character" w:default="1" w:styleId="Domylnaczcionkaakapitu">
     <w:name w:val="Default Paragraph Font"/>
     <w:uiPriority w:val="1"/>
     <w:semiHidden/>
     <w:unhideWhenUsed/>
   </w:style>
-  <w:style w:type="table" w:default="1" w:styleId="TableNormal">
+  <w:style w:type="table" w:default="1" w:styleId="Standardowy">
     <w:name w:val="Normal Table"/>
     <w:uiPriority w:val="99"/>
     <w:semiHidden/>
@@ -10899,16 +12278,16 @@
       </w:tblCellMar>
     </w:tblPr>
   </w:style>
-  <w:style w:type="numbering" w:default="1" w:styleId="NoList">
+  <w:style w:type="numbering" w:default="1" w:styleId="Bezlisty">
     <w:name w:val="No List"/>
     <w:uiPriority w:val="99"/>
     <w:semiHidden/>
     <w:unhideWhenUsed/>
   </w:style>
-  <w:style w:type="paragraph" w:styleId="Header">
+  <w:style w:type="paragraph" w:styleId="Nagwek">
     <w:name w:val="header"/>
-    <w:basedOn w:val="Normal"/>
-    <w:link w:val="HeaderChar"/>
+    <w:basedOn w:val="Normalny"/>
+    <w:link w:val="NagwekZnak"/>
     <w:uiPriority w:val="99"/>
     <w:unhideWhenUsed/>
     <w:rsid w:val="00776248"/>
@@ -10920,17 +12299,17 @@
       <w:spacing w:after="0" w:line="240" w:lineRule="auto"/>
     </w:pPr>
   </w:style>
-  <w:style w:type="character" w:customStyle="1" w:styleId="HeaderChar">
-    <w:name w:val="Header Char"/>
-    <w:basedOn w:val="DefaultParagraphFont"/>
-    <w:link w:val="Header"/>
+  <w:style w:type="character" w:customStyle="1" w:styleId="NagwekZnak">
+    <w:name w:val="Nagłówek Znak"/>
+    <w:basedOn w:val="Domylnaczcionkaakapitu"/>
+    <w:link w:val="Nagwek"/>
     <w:uiPriority w:val="99"/>
     <w:rsid w:val="00776248"/>
   </w:style>
-  <w:style w:type="paragraph" w:styleId="Footer">
+  <w:style w:type="paragraph" w:styleId="Stopka">
     <w:name w:val="footer"/>
-    <w:basedOn w:val="Normal"/>
-    <w:link w:val="FooterChar"/>
+    <w:basedOn w:val="Normalny"/>
+    <w:link w:val="StopkaZnak"/>
     <w:uiPriority w:val="99"/>
     <w:unhideWhenUsed/>
     <w:rsid w:val="00776248"/>
@@ -10942,16 +12321,16 @@
       <w:spacing w:after="0" w:line="240" w:lineRule="auto"/>
     </w:pPr>
   </w:style>
-  <w:style w:type="character" w:customStyle="1" w:styleId="FooterChar">
-    <w:name w:val="Footer Char"/>
-    <w:basedOn w:val="DefaultParagraphFont"/>
-    <w:link w:val="Footer"/>
+  <w:style w:type="character" w:customStyle="1" w:styleId="StopkaZnak">
+    <w:name w:val="Stopka Znak"/>
+    <w:basedOn w:val="Domylnaczcionkaakapitu"/>
+    <w:link w:val="Stopka"/>
     <w:uiPriority w:val="99"/>
     <w:rsid w:val="00776248"/>
   </w:style>
-  <w:style w:type="paragraph" w:styleId="NoSpacing">
+  <w:style w:type="paragraph" w:styleId="Bezodstpw">
     <w:name w:val="No Spacing"/>
-    <w:link w:val="NoSpacingChar"/>
+    <w:link w:val="BezodstpwZnak"/>
     <w:uiPriority w:val="1"/>
     <w:qFormat/>
     <w:rsid w:val="00776248"/>
@@ -10965,10 +12344,10 @@
       <w14:ligatures w14:val="none"/>
     </w:rPr>
   </w:style>
-  <w:style w:type="character" w:customStyle="1" w:styleId="NoSpacingChar">
-    <w:name w:val="No Spacing Char"/>
-    <w:basedOn w:val="DefaultParagraphFont"/>
-    <w:link w:val="NoSpacing"/>
+  <w:style w:type="character" w:customStyle="1" w:styleId="BezodstpwZnak">
+    <w:name w:val="Bez odstępów Znak"/>
+    <w:basedOn w:val="Domylnaczcionkaakapitu"/>
+    <w:link w:val="Bezodstpw"/>
     <w:uiPriority w:val="1"/>
     <w:rsid w:val="00776248"/>
     <w:rPr>
@@ -10978,10 +12357,10 @@
       <w14:ligatures w14:val="none"/>
     </w:rPr>
   </w:style>
-  <w:style w:type="character" w:customStyle="1" w:styleId="Heading1Char">
-    <w:name w:val="Heading 1 Char"/>
-    <w:basedOn w:val="DefaultParagraphFont"/>
-    <w:link w:val="Heading1"/>
+  <w:style w:type="character" w:customStyle="1" w:styleId="Nagwek1Znak">
+    <w:name w:val="Nagłówek 1 Znak"/>
+    <w:basedOn w:val="Domylnaczcionkaakapitu"/>
+    <w:link w:val="Nagwek1"/>
     <w:uiPriority w:val="9"/>
     <w:rsid w:val="008B7B0D"/>
     <w:rPr>
@@ -10991,10 +12370,10 @@
       <w:szCs w:val="32"/>
     </w:rPr>
   </w:style>
-  <w:style w:type="paragraph" w:styleId="TOCHeading">
+  <w:style w:type="paragraph" w:styleId="Nagwekspisutreci">
     <w:name w:val="TOC Heading"/>
-    <w:basedOn w:val="Heading1"/>
-    <w:next w:val="Normal"/>
+    <w:basedOn w:val="Nagwek1"/>
+    <w:next w:val="Normalny"/>
     <w:uiPriority w:val="39"/>
     <w:unhideWhenUsed/>
     <w:qFormat/>
@@ -11009,10 +12388,10 @@
       <w14:ligatures w14:val="none"/>
     </w:rPr>
   </w:style>
-  <w:style w:type="paragraph" w:styleId="TOC1">
+  <w:style w:type="paragraph" w:styleId="Spistreci1">
     <w:name w:val="toc 1"/>
-    <w:basedOn w:val="Normal"/>
-    <w:next w:val="Normal"/>
+    <w:basedOn w:val="Normalny"/>
+    <w:next w:val="Normalny"/>
     <w:autoRedefine/>
     <w:uiPriority w:val="39"/>
     <w:unhideWhenUsed/>
@@ -11021,9 +12400,9 @@
       <w:spacing w:after="100"/>
     </w:pPr>
   </w:style>
-  <w:style w:type="character" w:styleId="Hyperlink">
+  <w:style w:type="character" w:styleId="Hipercze">
     <w:name w:val="Hyperlink"/>
-    <w:basedOn w:val="DefaultParagraphFont"/>
+    <w:basedOn w:val="Domylnaczcionkaakapitu"/>
     <w:uiPriority w:val="99"/>
     <w:unhideWhenUsed/>
     <w:rsid w:val="008B7B0D"/>
@@ -11032,9 +12411,9 @@
       <w:u w:val="single"/>
     </w:rPr>
   </w:style>
-  <w:style w:type="paragraph" w:styleId="ListParagraph">
+  <w:style w:type="paragraph" w:styleId="Akapitzlist">
     <w:name w:val="List Paragraph"/>
-    <w:basedOn w:val="Normal"/>
+    <w:basedOn w:val="Normalny"/>
     <w:uiPriority w:val="34"/>
     <w:qFormat/>
     <w:rsid w:val="00A525C4"/>
@@ -11043,10 +12422,10 @@
       <w:contextualSpacing/>
     </w:pPr>
   </w:style>
-  <w:style w:type="character" w:customStyle="1" w:styleId="Heading2Char">
-    <w:name w:val="Heading 2 Char"/>
-    <w:basedOn w:val="DefaultParagraphFont"/>
-    <w:link w:val="Heading2"/>
+  <w:style w:type="character" w:customStyle="1" w:styleId="Nagwek2Znak">
+    <w:name w:val="Nagłówek 2 Znak"/>
+    <w:basedOn w:val="Domylnaczcionkaakapitu"/>
+    <w:link w:val="Nagwek2"/>
     <w:uiPriority w:val="9"/>
     <w:rsid w:val="00A525C4"/>
     <w:rPr>
@@ -11056,9 +12435,9 @@
       <w:szCs w:val="26"/>
     </w:rPr>
   </w:style>
-  <w:style w:type="character" w:styleId="PlaceholderText">
+  <w:style w:type="character" w:styleId="Tekstzastpczy">
     <w:name w:val="Placeholder Text"/>
-    <w:basedOn w:val="DefaultParagraphFont"/>
+    <w:basedOn w:val="Domylnaczcionkaakapitu"/>
     <w:uiPriority w:val="99"/>
     <w:semiHidden/>
     <w:rsid w:val="00A525C4"/>
@@ -11066,10 +12445,10 @@
       <w:color w:val="666666"/>
     </w:rPr>
   </w:style>
-  <w:style w:type="paragraph" w:styleId="Caption">
+  <w:style w:type="paragraph" w:styleId="Legenda">
     <w:name w:val="caption"/>
-    <w:basedOn w:val="Normal"/>
-    <w:next w:val="Normal"/>
+    <w:basedOn w:val="Normalny"/>
+    <w:next w:val="Normalny"/>
     <w:uiPriority w:val="35"/>
     <w:unhideWhenUsed/>
     <w:qFormat/>
@@ -11085,10 +12464,10 @@
       <w:szCs w:val="18"/>
     </w:rPr>
   </w:style>
-  <w:style w:type="paragraph" w:styleId="TOC2">
+  <w:style w:type="paragraph" w:styleId="Spistreci2">
     <w:name w:val="toc 2"/>
-    <w:basedOn w:val="Normal"/>
-    <w:next w:val="Normal"/>
+    <w:basedOn w:val="Normalny"/>
+    <w:next w:val="Normalny"/>
     <w:autoRedefine/>
     <w:uiPriority w:val="39"/>
     <w:unhideWhenUsed/>

</xml_diff>

<commit_message>
zad4 i raport 4
</commit_message>
<xml_diff>
--- a/Dok1.docx
+++ b/Dok1.docx
@@ -445,7 +445,7 @@
                             <w:txbxContent>
                               <w:p>
                                 <w:pPr>
-                                  <w:pStyle w:val="Bezodstpw"/>
+                                  <w:pStyle w:val="NoSpacing"/>
                                   <w:jc w:val="right"/>
                                   <w:rPr>
                                     <w:color w:val="595959" w:themeColor="text1" w:themeTint="A6"/>
@@ -489,7 +489,7 @@
                       <w:txbxContent>
                         <w:p>
                           <w:pPr>
-                            <w:pStyle w:val="Bezodstpw"/>
+                            <w:pStyle w:val="NoSpacing"/>
                             <w:jc w:val="right"/>
                             <w:rPr>
                               <w:color w:val="595959" w:themeColor="text1" w:themeTint="A6"/>
@@ -594,7 +594,7 @@
                                 <w:sdtContent>
                                   <w:p>
                                     <w:pPr>
-                                      <w:pStyle w:val="Bezodstpw"/>
+                                      <w:pStyle w:val="NoSpacing"/>
                                       <w:jc w:val="right"/>
                                       <w:rPr>
                                         <w:color w:val="7F7F7F" w:themeColor="text1" w:themeTint="80"/>
@@ -666,7 +666,7 @@
                           <w:sdtContent>
                             <w:p>
                               <w:pPr>
-                                <w:pStyle w:val="Bezodstpw"/>
+                                <w:pStyle w:val="NoSpacing"/>
                                 <w:jc w:val="right"/>
                                 <w:rPr>
                                   <w:color w:val="7F7F7F" w:themeColor="text1" w:themeTint="80"/>
@@ -975,7 +975,7 @@
         </w:p>
         <w:p>
           <w:pPr>
-            <w:pStyle w:val="Nagwek1"/>
+            <w:pStyle w:val="Heading1"/>
           </w:pPr>
           <w:r>
             <w:br w:type="page"/>
@@ -1007,7 +1007,7 @@
           <w:sdtContent>
             <w:p>
               <w:pPr>
-                <w:pStyle w:val="Nagwekspisutreci"/>
+                <w:pStyle w:val="TOCHeading"/>
                 <w:rPr>
                   <w:rFonts w:ascii="Times New Roman" w:hAnsi="Times New Roman" w:cs="Times New Roman"/>
                 </w:rPr>
@@ -1021,7 +1021,7 @@
             </w:p>
             <w:p>
               <w:pPr>
-                <w:pStyle w:val="Spistreci1"/>
+                <w:pStyle w:val="TOC1"/>
                 <w:tabs>
                   <w:tab w:val="left" w:pos="440"/>
                   <w:tab w:val="right" w:leader="dot" w:pos="9062"/>
@@ -1044,7 +1044,7 @@
               <w:hyperlink w:anchor="_Toc153293493" w:history="1">
                 <w:r>
                   <w:rPr>
-                    <w:rStyle w:val="Hipercze"/>
+                    <w:rStyle w:val="Hyperlink"/>
                     <w:noProof/>
                   </w:rPr>
                   <w:t>1.</w:t>
@@ -1059,7 +1059,7 @@
                 </w:r>
                 <w:r>
                   <w:rPr>
-                    <w:rStyle w:val="Hipercze"/>
+                    <w:rStyle w:val="Hyperlink"/>
                     <w:noProof/>
                   </w:rPr>
                   <w:t>Symbole matematyczne i akronimy</w:t>
@@ -1116,7 +1116,7 @@
             </w:p>
             <w:p>
               <w:pPr>
-                <w:pStyle w:val="Spistreci1"/>
+                <w:pStyle w:val="TOC1"/>
                 <w:tabs>
                   <w:tab w:val="right" w:leader="dot" w:pos="9062"/>
                 </w:tabs>
@@ -1129,7 +1129,7 @@
               <w:hyperlink w:anchor="_Toc153293494" w:history="1">
                 <w:r>
                   <w:rPr>
-                    <w:rStyle w:val="Hipercze"/>
+                    <w:rStyle w:val="Hyperlink"/>
                     <w:noProof/>
                   </w:rPr>
                   <w:t>2. Wprowadzenie</w:t>
@@ -1186,7 +1186,7 @@
             </w:p>
             <w:p>
               <w:pPr>
-                <w:pStyle w:val="Spistreci2"/>
+                <w:pStyle w:val="TOC2"/>
                 <w:tabs>
                   <w:tab w:val="left" w:pos="880"/>
                   <w:tab w:val="right" w:leader="dot" w:pos="9062"/>
@@ -1200,7 +1200,7 @@
               <w:hyperlink w:anchor="_Toc153293495" w:history="1">
                 <w:r>
                   <w:rPr>
-                    <w:rStyle w:val="Hipercze"/>
+                    <w:rStyle w:val="Hyperlink"/>
                     <w:noProof/>
                   </w:rPr>
                   <w:t>2.1</w:t>
@@ -1215,7 +1215,7 @@
                 </w:r>
                 <w:r>
                   <w:rPr>
-                    <w:rStyle w:val="Hipercze"/>
+                    <w:rStyle w:val="Hyperlink"/>
                     <w:noProof/>
                   </w:rPr>
                   <w:t>Równanie Lotki-Volterry</w:t>
@@ -1272,7 +1272,7 @@
             </w:p>
             <w:p>
               <w:pPr>
-                <w:pStyle w:val="Spistreci2"/>
+                <w:pStyle w:val="TOC2"/>
                 <w:tabs>
                   <w:tab w:val="left" w:pos="880"/>
                   <w:tab w:val="right" w:leader="dot" w:pos="9062"/>
@@ -1286,7 +1286,7 @@
               <w:hyperlink w:anchor="_Toc153293496" w:history="1">
                 <w:r>
                   <w:rPr>
-                    <w:rStyle w:val="Hipercze"/>
+                    <w:rStyle w:val="Hyperlink"/>
                     <w:noProof/>
                   </w:rPr>
                   <w:t>2.2</w:t>
@@ -1301,7 +1301,7 @@
                 </w:r>
                 <w:r>
                   <w:rPr>
-                    <w:rStyle w:val="Hipercze"/>
+                    <w:rStyle w:val="Hyperlink"/>
                     <w:noProof/>
                   </w:rPr>
                   <w:t>Jawna metoda Eulera</w:t>
@@ -1358,7 +1358,7 @@
             </w:p>
             <w:p>
               <w:pPr>
-                <w:pStyle w:val="Spistreci2"/>
+                <w:pStyle w:val="TOC2"/>
                 <w:tabs>
                   <w:tab w:val="left" w:pos="880"/>
                   <w:tab w:val="right" w:leader="dot" w:pos="9062"/>
@@ -1372,7 +1372,7 @@
               <w:hyperlink w:anchor="_Toc153293497" w:history="1">
                 <w:r>
                   <w:rPr>
-                    <w:rStyle w:val="Hipercze"/>
+                    <w:rStyle w:val="Hyperlink"/>
                     <w:noProof/>
                   </w:rPr>
                   <w:t>2.3</w:t>
@@ -1387,7 +1387,7 @@
                 </w:r>
                 <w:r>
                   <w:rPr>
-                    <w:rStyle w:val="Hipercze"/>
+                    <w:rStyle w:val="Hyperlink"/>
                     <w:noProof/>
                   </w:rPr>
                   <w:t>Niejawna metoda Eulera</w:t>
@@ -1444,7 +1444,7 @@
             </w:p>
             <w:p>
               <w:pPr>
-                <w:pStyle w:val="Spistreci2"/>
+                <w:pStyle w:val="TOC2"/>
                 <w:tabs>
                   <w:tab w:val="right" w:leader="dot" w:pos="9062"/>
                 </w:tabs>
@@ -1457,7 +1457,7 @@
               <w:hyperlink w:anchor="_Toc153293498" w:history="1">
                 <w:r>
                   <w:rPr>
-                    <w:rStyle w:val="Hipercze"/>
+                    <w:rStyle w:val="Hyperlink"/>
                     <w:noProof/>
                   </w:rPr>
                   <w:t>2.4 Metoda Heuna</w:t>
@@ -1514,7 +1514,7 @@
             </w:p>
             <w:p>
               <w:pPr>
-                <w:pStyle w:val="Spistreci2"/>
+                <w:pStyle w:val="TOC2"/>
                 <w:tabs>
                   <w:tab w:val="left" w:pos="880"/>
                   <w:tab w:val="right" w:leader="dot" w:pos="9062"/>
@@ -1528,7 +1528,7 @@
               <w:hyperlink w:anchor="_Toc153293499" w:history="1">
                 <w:r>
                   <w:rPr>
-                    <w:rStyle w:val="Hipercze"/>
+                    <w:rStyle w:val="Hyperlink"/>
                     <w:noProof/>
                   </w:rPr>
                   <w:t>2.5</w:t>
@@ -1543,7 +1543,7 @@
                 </w:r>
                 <w:r>
                   <w:rPr>
-                    <w:rStyle w:val="Hipercze"/>
+                    <w:rStyle w:val="Hyperlink"/>
                     <w:noProof/>
                   </w:rPr>
                   <w:t>Wbudowana w środowisko Matlab funkcja ode45</w:t>
@@ -1600,7 +1600,7 @@
             </w:p>
             <w:p>
               <w:pPr>
-                <w:pStyle w:val="Spistreci1"/>
+                <w:pStyle w:val="TOC1"/>
                 <w:tabs>
                   <w:tab w:val="right" w:leader="dot" w:pos="9062"/>
                 </w:tabs>
@@ -1613,7 +1613,7 @@
               <w:hyperlink w:anchor="_Toc153293500" w:history="1">
                 <w:r>
                   <w:rPr>
-                    <w:rStyle w:val="Hipercze"/>
+                    <w:rStyle w:val="Hyperlink"/>
                     <w:noProof/>
                   </w:rPr>
                   <w:t>3. Metodyka i wyniki doświadczeń</w:t>
@@ -1670,7 +1670,7 @@
             </w:p>
             <w:p>
               <w:pPr>
-                <w:pStyle w:val="Spistreci2"/>
+                <w:pStyle w:val="TOC2"/>
                 <w:tabs>
                   <w:tab w:val="right" w:leader="dot" w:pos="9062"/>
                 </w:tabs>
@@ -1683,7 +1683,7 @@
               <w:hyperlink w:anchor="_Toc153293501" w:history="1">
                 <w:r>
                   <w:rPr>
-                    <w:rStyle w:val="Hipercze"/>
+                    <w:rStyle w:val="Hyperlink"/>
                     <w:noProof/>
                   </w:rPr>
                   <w:t xml:space="preserve">3.1 Wyznaczenie optymalnych parametrów dopasowania modelu do danych </w:t>
@@ -1691,7 +1691,7 @@
                 <m:oMath>
                   <m:r>
                     <w:rPr>
-                      <w:rStyle w:val="Hipercze"/>
+                      <w:rStyle w:val="Hyperlink"/>
                       <w:rFonts w:ascii="Cambria Math" w:hAnsi="Cambria Math"/>
                       <w:noProof/>
                     </w:rPr>
@@ -1700,7 +1700,7 @@
                 </m:oMath>
                 <w:r>
                   <w:rPr>
-                    <w:rStyle w:val="Hipercze"/>
+                    <w:rStyle w:val="Hyperlink"/>
                     <w:noProof/>
                   </w:rPr>
                   <w:t xml:space="preserve"> z wykorzystaniem jawenej metody eulera</w:t>
@@ -1757,7 +1757,7 @@
             </w:p>
             <w:p>
               <w:pPr>
-                <w:pStyle w:val="Spistreci2"/>
+                <w:pStyle w:val="TOC2"/>
                 <w:tabs>
                   <w:tab w:val="right" w:leader="dot" w:pos="9062"/>
                 </w:tabs>
@@ -1770,7 +1770,7 @@
               <w:hyperlink w:anchor="_Toc153293502" w:history="1">
                 <w:r>
                   <w:rPr>
-                    <w:rStyle w:val="Hipercze"/>
+                    <w:rStyle w:val="Hyperlink"/>
                     <w:noProof/>
                   </w:rPr>
                   <w:t xml:space="preserve">3.2 Wyznaczenie optymalnych parametrów dopasowania modelu do danych </w:t>
@@ -1778,7 +1778,7 @@
                 <m:oMath>
                   <m:r>
                     <w:rPr>
-                      <w:rStyle w:val="Hipercze"/>
+                      <w:rStyle w:val="Hyperlink"/>
                       <w:rFonts w:ascii="Cambria Math" w:hAnsi="Cambria Math"/>
                       <w:noProof/>
                     </w:rPr>
@@ -1787,7 +1787,7 @@
                 </m:oMath>
                 <w:r>
                   <w:rPr>
-                    <w:rStyle w:val="Hipercze"/>
+                    <w:rStyle w:val="Hyperlink"/>
                     <w:noProof/>
                   </w:rPr>
                   <w:t xml:space="preserve"> z wykorzystaniem niejawnej metody Eulera i metody Heuna</w:t>
@@ -1844,7 +1844,7 @@
             </w:p>
             <w:p>
               <w:pPr>
-                <w:pStyle w:val="Spistreci2"/>
+                <w:pStyle w:val="TOC2"/>
                 <w:tabs>
                   <w:tab w:val="right" w:leader="dot" w:pos="9062"/>
                 </w:tabs>
@@ -1857,7 +1857,7 @@
               <w:hyperlink w:anchor="_Toc153293503" w:history="1">
                 <w:r>
                   <w:rPr>
-                    <w:rStyle w:val="Hipercze"/>
+                    <w:rStyle w:val="Hyperlink"/>
                     <w:noProof/>
                   </w:rPr>
                   <w:t xml:space="preserve">3.3 Wyznaczenie optymalnych parametrów dopasowania modelu do danych </w:t>
@@ -1865,7 +1865,7 @@
                 <m:oMath>
                   <m:r>
                     <w:rPr>
-                      <w:rStyle w:val="Hipercze"/>
+                      <w:rStyle w:val="Hyperlink"/>
                       <w:rFonts w:ascii="Cambria Math" w:hAnsi="Cambria Math"/>
                       <w:noProof/>
                     </w:rPr>
@@ -1874,7 +1874,7 @@
                 </m:oMath>
                 <w:r>
                   <w:rPr>
-                    <w:rStyle w:val="Hipercze"/>
+                    <w:rStyle w:val="Hyperlink"/>
                     <w:noProof/>
                   </w:rPr>
                   <w:t xml:space="preserve"> z wykorzystaniem ode45 i jawnej metody Eulera.</w:t>
@@ -1931,7 +1931,7 @@
             </w:p>
             <w:p>
               <w:pPr>
-                <w:pStyle w:val="Spistreci1"/>
+                <w:pStyle w:val="TOC1"/>
                 <w:tabs>
                   <w:tab w:val="right" w:leader="dot" w:pos="9062"/>
                 </w:tabs>
@@ -1944,7 +1944,7 @@
               <w:hyperlink w:anchor="_Toc153293504" w:history="1">
                 <w:r>
                   <w:rPr>
-                    <w:rStyle w:val="Hipercze"/>
+                    <w:rStyle w:val="Hyperlink"/>
                     <w:noProof/>
                   </w:rPr>
                   <w:t>4. Dyskusja wyników eksperymentów numerycznych</w:t>
@@ -2012,7 +2012,7 @@
         </w:sdt>
         <w:p>
           <w:pPr>
-            <w:pStyle w:val="Nagwek1"/>
+            <w:pStyle w:val="Heading1"/>
           </w:pPr>
         </w:p>
       </w:sdtContent>
@@ -2032,7 +2032,7 @@
     </w:p>
     <w:p>
       <w:pPr>
-        <w:pStyle w:val="Nagwek1"/>
+        <w:pStyle w:val="Heading1"/>
         <w:numPr>
           <w:ilvl w:val="0"/>
           <w:numId w:val="2"/>
@@ -2060,7 +2060,7 @@
     </w:p>
     <w:p>
       <w:pPr>
-        <w:pStyle w:val="Nagwek1"/>
+        <w:pStyle w:val="Heading1"/>
       </w:pPr>
       <w:bookmarkStart w:id="1" w:name="_Toc153293494"/>
       <w:r>
@@ -2074,7 +2074,7 @@
     </w:p>
     <w:p>
       <w:pPr>
-        <w:pStyle w:val="Nagwek2"/>
+        <w:pStyle w:val="Heading2"/>
         <w:numPr>
           <w:ilvl w:val="1"/>
           <w:numId w:val="3"/>
@@ -2644,19 +2644,32 @@
     </w:p>
     <w:p>
       <w:pPr>
-        <w:pStyle w:val="Legenda"/>
+        <w:pStyle w:val="Caption"/>
       </w:pPr>
       <w:r>
         <w:t xml:space="preserve">Równanie </w:t>
       </w:r>
-      <w:fldSimple w:instr=" SEQ Równanie \* ARABIC ">
-        <w:r>
-          <w:rPr>
-            <w:noProof/>
-          </w:rPr>
-          <w:t>1</w:t>
-        </w:r>
-      </w:fldSimple>
+      <w:r>
+        <w:fldChar w:fldCharType="begin"/>
+      </w:r>
+      <w:r>
+        <w:instrText xml:space="preserve"> SEQ Równanie \* ARABIC </w:instrText>
+      </w:r>
+      <w:r>
+        <w:fldChar w:fldCharType="separate"/>
+      </w:r>
+      <w:r>
+        <w:rPr>
+          <w:noProof/>
+        </w:rPr>
+        <w:t>1</w:t>
+      </w:r>
+      <w:r>
+        <w:rPr>
+          <w:noProof/>
+        </w:rPr>
+        <w:fldChar w:fldCharType="end"/>
+      </w:r>
     </w:p>
     <w:p>
       <w:r>
@@ -2687,7 +2700,7 @@
     </w:p>
     <w:p>
       <w:pPr>
-        <w:pStyle w:val="Nagwek2"/>
+        <w:pStyle w:val="Heading2"/>
         <w:numPr>
           <w:ilvl w:val="1"/>
           <w:numId w:val="3"/>
@@ -3248,7 +3261,7 @@
     </w:p>
     <w:p>
       <w:pPr>
-        <w:pStyle w:val="Legenda"/>
+        <w:pStyle w:val="Caption"/>
         <w:rPr>
           <w:rFonts w:eastAsiaTheme="minorEastAsia"/>
           <w:i w:val="0"/>
@@ -3257,14 +3270,27 @@
       <w:r>
         <w:t xml:space="preserve">Wzór </w:t>
       </w:r>
-      <w:fldSimple w:instr=" SEQ Wzór \* ARABIC ">
-        <w:r>
-          <w:rPr>
-            <w:noProof/>
-          </w:rPr>
-          <w:t>1</w:t>
-        </w:r>
-      </w:fldSimple>
+      <w:r>
+        <w:fldChar w:fldCharType="begin"/>
+      </w:r>
+      <w:r>
+        <w:instrText xml:space="preserve"> SEQ Wzór \* ARABIC </w:instrText>
+      </w:r>
+      <w:r>
+        <w:fldChar w:fldCharType="separate"/>
+      </w:r>
+      <w:r>
+        <w:rPr>
+          <w:noProof/>
+        </w:rPr>
+        <w:t>1</w:t>
+      </w:r>
+      <w:r>
+        <w:rPr>
+          <w:noProof/>
+        </w:rPr>
+        <w:fldChar w:fldCharType="end"/>
+      </w:r>
     </w:p>
     <w:p>
       <w:r>
@@ -3414,7 +3440,7 @@
     </w:p>
     <w:p>
       <w:pPr>
-        <w:pStyle w:val="Nagwek2"/>
+        <w:pStyle w:val="Heading2"/>
         <w:numPr>
           <w:ilvl w:val="1"/>
           <w:numId w:val="3"/>
@@ -3718,23 +3744,36 @@
     </w:p>
     <w:p>
       <w:pPr>
-        <w:pStyle w:val="Legenda"/>
+        <w:pStyle w:val="Caption"/>
       </w:pPr>
       <w:r>
         <w:t xml:space="preserve">Wzór </w:t>
       </w:r>
-      <w:fldSimple w:instr=" SEQ Wzór \* ARABIC ">
-        <w:r>
-          <w:rPr>
-            <w:noProof/>
-          </w:rPr>
-          <w:t>2</w:t>
-        </w:r>
-      </w:fldSimple>
+      <w:r>
+        <w:fldChar w:fldCharType="begin"/>
+      </w:r>
+      <w:r>
+        <w:instrText xml:space="preserve"> SEQ Wzór \* ARABIC </w:instrText>
+      </w:r>
+      <w:r>
+        <w:fldChar w:fldCharType="separate"/>
+      </w:r>
+      <w:r>
+        <w:rPr>
+          <w:noProof/>
+        </w:rPr>
+        <w:t>2</w:t>
+      </w:r>
+      <w:r>
+        <w:rPr>
+          <w:noProof/>
+        </w:rPr>
+        <w:fldChar w:fldCharType="end"/>
+      </w:r>
     </w:p>
     <w:p>
       <w:pPr>
-        <w:pStyle w:val="Nagwek2"/>
+        <w:pStyle w:val="Heading2"/>
         <w:rPr>
           <w:rFonts w:ascii="Times New Roman" w:hAnsi="Times New Roman" w:cs="Times New Roman"/>
         </w:rPr>
@@ -3742,7 +3781,7 @@
     </w:p>
     <w:p>
       <w:pPr>
-        <w:pStyle w:val="Nagwek2"/>
+        <w:pStyle w:val="Heading2"/>
         <w:rPr>
           <w:rFonts w:ascii="Times New Roman" w:hAnsi="Times New Roman" w:cs="Times New Roman"/>
         </w:rPr>
@@ -3750,7 +3789,7 @@
     </w:p>
     <w:p>
       <w:pPr>
-        <w:pStyle w:val="Nagwek2"/>
+        <w:pStyle w:val="Heading2"/>
         <w:rPr>
           <w:rFonts w:ascii="Times New Roman" w:hAnsi="Times New Roman" w:cs="Times New Roman"/>
         </w:rPr>
@@ -4035,19 +4074,32 @@
     </w:p>
     <w:p>
       <w:pPr>
-        <w:pStyle w:val="Legenda"/>
+        <w:pStyle w:val="Caption"/>
       </w:pPr>
       <w:r>
         <w:t xml:space="preserve">Wzór </w:t>
       </w:r>
-      <w:fldSimple w:instr=" SEQ Wzór \* ARABIC ">
-        <w:r>
-          <w:rPr>
-            <w:noProof/>
-          </w:rPr>
-          <w:t>3</w:t>
-        </w:r>
-      </w:fldSimple>
+      <w:r>
+        <w:fldChar w:fldCharType="begin"/>
+      </w:r>
+      <w:r>
+        <w:instrText xml:space="preserve"> SEQ Wzór \* ARABIC </w:instrText>
+      </w:r>
+      <w:r>
+        <w:fldChar w:fldCharType="separate"/>
+      </w:r>
+      <w:r>
+        <w:rPr>
+          <w:noProof/>
+        </w:rPr>
+        <w:t>3</w:t>
+      </w:r>
+      <w:r>
+        <w:rPr>
+          <w:noProof/>
+        </w:rPr>
+        <w:fldChar w:fldCharType="end"/>
+      </w:r>
     </w:p>
     <w:p>
       <w:pPr>
@@ -4297,19 +4349,32 @@
     </w:p>
     <w:p>
       <w:pPr>
-        <w:pStyle w:val="Legenda"/>
+        <w:pStyle w:val="Caption"/>
       </w:pPr>
       <w:r>
         <w:t xml:space="preserve">Wzór </w:t>
       </w:r>
-      <w:fldSimple w:instr=" SEQ Wzór \* ARABIC ">
-        <w:r>
-          <w:rPr>
-            <w:noProof/>
-          </w:rPr>
-          <w:t>4</w:t>
-        </w:r>
-      </w:fldSimple>
+      <w:r>
+        <w:fldChar w:fldCharType="begin"/>
+      </w:r>
+      <w:r>
+        <w:instrText xml:space="preserve"> SEQ Wzór \* ARABIC </w:instrText>
+      </w:r>
+      <w:r>
+        <w:fldChar w:fldCharType="separate"/>
+      </w:r>
+      <w:r>
+        <w:rPr>
+          <w:noProof/>
+        </w:rPr>
+        <w:t>4</w:t>
+      </w:r>
+      <w:r>
+        <w:rPr>
+          <w:noProof/>
+        </w:rPr>
+        <w:fldChar w:fldCharType="end"/>
+      </w:r>
     </w:p>
     <w:p>
       <w:pPr>
@@ -4706,19 +4771,32 @@
     </w:p>
     <w:p>
       <w:pPr>
-        <w:pStyle w:val="Legenda"/>
+        <w:pStyle w:val="Caption"/>
       </w:pPr>
       <w:r>
         <w:t xml:space="preserve">Wzór </w:t>
       </w:r>
-      <w:fldSimple w:instr=" SEQ Wzór \* ARABIC ">
-        <w:r>
-          <w:rPr>
-            <w:noProof/>
-          </w:rPr>
-          <w:t>5</w:t>
-        </w:r>
-      </w:fldSimple>
+      <w:r>
+        <w:fldChar w:fldCharType="begin"/>
+      </w:r>
+      <w:r>
+        <w:instrText xml:space="preserve"> SEQ Wzór \* ARABIC </w:instrText>
+      </w:r>
+      <w:r>
+        <w:fldChar w:fldCharType="separate"/>
+      </w:r>
+      <w:r>
+        <w:rPr>
+          <w:noProof/>
+        </w:rPr>
+        <w:t>5</w:t>
+      </w:r>
+      <w:r>
+        <w:rPr>
+          <w:noProof/>
+        </w:rPr>
+        <w:fldChar w:fldCharType="end"/>
+      </w:r>
     </w:p>
     <w:p>
       <m:oMathPara>
@@ -5115,7 +5193,7 @@
     </w:p>
     <w:p>
       <w:pPr>
-        <w:pStyle w:val="Nagwek2"/>
+        <w:pStyle w:val="Heading2"/>
         <w:numPr>
           <w:ilvl w:val="1"/>
           <w:numId w:val="5"/>
@@ -5146,7 +5224,7 @@
     </w:p>
     <w:p>
       <w:pPr>
-        <w:pStyle w:val="Nagwek1"/>
+        <w:pStyle w:val="Heading1"/>
       </w:pPr>
       <w:bookmarkStart w:id="7" w:name="_Toc153293500"/>
       <w:r>
@@ -5156,7 +5234,7 @@
     </w:p>
     <w:p>
       <w:pPr>
-        <w:pStyle w:val="Nagwek2"/>
+        <w:pStyle w:val="Heading2"/>
         <w:rPr>
           <w:rFonts w:ascii="Times New Roman" w:hAnsi="Times New Roman" w:cs="Times New Roman"/>
         </w:rPr>
@@ -5733,19 +5811,32 @@
     </w:p>
     <w:p>
       <w:pPr>
-        <w:pStyle w:val="Legenda"/>
+        <w:pStyle w:val="Caption"/>
       </w:pPr>
       <w:r>
         <w:t xml:space="preserve">Wzór </w:t>
       </w:r>
-      <w:fldSimple w:instr=" SEQ Wzór \* ARABIC ">
-        <w:r>
-          <w:rPr>
-            <w:noProof/>
-          </w:rPr>
-          <w:t>6</w:t>
-        </w:r>
-      </w:fldSimple>
+      <w:r>
+        <w:fldChar w:fldCharType="begin"/>
+      </w:r>
+      <w:r>
+        <w:instrText xml:space="preserve"> SEQ Wzór \* ARABIC </w:instrText>
+      </w:r>
+      <w:r>
+        <w:fldChar w:fldCharType="separate"/>
+      </w:r>
+      <w:r>
+        <w:rPr>
+          <w:noProof/>
+        </w:rPr>
+        <w:t>6</w:t>
+      </w:r>
+      <w:r>
+        <w:rPr>
+          <w:noProof/>
+        </w:rPr>
+        <w:fldChar w:fldCharType="end"/>
+      </w:r>
     </w:p>
     <w:p>
       <w:pPr>
@@ -6045,19 +6136,32 @@
     </w:p>
     <w:p>
       <w:pPr>
-        <w:pStyle w:val="Legenda"/>
+        <w:pStyle w:val="Caption"/>
       </w:pPr>
       <w:r>
         <w:t xml:space="preserve">Wzór </w:t>
       </w:r>
-      <w:fldSimple w:instr=" SEQ Wzór \* ARABIC ">
-        <w:r>
-          <w:rPr>
-            <w:noProof/>
-          </w:rPr>
-          <w:t>7</w:t>
-        </w:r>
-      </w:fldSimple>
+      <w:r>
+        <w:fldChar w:fldCharType="begin"/>
+      </w:r>
+      <w:r>
+        <w:instrText xml:space="preserve"> SEQ Wzór \* ARABIC </w:instrText>
+      </w:r>
+      <w:r>
+        <w:fldChar w:fldCharType="separate"/>
+      </w:r>
+      <w:r>
+        <w:rPr>
+          <w:noProof/>
+        </w:rPr>
+        <w:t>7</w:t>
+      </w:r>
+      <w:r>
+        <w:rPr>
+          <w:noProof/>
+        </w:rPr>
+        <w:fldChar w:fldCharType="end"/>
+      </w:r>
     </w:p>
     <w:p/>
     <w:p/>
@@ -6667,7 +6771,7 @@
     </w:p>
     <w:p>
       <w:pPr>
-        <w:pStyle w:val="Nagwek2"/>
+        <w:pStyle w:val="Heading2"/>
         <w:rPr>
           <w:rFonts w:ascii="Times New Roman" w:hAnsi="Times New Roman" w:cs="Times New Roman"/>
         </w:rPr>
@@ -7356,19 +7460,32 @@
     </w:p>
     <w:p>
       <w:pPr>
-        <w:pStyle w:val="Legenda"/>
+        <w:pStyle w:val="Caption"/>
       </w:pPr>
       <w:r>
         <w:t xml:space="preserve">Wzór </w:t>
       </w:r>
-      <w:fldSimple w:instr=" SEQ Wzór \* ARABIC ">
-        <w:r>
-          <w:rPr>
-            <w:noProof/>
-          </w:rPr>
-          <w:t>8</w:t>
-        </w:r>
-      </w:fldSimple>
+      <w:r>
+        <w:fldChar w:fldCharType="begin"/>
+      </w:r>
+      <w:r>
+        <w:instrText xml:space="preserve"> SEQ Wzór \* ARABIC </w:instrText>
+      </w:r>
+      <w:r>
+        <w:fldChar w:fldCharType="separate"/>
+      </w:r>
+      <w:r>
+        <w:rPr>
+          <w:noProof/>
+        </w:rPr>
+        <w:t>8</w:t>
+      </w:r>
+      <w:r>
+        <w:rPr>
+          <w:noProof/>
+        </w:rPr>
+        <w:fldChar w:fldCharType="end"/>
+      </w:r>
     </w:p>
     <w:p>
       <w:pPr>
@@ -7760,7 +7877,7 @@
     </w:p>
     <w:p>
       <w:pPr>
-        <w:pStyle w:val="Legenda"/>
+        <w:pStyle w:val="Caption"/>
         <w:rPr>
           <w:noProof/>
         </w:rPr>
@@ -7768,18 +7885,31 @@
       <w:r>
         <w:t xml:space="preserve">Wzór </w:t>
       </w:r>
-      <w:fldSimple w:instr=" SEQ Wzór \* ARABIC ">
-        <w:r>
-          <w:rPr>
-            <w:noProof/>
-          </w:rPr>
-          <w:t>9</w:t>
-        </w:r>
-      </w:fldSimple>
+      <w:r>
+        <w:fldChar w:fldCharType="begin"/>
+      </w:r>
+      <w:r>
+        <w:instrText xml:space="preserve"> SEQ Wzór \* ARABIC </w:instrText>
+      </w:r>
+      <w:r>
+        <w:fldChar w:fldCharType="separate"/>
+      </w:r>
+      <w:r>
+        <w:rPr>
+          <w:noProof/>
+        </w:rPr>
+        <w:t>9</w:t>
+      </w:r>
+      <w:r>
+        <w:rPr>
+          <w:noProof/>
+        </w:rPr>
+        <w:fldChar w:fldCharType="end"/>
+      </w:r>
     </w:p>
     <w:p>
       <w:pPr>
-        <w:pStyle w:val="Nagwek2"/>
+        <w:pStyle w:val="Heading2"/>
         <w:rPr>
           <w:rFonts w:ascii="Times New Roman" w:hAnsi="Times New Roman" w:cs="Times New Roman"/>
         </w:rPr>
@@ -8356,19 +8486,32 @@
     </w:p>
     <w:p>
       <w:pPr>
-        <w:pStyle w:val="Legenda"/>
+        <w:pStyle w:val="Caption"/>
       </w:pPr>
       <w:r>
         <w:t xml:space="preserve">Wzór </w:t>
       </w:r>
-      <w:fldSimple w:instr=" SEQ Wzór \* ARABIC ">
-        <w:r>
-          <w:rPr>
-            <w:noProof/>
-          </w:rPr>
-          <w:t>10</w:t>
-        </w:r>
-      </w:fldSimple>
+      <w:r>
+        <w:fldChar w:fldCharType="begin"/>
+      </w:r>
+      <w:r>
+        <w:instrText xml:space="preserve"> SEQ Wzór \* ARABIC </w:instrText>
+      </w:r>
+      <w:r>
+        <w:fldChar w:fldCharType="separate"/>
+      </w:r>
+      <w:r>
+        <w:rPr>
+          <w:noProof/>
+        </w:rPr>
+        <w:t>10</w:t>
+      </w:r>
+      <w:r>
+        <w:rPr>
+          <w:noProof/>
+        </w:rPr>
+        <w:fldChar w:fldCharType="end"/>
+      </w:r>
     </w:p>
     <w:p>
       <w:pPr>
@@ -8500,11 +8643,83 @@
     </w:p>
     <w:p>
       <w:pPr>
-        <w:pStyle w:val="Nagwek1"/>
+        <w:pStyle w:val="Heading2"/>
+        <w:rPr>
+          <w:rFonts w:ascii="Times New Roman" w:hAnsi="Times New Roman" w:cs="Times New Roman"/>
+        </w:rPr>
+      </w:pPr>
+      <w:r>
+        <w:rPr>
+          <w:rFonts w:ascii="Times New Roman" w:hAnsi="Times New Roman" w:cs="Times New Roman"/>
+        </w:rPr>
+        <w:t>3.4 Wyznaczanie</w:t>
+      </w:r>
+      <w:r>
+        <w:rPr>
+          <w:rFonts w:ascii="Times New Roman" w:hAnsi="Times New Roman" w:cs="Times New Roman"/>
+        </w:rPr>
+        <w:t xml:space="preserve"> wartości x, y dla których populacje osiągają </w:t>
+      </w:r>
+      <w:r>
+        <w:rPr>
+          <w:rFonts w:ascii="Times New Roman" w:hAnsi="Times New Roman" w:cs="Times New Roman"/>
+        </w:rPr>
+        <w:t>stan</w:t>
+      </w:r>
+      <w:r>
+        <w:rPr>
+          <w:rFonts w:ascii="Times New Roman" w:hAnsi="Times New Roman" w:cs="Times New Roman"/>
+        </w:rPr>
+        <w:t xml:space="preserve"> </w:t>
+      </w:r>
+      <w:r>
+        <w:rPr>
+          <w:rFonts w:ascii="Times New Roman" w:hAnsi="Times New Roman" w:cs="Times New Roman"/>
+        </w:rPr>
+        <w:t>równowagi</w:t>
+      </w:r>
+      <w:r>
+        <w:rPr>
+          <w:rFonts w:ascii="Times New Roman" w:hAnsi="Times New Roman" w:cs="Times New Roman"/>
+        </w:rPr>
+        <w:t>.</w:t>
+      </w:r>
+    </w:p>
+    <w:p>
+      <w:r>
+        <w:t xml:space="preserve">Celeme niniejszego eksperymentu było oblicznenie liczności populacji x i y &gt; 0 dla których układ osiąga stan równowagi (tzn. x(t) i y(t) nie zmienia się w czasie). W tym celu użyłem funkcji </w:t>
+      </w:r>
+      <w:r>
+        <w:rPr>
+          <w:i/>
+          <w:iCs/>
+        </w:rPr>
+        <w:t xml:space="preserve">solve </w:t>
+      </w:r>
+      <w:r>
+        <w:t xml:space="preserve">znajdującej się w Matlab Symbolic toolbox, która rozwiązuje układy równań. Jednka najpierw nie zbędne było zmodyfikowanie równania (1), poprzez podstawienie za obie pochodne 0, a pod </w:t>
+      </w:r>
+      <w:r>
+        <w:lastRenderedPageBreak/>
+        <w:t xml:space="preserve">parametry r  podstawiłem optymalne wartości znalezione w zadaniu 3. Tak zmodyfikowane równanie zostało rozwiązane symbolicznie przy użyciy </w:t>
+      </w:r>
+      <w:r>
+        <w:rPr>
+          <w:i/>
+          <w:iCs/>
+        </w:rPr>
+        <w:t>solve</w:t>
+      </w:r>
+      <w:r>
+        <w:t xml:space="preserve">. </w:t>
+      </w:r>
+    </w:p>
+    <w:p>
+      <w:pPr>
+        <w:pStyle w:val="Heading1"/>
       </w:pPr>
       <w:bookmarkStart w:id="11" w:name="_Toc153293504"/>
       <w:r>
-        <w:lastRenderedPageBreak/>
         <w:t xml:space="preserve">4. </w:t>
       </w:r>
       <w:r>
@@ -8514,7 +8729,7 @@
     </w:p>
     <w:p>
       <w:pPr>
-        <w:pStyle w:val="Nagwek2"/>
+        <w:pStyle w:val="Heading2"/>
         <w:rPr>
           <w:rFonts w:ascii="Times New Roman" w:hAnsi="Times New Roman" w:cs="Times New Roman"/>
         </w:rPr>
@@ -9062,19 +9277,32 @@
     </w:p>
     <w:p>
       <w:pPr>
-        <w:pStyle w:val="Legenda"/>
+        <w:pStyle w:val="Caption"/>
       </w:pPr>
       <w:r>
         <w:t xml:space="preserve">Wykres </w:t>
       </w:r>
-      <w:fldSimple w:instr=" SEQ Wykres \* ARABIC ">
-        <w:r>
-          <w:rPr>
-            <w:noProof/>
-          </w:rPr>
-          <w:t>1</w:t>
-        </w:r>
-      </w:fldSimple>
+      <w:r>
+        <w:fldChar w:fldCharType="begin"/>
+      </w:r>
+      <w:r>
+        <w:instrText xml:space="preserve"> SEQ Wykres \* ARABIC </w:instrText>
+      </w:r>
+      <w:r>
+        <w:fldChar w:fldCharType="separate"/>
+      </w:r>
+      <w:r>
+        <w:rPr>
+          <w:noProof/>
+        </w:rPr>
+        <w:t>1</w:t>
+      </w:r>
+      <w:r>
+        <w:rPr>
+          <w:noProof/>
+        </w:rPr>
+        <w:fldChar w:fldCharType="end"/>
+      </w:r>
     </w:p>
     <w:p>
       <w:r>
@@ -9163,13 +9391,7 @@
             <w:rPr>
               <w:rFonts w:ascii="Cambria Math" w:hAnsi="Cambria Math"/>
             </w:rPr>
-            <m:t>=</m:t>
-          </m:r>
-          <m:r>
-            <w:rPr>
-              <w:rFonts w:ascii="Cambria Math" w:hAnsi="Cambria Math"/>
-            </w:rPr>
-            <m:t xml:space="preserve">-5.4044 </m:t>
+            <m:t xml:space="preserve">=-5.4044 </m:t>
           </m:r>
           <m:sSub>
             <m:sSubPr>
@@ -9367,7 +9589,7 @@
     </w:p>
     <w:p>
       <w:pPr>
-        <w:pStyle w:val="Legenda"/>
+        <w:pStyle w:val="Caption"/>
         <w:rPr>
           <w:rFonts w:eastAsiaTheme="minorEastAsia"/>
         </w:rPr>
@@ -9375,18 +9597,31 @@
       <w:r>
         <w:t xml:space="preserve">Wykres </w:t>
       </w:r>
-      <w:fldSimple w:instr=" SEQ Wykres \* ARABIC ">
-        <w:r>
-          <w:rPr>
-            <w:noProof/>
-          </w:rPr>
-          <w:t>2</w:t>
-        </w:r>
-      </w:fldSimple>
+      <w:r>
+        <w:fldChar w:fldCharType="begin"/>
+      </w:r>
+      <w:r>
+        <w:instrText xml:space="preserve"> SEQ Wykres \* ARABIC </w:instrText>
+      </w:r>
+      <w:r>
+        <w:fldChar w:fldCharType="separate"/>
+      </w:r>
+      <w:r>
+        <w:rPr>
+          <w:noProof/>
+        </w:rPr>
+        <w:t>2</w:t>
+      </w:r>
+      <w:r>
+        <w:rPr>
+          <w:noProof/>
+        </w:rPr>
+        <w:fldChar w:fldCharType="end"/>
+      </w:r>
     </w:p>
     <w:p>
       <w:pPr>
-        <w:pStyle w:val="Nagwek2"/>
+        <w:pStyle w:val="Heading2"/>
         <w:rPr>
           <w:rFonts w:ascii="Times New Roman" w:hAnsi="Times New Roman" w:cs="Times New Roman"/>
         </w:rPr>
@@ -9660,15 +9895,7 @@
     </w:p>
     <w:p>
       <w:r>
-        <w:t xml:space="preserve">W tej części raportu przedstawię optymalne wartości parametrów uzyskanych przy użyciu niejawnej metody Eulera i </w:t>
-      </w:r>
-      <w:proofErr w:type="spellStart"/>
-      <w:r>
-        <w:t>Heuna</w:t>
-      </w:r>
-      <w:proofErr w:type="spellEnd"/>
-      <w:r>
-        <w:t>. W obu przypadkach niezbędna była minimalizacja wzorów (6) i (7). W przypadku obliczeń wykonywanych przy użyciu niejawnej metody Eulera otrzymałem dla populacji x następujące wartości parametrów:</w:t>
+        <w:t>W tej części raportu przedstawię optymalne wartości parametrów uzyskanych przy użyciu niejawnej metody Eulera i Heuna. W obu przypadkach niezbędna była minimalizacja wzorów (6) i (7). W przypadku obliczeń wykonywanych przy użyciu niejawnej metody Eulera otrzymałem dla populacji x następujące wartości parametrów:</w:t>
       </w:r>
     </w:p>
     <w:p>
@@ -9777,16 +10004,7 @@
             <w:rPr>
               <w:rFonts w:ascii="Cambria Math" w:hAnsi="Cambria Math"/>
             </w:rPr>
-            <m:t>7.6894</m:t>
-          </m:r>
-          <m:r>
-            <m:rPr>
-              <m:sty m:val="p"/>
-            </m:rPr>
-            <w:rPr>
-              <w:rFonts w:ascii="Cambria Math" w:hAnsi="Cambria Math"/>
-            </w:rPr>
-            <m:t xml:space="preserve"> </m:t>
+            <m:t xml:space="preserve">7.6894 </m:t>
           </m:r>
           <m:sSub>
             <m:sSubPr>
@@ -9827,16 +10045,7 @@
             <w:rPr>
               <w:rFonts w:ascii="Cambria Math" w:hAnsi="Cambria Math"/>
             </w:rPr>
-            <m:t>-0.0754</m:t>
-          </m:r>
-          <m:r>
-            <m:rPr>
-              <m:sty m:val="p"/>
-            </m:rPr>
-            <w:rPr>
-              <w:rFonts w:ascii="Cambria Math" w:hAnsi="Cambria Math"/>
-            </w:rPr>
-            <m:t xml:space="preserve"> </m:t>
+            <m:t xml:space="preserve">-0.0754 </m:t>
           </m:r>
           <m:sSub>
             <m:sSubPr>
@@ -10001,19 +10210,32 @@
     </w:p>
     <w:p>
       <w:pPr>
-        <w:pStyle w:val="Legenda"/>
+        <w:pStyle w:val="Caption"/>
       </w:pPr>
       <w:r>
         <w:t xml:space="preserve">Wykres </w:t>
       </w:r>
-      <w:fldSimple w:instr=" SEQ Wykres \* ARABIC ">
-        <w:r>
-          <w:rPr>
-            <w:noProof/>
-          </w:rPr>
-          <w:t>3</w:t>
-        </w:r>
-      </w:fldSimple>
+      <w:r>
+        <w:fldChar w:fldCharType="begin"/>
+      </w:r>
+      <w:r>
+        <w:instrText xml:space="preserve"> SEQ Wykres \* ARABIC </w:instrText>
+      </w:r>
+      <w:r>
+        <w:fldChar w:fldCharType="separate"/>
+      </w:r>
+      <w:r>
+        <w:rPr>
+          <w:noProof/>
+        </w:rPr>
+        <w:t>3</w:t>
+      </w:r>
+      <w:r>
+        <w:rPr>
+          <w:noProof/>
+        </w:rPr>
+        <w:fldChar w:fldCharType="end"/>
+      </w:r>
     </w:p>
     <w:p>
       <w:r>
@@ -10121,16 +10343,7 @@
             <w:rPr>
               <w:rFonts w:ascii="Cambria Math" w:hAnsi="Cambria Math"/>
             </w:rPr>
-            <m:t>-10.9556</m:t>
-          </m:r>
-          <m:r>
-            <m:rPr>
-              <m:sty m:val="p"/>
-            </m:rPr>
-            <w:rPr>
-              <w:rFonts w:ascii="Cambria Math" w:hAnsi="Cambria Math"/>
-            </w:rPr>
-            <m:t xml:space="preserve"> </m:t>
+            <m:t xml:space="preserve">-10.9556 </m:t>
           </m:r>
           <m:sSub>
             <m:sSubPr>
@@ -10203,13 +10416,7 @@
             <w:rPr>
               <w:rFonts w:ascii="Cambria Math" w:hAnsi="Cambria Math"/>
             </w:rPr>
-            <m:t>=</m:t>
-          </m:r>
-          <m:r>
-            <w:rPr>
-              <w:rFonts w:ascii="Cambria Math" w:hAnsi="Cambria Math"/>
-            </w:rPr>
-            <m:t>0</m:t>
+            <m:t>=0</m:t>
           </m:r>
         </m:oMath>
       </m:oMathPara>
@@ -10360,40 +10567,36 @@
     </w:p>
     <w:p>
       <w:pPr>
-        <w:pStyle w:val="Legenda"/>
+        <w:pStyle w:val="Caption"/>
       </w:pPr>
       <w:r>
         <w:t xml:space="preserve">Wykres </w:t>
       </w:r>
-      <w:fldSimple w:instr=" SEQ Wykres \* ARABIC ">
-        <w:r>
-          <w:rPr>
-            <w:noProof/>
-          </w:rPr>
-          <w:t>4</w:t>
-        </w:r>
-      </w:fldSimple>
+      <w:r>
+        <w:fldChar w:fldCharType="begin"/>
+      </w:r>
+      <w:r>
+        <w:instrText xml:space="preserve"> SEQ Wykres \* ARABIC </w:instrText>
+      </w:r>
+      <w:r>
+        <w:fldChar w:fldCharType="separate"/>
+      </w:r>
+      <w:r>
+        <w:rPr>
+          <w:noProof/>
+        </w:rPr>
+        <w:t>4</w:t>
+      </w:r>
+      <w:r>
+        <w:rPr>
+          <w:noProof/>
+        </w:rPr>
+        <w:fldChar w:fldCharType="end"/>
+      </w:r>
     </w:p>
     <w:p>
       <w:r>
-        <w:t xml:space="preserve">Następnie wyznaczyłem optymalne parametry wykorzystując metodę </w:t>
-      </w:r>
-      <w:proofErr w:type="spellStart"/>
-      <w:r>
-        <w:t>Heuna</w:t>
-      </w:r>
-      <w:proofErr w:type="spellEnd"/>
-      <w:r>
-        <w:t xml:space="preserve">. </w:t>
-      </w:r>
-      <w:r>
-        <w:t xml:space="preserve">Dla populacji </w:t>
-      </w:r>
-      <w:r>
-        <w:t>x</w:t>
-      </w:r>
-      <w:r>
-        <w:t xml:space="preserve"> optymalne parametry wyniosły:</w:t>
+        <w:t>Następnie wyznaczyłem optymalne parametry wykorzystując metodę Heuna. Dla populacji x optymalne parametry wyniosły:</w:t>
       </w:r>
     </w:p>
     <w:p>
@@ -10455,16 +10658,7 @@
             <w:rPr>
               <w:rFonts w:ascii="Cambria Math" w:hAnsi="Cambria Math"/>
             </w:rPr>
-            <m:t>336.9105</m:t>
-          </m:r>
-          <m:r>
-            <m:rPr>
-              <m:sty m:val="p"/>
-            </m:rPr>
-            <w:rPr>
-              <w:rFonts w:ascii="Cambria Math" w:hAnsi="Cambria Math"/>
-            </w:rPr>
-            <m:t xml:space="preserve"> </m:t>
+            <m:t xml:space="preserve">336.9105 </m:t>
           </m:r>
           <m:sSub>
             <m:sSubPr>
@@ -10505,16 +10699,7 @@
             <w:rPr>
               <w:rFonts w:ascii="Cambria Math" w:hAnsi="Cambria Math"/>
             </w:rPr>
-            <m:t>9.9260</m:t>
-          </m:r>
-          <m:r>
-            <m:rPr>
-              <m:sty m:val="p"/>
-            </m:rPr>
-            <w:rPr>
-              <w:rFonts w:ascii="Cambria Math" w:hAnsi="Cambria Math"/>
-            </w:rPr>
-            <m:t xml:space="preserve"> </m:t>
+            <m:t xml:space="preserve">9.9260 </m:t>
           </m:r>
           <m:sSub>
             <m:sSubPr>
@@ -10555,16 +10740,7 @@
             <w:rPr>
               <w:rFonts w:ascii="Cambria Math" w:hAnsi="Cambria Math"/>
             </w:rPr>
-            <m:t>-0.0934</m:t>
-          </m:r>
-          <m:r>
-            <m:rPr>
-              <m:sty m:val="p"/>
-            </m:rPr>
-            <w:rPr>
-              <w:rFonts w:ascii="Cambria Math" w:hAnsi="Cambria Math"/>
-            </w:rPr>
-            <m:t xml:space="preserve"> </m:t>
+            <m:t xml:space="preserve">-0.0934 </m:t>
           </m:r>
           <m:sSub>
             <m:sSubPr>
@@ -10626,19 +10802,7 @@
         <w:rPr>
           <w:rFonts w:eastAsiaTheme="minorEastAsia"/>
         </w:rPr>
-        <w:t>Natomiast</w:t>
-      </w:r>
-      <w:r>
-        <w:rPr>
-          <w:rFonts w:eastAsiaTheme="minorEastAsia"/>
-        </w:rPr>
-        <w:t xml:space="preserve"> wartość współczynnika</w:t>
-      </w:r>
-      <w:r>
-        <w:rPr>
-          <w:rFonts w:eastAsiaTheme="minorEastAsia"/>
-        </w:rPr>
-        <w:t xml:space="preserve"> </w:t>
+        <w:t xml:space="preserve">Natomiast wartość współczynnika </w:t>
       </w:r>
       <m:oMath>
         <m:sSub>
@@ -10755,19 +10919,32 @@
     </w:p>
     <w:p>
       <w:pPr>
-        <w:pStyle w:val="Legenda"/>
+        <w:pStyle w:val="Caption"/>
       </w:pPr>
       <w:r>
         <w:t xml:space="preserve">Wykres </w:t>
       </w:r>
-      <w:fldSimple w:instr=" SEQ Wykres \* ARABIC ">
-        <w:r>
-          <w:rPr>
-            <w:noProof/>
-          </w:rPr>
-          <w:t>5</w:t>
-        </w:r>
-      </w:fldSimple>
+      <w:r>
+        <w:fldChar w:fldCharType="begin"/>
+      </w:r>
+      <w:r>
+        <w:instrText xml:space="preserve"> SEQ Wykres \* ARABIC </w:instrText>
+      </w:r>
+      <w:r>
+        <w:fldChar w:fldCharType="separate"/>
+      </w:r>
+      <w:r>
+        <w:rPr>
+          <w:noProof/>
+        </w:rPr>
+        <w:t>5</w:t>
+      </w:r>
+      <w:r>
+        <w:rPr>
+          <w:noProof/>
+        </w:rPr>
+        <w:fldChar w:fldCharType="end"/>
+      </w:r>
     </w:p>
     <w:p>
       <w:r>
@@ -10833,16 +11010,7 @@
             <w:rPr>
               <w:rFonts w:ascii="Cambria Math" w:hAnsi="Cambria Math"/>
             </w:rPr>
-            <m:t>69.914</m:t>
-          </m:r>
-          <m:r>
-            <m:rPr>
-              <m:sty m:val="p"/>
-            </m:rPr>
-            <w:rPr>
-              <w:rFonts w:ascii="Cambria Math" w:hAnsi="Cambria Math"/>
-            </w:rPr>
-            <m:t xml:space="preserve"> </m:t>
+            <m:t xml:space="preserve">69.914 </m:t>
           </m:r>
           <m:sSub>
             <m:sSubPr>
@@ -10883,16 +11051,7 @@
             <w:rPr>
               <w:rFonts w:ascii="Cambria Math" w:hAnsi="Cambria Math"/>
             </w:rPr>
-            <m:t>-9.8891</m:t>
-          </m:r>
-          <m:r>
-            <m:rPr>
-              <m:sty m:val="p"/>
-            </m:rPr>
-            <w:rPr>
-              <w:rFonts w:ascii="Cambria Math" w:hAnsi="Cambria Math"/>
-            </w:rPr>
-            <m:t xml:space="preserve"> </m:t>
+            <m:t xml:space="preserve">-9.8891 </m:t>
           </m:r>
           <m:sSub>
             <m:sSubPr>
@@ -10933,16 +11092,7 @@
             <w:rPr>
               <w:rFonts w:ascii="Cambria Math" w:hAnsi="Cambria Math"/>
             </w:rPr>
-            <m:t>0.0652</m:t>
-          </m:r>
-          <m:r>
-            <m:rPr>
-              <m:sty m:val="p"/>
-            </m:rPr>
-            <w:rPr>
-              <w:rFonts w:ascii="Cambria Math" w:hAnsi="Cambria Math"/>
-            </w:rPr>
-            <m:t xml:space="preserve"> </m:t>
+            <m:t xml:space="preserve">0.0652 </m:t>
           </m:r>
           <m:sSub>
             <m:sSubPr>
@@ -10998,13 +11148,7 @@
         <w:rPr>
           <w:rFonts w:eastAsiaTheme="minorEastAsia"/>
         </w:rPr>
-        <w:t>a</w:t>
-      </w:r>
-      <w:r>
-        <w:rPr>
-          <w:rFonts w:eastAsiaTheme="minorEastAsia"/>
-        </w:rPr>
-        <w:t xml:space="preserve"> minimalna wartość współczynnika </w:t>
+        <w:t xml:space="preserve">a minimalna wartość współczynnika </w:t>
       </w:r>
       <m:oMath>
         <m:sSub>
@@ -11050,21 +11194,7 @@
         <w:rPr>
           <w:rFonts w:eastAsiaTheme="minorEastAsia"/>
         </w:rPr>
-        <w:t xml:space="preserve">. Wykres (6) przedstawia populację y wyznaczoną metodą </w:t>
-      </w:r>
-      <w:proofErr w:type="spellStart"/>
-      <w:r>
-        <w:rPr>
-          <w:rFonts w:eastAsiaTheme="minorEastAsia"/>
-        </w:rPr>
-        <w:t>Heuna</w:t>
-      </w:r>
-      <w:proofErr w:type="spellEnd"/>
-      <w:r>
-        <w:rPr>
-          <w:rFonts w:eastAsiaTheme="minorEastAsia"/>
-        </w:rPr>
-        <w:t>.</w:t>
+        <w:t>. Wykres (6) przedstawia populację y wyznaczoną metodą Heuna.</w:t>
       </w:r>
     </w:p>
     <w:p>
@@ -11129,7 +11259,7 @@
     </w:p>
     <w:p>
       <w:pPr>
-        <w:pStyle w:val="Legenda"/>
+        <w:pStyle w:val="Caption"/>
         <w:rPr>
           <w:rFonts w:eastAsiaTheme="minorEastAsia"/>
         </w:rPr>
@@ -11137,14 +11267,27 @@
       <w:r>
         <w:t xml:space="preserve">Wykres </w:t>
       </w:r>
-      <w:fldSimple w:instr=" SEQ Wykres \* ARABIC ">
-        <w:r>
-          <w:rPr>
-            <w:noProof/>
-          </w:rPr>
-          <w:t>6</w:t>
-        </w:r>
-      </w:fldSimple>
+      <w:r>
+        <w:fldChar w:fldCharType="begin"/>
+      </w:r>
+      <w:r>
+        <w:instrText xml:space="preserve"> SEQ Wykres \* ARABIC </w:instrText>
+      </w:r>
+      <w:r>
+        <w:fldChar w:fldCharType="separate"/>
+      </w:r>
+      <w:r>
+        <w:rPr>
+          <w:noProof/>
+        </w:rPr>
+        <w:t>6</w:t>
+      </w:r>
+      <w:r>
+        <w:rPr>
+          <w:noProof/>
+        </w:rPr>
+        <w:fldChar w:fldCharType="end"/>
+      </w:r>
     </w:p>
     <w:p>
       <w:r>
@@ -11161,14 +11304,991 @@
       </w:pPr>
     </w:p>
     <w:p/>
-    <w:p/>
-    <w:p/>
     <w:p>
       <w:pPr>
-        <w:rPr>
-          <w:rFonts w:eastAsiaTheme="minorEastAsia"/>
-        </w:rPr>
-      </w:pPr>
+        <w:pStyle w:val="Heading2"/>
+        <w:rPr>
+          <w:rFonts w:ascii="Times New Roman" w:hAnsi="Times New Roman" w:cs="Times New Roman"/>
+        </w:rPr>
+      </w:pPr>
+      <w:r>
+        <w:rPr>
+          <w:rFonts w:ascii="Times New Roman" w:hAnsi="Times New Roman" w:cs="Times New Roman"/>
+        </w:rPr>
+        <w:lastRenderedPageBreak/>
+        <w:t>4.3 Wyniki wyznaczenia</w:t>
+      </w:r>
+      <w:r>
+        <w:rPr>
+          <w:rFonts w:ascii="Times New Roman" w:hAnsi="Times New Roman" w:cs="Times New Roman"/>
+        </w:rPr>
+        <w:t xml:space="preserve"> </w:t>
+      </w:r>
+      <w:r>
+        <w:rPr>
+          <w:rFonts w:ascii="Times New Roman" w:hAnsi="Times New Roman" w:cs="Times New Roman"/>
+        </w:rPr>
+        <w:t xml:space="preserve">optymalnych </w:t>
+      </w:r>
+      <w:r>
+        <w:rPr>
+          <w:rFonts w:ascii="Times New Roman" w:hAnsi="Times New Roman" w:cs="Times New Roman"/>
+        </w:rPr>
+        <w:t>parametrów</w:t>
+      </w:r>
+      <w:r>
+        <w:rPr>
+          <w:rFonts w:ascii="Times New Roman" w:hAnsi="Times New Roman" w:cs="Times New Roman"/>
+        </w:rPr>
+        <w:t xml:space="preserve"> dopasowania modelu do danych</w:t>
+      </w:r>
+      <w:r>
+        <w:rPr>
+          <w:rFonts w:ascii="Times New Roman" w:hAnsi="Times New Roman" w:cs="Times New Roman"/>
+        </w:rPr>
+        <w:t xml:space="preserve"> </w:t>
+      </w:r>
+      <m:oMath>
+        <m:sSub>
+          <m:sSubPr>
+            <m:ctrlPr>
+              <w:rPr>
+                <w:rFonts w:ascii="Cambria Math" w:hAnsi="Cambria Math" w:cs="Times New Roman"/>
+                <w:i/>
+              </w:rPr>
+            </m:ctrlPr>
+          </m:sSubPr>
+          <m:e>
+            <m:r>
+              <w:rPr>
+                <w:rFonts w:ascii="Cambria Math" w:hAnsi="Cambria Math" w:cs="Times New Roman"/>
+              </w:rPr>
+              <m:t>r</m:t>
+            </m:r>
+          </m:e>
+          <m:sub>
+            <m:r>
+              <w:rPr>
+                <w:rFonts w:ascii="Cambria Math" w:hAnsi="Cambria Math" w:cs="Times New Roman"/>
+              </w:rPr>
+              <m:t>x</m:t>
+            </m:r>
+          </m:sub>
+        </m:sSub>
+        <m:r>
+          <w:rPr>
+            <w:rFonts w:ascii="Cambria Math" w:hAnsi="Cambria Math" w:cs="Times New Roman"/>
+          </w:rPr>
+          <m:t>,</m:t>
+        </m:r>
+        <m:sSub>
+          <m:sSubPr>
+            <m:ctrlPr>
+              <w:rPr>
+                <w:rFonts w:ascii="Cambria Math" w:hAnsi="Cambria Math" w:cs="Times New Roman"/>
+                <w:i/>
+              </w:rPr>
+            </m:ctrlPr>
+          </m:sSubPr>
+          <m:e>
+            <m:r>
+              <w:rPr>
+                <w:rFonts w:ascii="Cambria Math" w:hAnsi="Cambria Math" w:cs="Times New Roman"/>
+              </w:rPr>
+              <m:t>r</m:t>
+            </m:r>
+          </m:e>
+          <m:sub>
+            <m:r>
+              <w:rPr>
+                <w:rFonts w:ascii="Cambria Math" w:hAnsi="Cambria Math" w:cs="Times New Roman"/>
+              </w:rPr>
+              <m:t>xy</m:t>
+            </m:r>
+          </m:sub>
+        </m:sSub>
+        <m:r>
+          <w:rPr>
+            <w:rFonts w:ascii="Cambria Math" w:hAnsi="Cambria Math" w:cs="Times New Roman"/>
+          </w:rPr>
+          <m:t>,</m:t>
+        </m:r>
+        <m:sSub>
+          <m:sSubPr>
+            <m:ctrlPr>
+              <w:rPr>
+                <w:rFonts w:ascii="Cambria Math" w:hAnsi="Cambria Math" w:cs="Times New Roman"/>
+                <w:i/>
+              </w:rPr>
+            </m:ctrlPr>
+          </m:sSubPr>
+          <m:e>
+            <m:r>
+              <w:rPr>
+                <w:rFonts w:ascii="Cambria Math" w:hAnsi="Cambria Math" w:cs="Times New Roman"/>
+              </w:rPr>
+              <m:t>r</m:t>
+            </m:r>
+          </m:e>
+          <m:sub>
+            <m:r>
+              <w:rPr>
+                <w:rFonts w:ascii="Cambria Math" w:hAnsi="Cambria Math" w:cs="Times New Roman"/>
+              </w:rPr>
+              <m:t xml:space="preserve">xx </m:t>
+            </m:r>
+          </m:sub>
+        </m:sSub>
+        <m:sSub>
+          <m:sSubPr>
+            <m:ctrlPr>
+              <w:rPr>
+                <w:rFonts w:ascii="Cambria Math" w:hAnsi="Cambria Math" w:cs="Times New Roman"/>
+                <w:i/>
+              </w:rPr>
+            </m:ctrlPr>
+          </m:sSubPr>
+          <m:e>
+            <m:r>
+              <w:rPr>
+                <w:rFonts w:ascii="Cambria Math" w:hAnsi="Cambria Math" w:cs="Times New Roman"/>
+              </w:rPr>
+              <m:t>r</m:t>
+            </m:r>
+          </m:e>
+          <m:sub>
+            <m:r>
+              <w:rPr>
+                <w:rFonts w:ascii="Cambria Math" w:hAnsi="Cambria Math" w:cs="Times New Roman"/>
+              </w:rPr>
+              <m:t>y</m:t>
+            </m:r>
+          </m:sub>
+        </m:sSub>
+        <m:r>
+          <w:rPr>
+            <w:rFonts w:ascii="Cambria Math" w:hAnsi="Cambria Math" w:cs="Times New Roman"/>
+          </w:rPr>
+          <m:t>,</m:t>
+        </m:r>
+        <m:sSub>
+          <m:sSubPr>
+            <m:ctrlPr>
+              <w:rPr>
+                <w:rFonts w:ascii="Cambria Math" w:hAnsi="Cambria Math" w:cs="Times New Roman"/>
+                <w:i/>
+              </w:rPr>
+            </m:ctrlPr>
+          </m:sSubPr>
+          <m:e>
+            <m:r>
+              <w:rPr>
+                <w:rFonts w:ascii="Cambria Math" w:hAnsi="Cambria Math" w:cs="Times New Roman"/>
+              </w:rPr>
+              <m:t>r</m:t>
+            </m:r>
+          </m:e>
+          <m:sub>
+            <m:r>
+              <w:rPr>
+                <w:rFonts w:ascii="Cambria Math" w:hAnsi="Cambria Math" w:cs="Times New Roman"/>
+              </w:rPr>
+              <m:t>yx</m:t>
+            </m:r>
+          </m:sub>
+        </m:sSub>
+        <m:r>
+          <w:rPr>
+            <w:rFonts w:ascii="Cambria Math" w:hAnsi="Cambria Math" w:cs="Times New Roman"/>
+          </w:rPr>
+          <m:t>,</m:t>
+        </m:r>
+        <m:sSub>
+          <m:sSubPr>
+            <m:ctrlPr>
+              <w:rPr>
+                <w:rFonts w:ascii="Cambria Math" w:hAnsi="Cambria Math" w:cs="Times New Roman"/>
+                <w:i/>
+              </w:rPr>
+            </m:ctrlPr>
+          </m:sSubPr>
+          <m:e>
+            <m:r>
+              <w:rPr>
+                <w:rFonts w:ascii="Cambria Math" w:hAnsi="Cambria Math" w:cs="Times New Roman"/>
+              </w:rPr>
+              <m:t>r</m:t>
+            </m:r>
+          </m:e>
+          <m:sub>
+            <m:r>
+              <w:rPr>
+                <w:rFonts w:ascii="Cambria Math" w:hAnsi="Cambria Math" w:cs="Times New Roman"/>
+              </w:rPr>
+              <m:t>yy</m:t>
+            </m:r>
+          </m:sub>
+        </m:sSub>
+      </m:oMath>
+      <w:r>
+        <w:rPr>
+          <w:rFonts w:ascii="Times New Roman" w:hAnsi="Times New Roman" w:cs="Times New Roman"/>
+        </w:rPr>
+        <w:t xml:space="preserve"> z wykorzystaniem ode45 i jawnej metody Eulera.</w:t>
+      </w:r>
+    </w:p>
+    <w:p>
+      <w:pPr>
+        <w:pStyle w:val="Heading2"/>
+        <w:rPr>
+          <w:rFonts w:ascii="Times New Roman" w:hAnsi="Times New Roman" w:cs="Times New Roman"/>
+        </w:rPr>
+      </w:pPr>
+      <w:r>
+        <w:rPr>
+          <w:rFonts w:ascii="Times New Roman" w:hAnsi="Times New Roman" w:cs="Times New Roman"/>
+        </w:rPr>
+        <w:t>4.</w:t>
+      </w:r>
+      <w:r>
+        <w:rPr>
+          <w:rFonts w:ascii="Times New Roman" w:hAnsi="Times New Roman" w:cs="Times New Roman"/>
+        </w:rPr>
+        <w:t>4</w:t>
+      </w:r>
+      <w:r>
+        <w:rPr>
+          <w:rFonts w:ascii="Times New Roman" w:hAnsi="Times New Roman" w:cs="Times New Roman"/>
+        </w:rPr>
+        <w:t xml:space="preserve"> </w:t>
+      </w:r>
+      <w:r>
+        <w:rPr>
+          <w:rFonts w:ascii="Times New Roman" w:hAnsi="Times New Roman" w:cs="Times New Roman"/>
+        </w:rPr>
+        <w:t>Znalezione wartości x, y dla których populacje osiągają stan rówonowagi.</w:t>
+      </w:r>
+    </w:p>
+    <w:p>
+      <w:r>
+        <w:t xml:space="preserve">Postępując zgodnie z instrukcjami przedstawionymi w rozdziale 3.4 otrzymałem 4 pary rozwiązań, z czego tylko jedna para miała dla x i y wartości większe od zera. Dla x szukana liczność populacji wyniosła </w:t>
+      </w:r>
+      <m:oMath>
+        <m:f>
+          <m:fPr>
+            <m:ctrlPr>
+              <w:rPr>
+                <w:rFonts w:ascii="Cambria Math" w:hAnsi="Cambria Math"/>
+                <w:i/>
+              </w:rPr>
+            </m:ctrlPr>
+          </m:fPr>
+          <m:num>
+            <m:r>
+              <m:rPr>
+                <m:sty m:val="p"/>
+              </m:rPr>
+              <w:rPr>
+                <w:rFonts w:ascii="Cambria Math" w:hAnsi="Cambria Math"/>
+              </w:rPr>
+              <m:t>15958717</m:t>
+            </m:r>
+          </m:num>
+          <m:den>
+            <m:r>
+              <m:rPr>
+                <m:sty m:val="p"/>
+              </m:rPr>
+              <w:rPr>
+                <w:rFonts w:ascii="Cambria Math" w:hAnsi="Cambria Math"/>
+              </w:rPr>
+              <m:t>95251</m:t>
+            </m:r>
+          </m:den>
+        </m:f>
+      </m:oMath>
+      <w:r>
+        <w:t xml:space="preserve">, a dla populacji y wyniosła </w:t>
+      </w:r>
+      <m:oMath>
+        <m:f>
+          <m:fPr>
+            <m:ctrlPr>
+              <w:rPr>
+                <w:rFonts w:ascii="Cambria Math" w:hAnsi="Cambria Math"/>
+                <w:i/>
+              </w:rPr>
+            </m:ctrlPr>
+          </m:fPr>
+          <m:num>
+            <m:r>
+              <m:rPr>
+                <m:sty m:val="p"/>
+              </m:rPr>
+              <w:rPr>
+                <w:rFonts w:ascii="Cambria Math" w:hAnsi="Cambria Math"/>
+              </w:rPr>
+              <m:t>3</m:t>
+            </m:r>
+            <m:r>
+              <m:rPr>
+                <m:sty m:val="p"/>
+              </m:rPr>
+              <w:rPr>
+                <w:rFonts w:ascii="Cambria Math" w:hAnsi="Cambria Math"/>
+              </w:rPr>
+              <m:t>0768787</m:t>
+            </m:r>
+          </m:num>
+          <m:den>
+            <m:r>
+              <m:rPr>
+                <m:sty m:val="p"/>
+              </m:rPr>
+              <w:rPr>
+                <w:rFonts w:ascii="Cambria Math" w:hAnsi="Cambria Math"/>
+              </w:rPr>
+              <m:t>285753</m:t>
+            </m:r>
+          </m:den>
+        </m:f>
+      </m:oMath>
+      <w:r>
+        <w:t>.</w:t>
+      </w:r>
+    </w:p>
+    <w:p>
+      <w:pPr>
+        <w:pStyle w:val="NormalWeb"/>
+        <w:rPr>
+          <w:sz w:val="22"/>
+          <w:szCs w:val="22"/>
+          <w:lang w:val="pl-PL"/>
+        </w:rPr>
+      </w:pPr>
+      <w:r>
+        <w:rPr>
+          <w:sz w:val="22"/>
+          <w:szCs w:val="22"/>
+          <w:lang w:val="pl-PL"/>
+        </w:rPr>
+        <w:t xml:space="preserve">Możemy podać odpowiednie interpretacje parametrów </w:t>
+      </w:r>
+      <m:oMath>
+        <m:sSub>
+          <m:sSubPr>
+            <m:ctrlPr>
+              <w:rPr>
+                <w:rFonts w:ascii="Cambria Math" w:hAnsi="Cambria Math"/>
+                <w:i/>
+              </w:rPr>
+            </m:ctrlPr>
+          </m:sSubPr>
+          <m:e>
+            <m:r>
+              <w:rPr>
+                <w:rFonts w:ascii="Cambria Math" w:hAnsi="Cambria Math"/>
+              </w:rPr>
+              <m:t>r</m:t>
+            </m:r>
+          </m:e>
+          <m:sub>
+            <m:r>
+              <w:rPr>
+                <w:rFonts w:ascii="Cambria Math" w:hAnsi="Cambria Math"/>
+              </w:rPr>
+              <m:t>x</m:t>
+            </m:r>
+          </m:sub>
+        </m:sSub>
+        <m:r>
+          <w:rPr>
+            <w:rFonts w:ascii="Cambria Math" w:hAnsi="Cambria Math"/>
+            <w:lang w:val="pl-PL"/>
+          </w:rPr>
+          <m:t>,</m:t>
+        </m:r>
+        <m:sSub>
+          <m:sSubPr>
+            <m:ctrlPr>
+              <w:rPr>
+                <w:rFonts w:ascii="Cambria Math" w:hAnsi="Cambria Math"/>
+                <w:i/>
+              </w:rPr>
+            </m:ctrlPr>
+          </m:sSubPr>
+          <m:e>
+            <m:r>
+              <w:rPr>
+                <w:rFonts w:ascii="Cambria Math" w:hAnsi="Cambria Math"/>
+              </w:rPr>
+              <m:t>r</m:t>
+            </m:r>
+          </m:e>
+          <m:sub>
+            <m:r>
+              <w:rPr>
+                <w:rFonts w:ascii="Cambria Math" w:hAnsi="Cambria Math"/>
+              </w:rPr>
+              <m:t>xy</m:t>
+            </m:r>
+          </m:sub>
+        </m:sSub>
+        <m:r>
+          <w:rPr>
+            <w:rFonts w:ascii="Cambria Math" w:hAnsi="Cambria Math"/>
+            <w:lang w:val="pl-PL"/>
+          </w:rPr>
+          <m:t>,</m:t>
+        </m:r>
+        <m:sSub>
+          <m:sSubPr>
+            <m:ctrlPr>
+              <w:rPr>
+                <w:rFonts w:ascii="Cambria Math" w:hAnsi="Cambria Math"/>
+                <w:i/>
+              </w:rPr>
+            </m:ctrlPr>
+          </m:sSubPr>
+          <m:e>
+            <m:r>
+              <w:rPr>
+                <w:rFonts w:ascii="Cambria Math" w:hAnsi="Cambria Math"/>
+              </w:rPr>
+              <m:t>r</m:t>
+            </m:r>
+          </m:e>
+          <m:sub>
+            <m:r>
+              <w:rPr>
+                <w:rFonts w:ascii="Cambria Math" w:hAnsi="Cambria Math"/>
+              </w:rPr>
+              <m:t>xx</m:t>
+            </m:r>
+            <m:r>
+              <w:rPr>
+                <w:rFonts w:ascii="Cambria Math" w:hAnsi="Cambria Math"/>
+                <w:lang w:val="pl-PL"/>
+              </w:rPr>
+              <m:t xml:space="preserve"> </m:t>
+            </m:r>
+          </m:sub>
+        </m:sSub>
+        <m:sSub>
+          <m:sSubPr>
+            <m:ctrlPr>
+              <w:rPr>
+                <w:rFonts w:ascii="Cambria Math" w:hAnsi="Cambria Math"/>
+                <w:i/>
+              </w:rPr>
+            </m:ctrlPr>
+          </m:sSubPr>
+          <m:e>
+            <m:r>
+              <w:rPr>
+                <w:rFonts w:ascii="Cambria Math" w:hAnsi="Cambria Math"/>
+              </w:rPr>
+              <m:t>r</m:t>
+            </m:r>
+          </m:e>
+          <m:sub>
+            <m:r>
+              <w:rPr>
+                <w:rFonts w:ascii="Cambria Math" w:hAnsi="Cambria Math"/>
+              </w:rPr>
+              <m:t>y</m:t>
+            </m:r>
+          </m:sub>
+        </m:sSub>
+        <m:r>
+          <w:rPr>
+            <w:rFonts w:ascii="Cambria Math" w:hAnsi="Cambria Math"/>
+            <w:lang w:val="pl-PL"/>
+          </w:rPr>
+          <m:t>,</m:t>
+        </m:r>
+        <m:sSub>
+          <m:sSubPr>
+            <m:ctrlPr>
+              <w:rPr>
+                <w:rFonts w:ascii="Cambria Math" w:hAnsi="Cambria Math"/>
+                <w:i/>
+              </w:rPr>
+            </m:ctrlPr>
+          </m:sSubPr>
+          <m:e>
+            <m:r>
+              <w:rPr>
+                <w:rFonts w:ascii="Cambria Math" w:hAnsi="Cambria Math"/>
+              </w:rPr>
+              <m:t>r</m:t>
+            </m:r>
+          </m:e>
+          <m:sub>
+            <m:r>
+              <w:rPr>
+                <w:rFonts w:ascii="Cambria Math" w:hAnsi="Cambria Math"/>
+              </w:rPr>
+              <m:t>yx</m:t>
+            </m:r>
+          </m:sub>
+        </m:sSub>
+        <m:r>
+          <w:rPr>
+            <w:rFonts w:ascii="Cambria Math" w:hAnsi="Cambria Math"/>
+            <w:lang w:val="pl-PL"/>
+          </w:rPr>
+          <m:t>,</m:t>
+        </m:r>
+        <m:sSub>
+          <m:sSubPr>
+            <m:ctrlPr>
+              <w:rPr>
+                <w:rFonts w:ascii="Cambria Math" w:hAnsi="Cambria Math"/>
+                <w:i/>
+              </w:rPr>
+            </m:ctrlPr>
+          </m:sSubPr>
+          <m:e>
+            <m:r>
+              <w:rPr>
+                <w:rFonts w:ascii="Cambria Math" w:hAnsi="Cambria Math"/>
+              </w:rPr>
+              <m:t>r</m:t>
+            </m:r>
+          </m:e>
+          <m:sub>
+            <m:r>
+              <w:rPr>
+                <w:rFonts w:ascii="Cambria Math" w:hAnsi="Cambria Math"/>
+              </w:rPr>
+              <m:t>yy</m:t>
+            </m:r>
+          </m:sub>
+        </m:sSub>
+      </m:oMath>
+      <w:r>
+        <w:rPr>
+          <w:lang w:val="pl-PL"/>
+        </w:rPr>
+        <w:t xml:space="preserve"> </w:t>
+      </w:r>
+      <w:r>
+        <w:rPr>
+          <w:sz w:val="22"/>
+          <w:szCs w:val="22"/>
+          <w:lang w:val="pl-PL"/>
+        </w:rPr>
+        <w:t>w kontekście Lotki-Volterra:</w:t>
+      </w:r>
+    </w:p>
+    <w:p>
+      <w:pPr>
+        <w:pStyle w:val="NormalWeb"/>
+        <w:numPr>
+          <w:ilvl w:val="0"/>
+          <w:numId w:val="6"/>
+        </w:numPr>
+        <w:rPr>
+          <w:sz w:val="22"/>
+          <w:szCs w:val="22"/>
+          <w:lang w:val="pl-PL"/>
+        </w:rPr>
+      </w:pPr>
+      <m:oMath>
+        <m:sSub>
+          <m:sSubPr>
+            <m:ctrlPr>
+              <w:rPr>
+                <w:rFonts w:ascii="Cambria Math" w:hAnsi="Cambria Math"/>
+                <w:i/>
+              </w:rPr>
+            </m:ctrlPr>
+          </m:sSubPr>
+          <m:e>
+            <m:r>
+              <w:rPr>
+                <w:rFonts w:ascii="Cambria Math" w:hAnsi="Cambria Math"/>
+              </w:rPr>
+              <m:t>r</m:t>
+            </m:r>
+          </m:e>
+          <m:sub>
+            <m:r>
+              <w:rPr>
+                <w:rFonts w:ascii="Cambria Math" w:hAnsi="Cambria Math"/>
+              </w:rPr>
+              <m:t>x</m:t>
+            </m:r>
+          </m:sub>
+        </m:sSub>
+      </m:oMath>
+      <w:r>
+        <w:rPr>
+          <w:rStyle w:val="vlist-s"/>
+          <w:sz w:val="22"/>
+          <w:szCs w:val="22"/>
+          <w:lang w:val="pl-PL"/>
+        </w:rPr>
+        <w:t>​</w:t>
+      </w:r>
+      <w:r>
+        <w:rPr>
+          <w:sz w:val="22"/>
+          <w:szCs w:val="22"/>
+          <w:lang w:val="pl-PL"/>
+        </w:rPr>
+        <w:t>: Wzrost naturalny populacji ofiary (</w:t>
+      </w:r>
+      <w:r>
+        <w:rPr>
+          <w:rStyle w:val="katex-mathml"/>
+          <w:sz w:val="22"/>
+          <w:szCs w:val="22"/>
+        </w:rPr>
+        <w:t>α</w:t>
+      </w:r>
+      <w:r>
+        <w:rPr>
+          <w:rStyle w:val="mord"/>
+          <w:sz w:val="22"/>
+          <w:szCs w:val="22"/>
+        </w:rPr>
+        <w:t>α</w:t>
+      </w:r>
+      <w:r>
+        <w:rPr>
+          <w:sz w:val="22"/>
+          <w:szCs w:val="22"/>
+          <w:lang w:val="pl-PL"/>
+        </w:rPr>
+        <w:t xml:space="preserve"> w klasycznym Lotka-Volterra).</w:t>
+      </w:r>
+    </w:p>
+    <w:p>
+      <w:pPr>
+        <w:pStyle w:val="NormalWeb"/>
+        <w:numPr>
+          <w:ilvl w:val="0"/>
+          <w:numId w:val="6"/>
+        </w:numPr>
+        <w:rPr>
+          <w:sz w:val="22"/>
+          <w:szCs w:val="22"/>
+          <w:lang w:val="pl-PL"/>
+        </w:rPr>
+      </w:pPr>
+      <m:oMath>
+        <m:sSub>
+          <m:sSubPr>
+            <m:ctrlPr>
+              <w:rPr>
+                <w:rFonts w:ascii="Cambria Math" w:hAnsi="Cambria Math"/>
+                <w:i/>
+              </w:rPr>
+            </m:ctrlPr>
+          </m:sSubPr>
+          <m:e>
+            <m:r>
+              <w:rPr>
+                <w:rFonts w:ascii="Cambria Math" w:hAnsi="Cambria Math"/>
+              </w:rPr>
+              <m:t>r</m:t>
+            </m:r>
+          </m:e>
+          <m:sub>
+            <m:r>
+              <w:rPr>
+                <w:rFonts w:ascii="Cambria Math" w:hAnsi="Cambria Math"/>
+              </w:rPr>
+              <m:t>x</m:t>
+            </m:r>
+            <m:r>
+              <w:rPr>
+                <w:rFonts w:ascii="Cambria Math" w:hAnsi="Cambria Math"/>
+                <w:lang w:val="pl-PL"/>
+              </w:rPr>
+              <m:t>y</m:t>
+            </m:r>
+          </m:sub>
+        </m:sSub>
+      </m:oMath>
+      <w:r>
+        <w:rPr>
+          <w:rStyle w:val="vlist-s"/>
+          <w:sz w:val="22"/>
+          <w:szCs w:val="22"/>
+          <w:lang w:val="pl-PL"/>
+        </w:rPr>
+        <w:t>​</w:t>
+      </w:r>
+      <w:r>
+        <w:rPr>
+          <w:sz w:val="22"/>
+          <w:szCs w:val="22"/>
+          <w:lang w:val="pl-PL"/>
+        </w:rPr>
+        <w:t>: Wpływ drapieżnika na ofiarę (czynnik ograniczający populację ofiary z powodu drapieżnictwa).</w:t>
+      </w:r>
+    </w:p>
+    <w:p>
+      <w:pPr>
+        <w:pStyle w:val="NormalWeb"/>
+        <w:numPr>
+          <w:ilvl w:val="0"/>
+          <w:numId w:val="6"/>
+        </w:numPr>
+        <w:rPr>
+          <w:sz w:val="22"/>
+          <w:szCs w:val="22"/>
+          <w:lang w:val="pl-PL"/>
+        </w:rPr>
+      </w:pPr>
+      <m:oMath>
+        <m:sSub>
+          <m:sSubPr>
+            <m:ctrlPr>
+              <w:rPr>
+                <w:rFonts w:ascii="Cambria Math" w:hAnsi="Cambria Math"/>
+                <w:i/>
+              </w:rPr>
+            </m:ctrlPr>
+          </m:sSubPr>
+          <m:e>
+            <m:r>
+              <w:rPr>
+                <w:rFonts w:ascii="Cambria Math" w:hAnsi="Cambria Math"/>
+              </w:rPr>
+              <m:t>r</m:t>
+            </m:r>
+          </m:e>
+          <m:sub>
+            <m:r>
+              <w:rPr>
+                <w:rFonts w:ascii="Cambria Math" w:hAnsi="Cambria Math"/>
+              </w:rPr>
+              <m:t>x</m:t>
+            </m:r>
+            <m:r>
+              <w:rPr>
+                <w:rFonts w:ascii="Cambria Math" w:hAnsi="Cambria Math"/>
+                <w:lang w:val="pl-PL"/>
+              </w:rPr>
+              <m:t>x</m:t>
+            </m:r>
+          </m:sub>
+        </m:sSub>
+      </m:oMath>
+      <w:r>
+        <w:rPr>
+          <w:rStyle w:val="vlist-s"/>
+          <w:sz w:val="22"/>
+          <w:szCs w:val="22"/>
+          <w:lang w:val="pl-PL"/>
+        </w:rPr>
+        <w:t>​</w:t>
+      </w:r>
+      <w:r>
+        <w:rPr>
+          <w:sz w:val="22"/>
+          <w:szCs w:val="22"/>
+          <w:lang w:val="pl-PL"/>
+        </w:rPr>
+        <w:t>: Interakcje między osobnikami w obrębie populacji ofiary (samoregulacja populacji ofiary).</w:t>
+      </w:r>
+    </w:p>
+    <w:p>
+      <w:pPr>
+        <w:pStyle w:val="NormalWeb"/>
+        <w:numPr>
+          <w:ilvl w:val="0"/>
+          <w:numId w:val="6"/>
+        </w:numPr>
+        <w:rPr>
+          <w:sz w:val="22"/>
+          <w:szCs w:val="22"/>
+          <w:lang w:val="pl-PL"/>
+        </w:rPr>
+      </w:pPr>
+      <m:oMath>
+        <m:sSub>
+          <m:sSubPr>
+            <m:ctrlPr>
+              <w:rPr>
+                <w:rFonts w:ascii="Cambria Math" w:hAnsi="Cambria Math"/>
+                <w:i/>
+              </w:rPr>
+            </m:ctrlPr>
+          </m:sSubPr>
+          <m:e>
+            <m:r>
+              <w:rPr>
+                <w:rFonts w:ascii="Cambria Math" w:hAnsi="Cambria Math"/>
+              </w:rPr>
+              <m:t>r</m:t>
+            </m:r>
+          </m:e>
+          <m:sub>
+            <m:r>
+              <w:rPr>
+                <w:rFonts w:ascii="Cambria Math" w:hAnsi="Cambria Math"/>
+                <w:lang w:val="pl-PL"/>
+              </w:rPr>
+              <m:t>y</m:t>
+            </m:r>
+          </m:sub>
+        </m:sSub>
+      </m:oMath>
+      <w:r>
+        <w:rPr>
+          <w:rStyle w:val="vlist-s"/>
+          <w:sz w:val="22"/>
+          <w:szCs w:val="22"/>
+          <w:lang w:val="pl-PL"/>
+        </w:rPr>
+        <w:t>​</w:t>
+      </w:r>
+      <w:r>
+        <w:rPr>
+          <w:sz w:val="22"/>
+          <w:szCs w:val="22"/>
+          <w:lang w:val="pl-PL"/>
+        </w:rPr>
+        <w:t>: Utrata energii przez drapieżnika (czynnik redukujący liczebność drapieżnika).</w:t>
+      </w:r>
+    </w:p>
+    <w:p>
+      <w:pPr>
+        <w:pStyle w:val="NormalWeb"/>
+        <w:numPr>
+          <w:ilvl w:val="0"/>
+          <w:numId w:val="6"/>
+        </w:numPr>
+        <w:rPr>
+          <w:sz w:val="22"/>
+          <w:szCs w:val="22"/>
+          <w:lang w:val="pl-PL"/>
+        </w:rPr>
+      </w:pPr>
+      <m:oMath>
+        <m:sSub>
+          <m:sSubPr>
+            <m:ctrlPr>
+              <w:rPr>
+                <w:rFonts w:ascii="Cambria Math" w:hAnsi="Cambria Math"/>
+                <w:i/>
+              </w:rPr>
+            </m:ctrlPr>
+          </m:sSubPr>
+          <m:e>
+            <m:r>
+              <w:rPr>
+                <w:rFonts w:ascii="Cambria Math" w:hAnsi="Cambria Math"/>
+              </w:rPr>
+              <m:t>r</m:t>
+            </m:r>
+          </m:e>
+          <m:sub>
+            <m:r>
+              <w:rPr>
+                <w:rFonts w:ascii="Cambria Math" w:hAnsi="Cambria Math"/>
+                <w:lang w:val="pl-PL"/>
+              </w:rPr>
+              <m:t>y</m:t>
+            </m:r>
+            <m:r>
+              <w:rPr>
+                <w:rFonts w:ascii="Cambria Math" w:hAnsi="Cambria Math"/>
+              </w:rPr>
+              <m:t>x</m:t>
+            </m:r>
+          </m:sub>
+        </m:sSub>
+      </m:oMath>
+      <w:r>
+        <w:rPr>
+          <w:rStyle w:val="vlist-s"/>
+          <w:sz w:val="22"/>
+          <w:szCs w:val="22"/>
+          <w:lang w:val="pl-PL"/>
+        </w:rPr>
+        <w:t>​</w:t>
+      </w:r>
+      <w:r>
+        <w:rPr>
+          <w:sz w:val="22"/>
+          <w:szCs w:val="22"/>
+          <w:lang w:val="pl-PL"/>
+        </w:rPr>
+        <w:t>: Wpływ ofiary na drapieżnika (czynnik zwiększający liczebność drapieżnika w wyniku dostępu do pokarmu).</w:t>
+      </w:r>
+    </w:p>
+    <w:p>
+      <w:pPr>
+        <w:pStyle w:val="NormalWeb"/>
+        <w:numPr>
+          <w:ilvl w:val="0"/>
+          <w:numId w:val="6"/>
+        </w:numPr>
+        <w:rPr>
+          <w:sz w:val="22"/>
+          <w:szCs w:val="22"/>
+          <w:lang w:val="pl-PL"/>
+        </w:rPr>
+      </w:pPr>
+      <m:oMath>
+        <m:sSub>
+          <m:sSubPr>
+            <m:ctrlPr>
+              <w:rPr>
+                <w:rFonts w:ascii="Cambria Math" w:hAnsi="Cambria Math"/>
+                <w:i/>
+              </w:rPr>
+            </m:ctrlPr>
+          </m:sSubPr>
+          <m:e>
+            <m:r>
+              <w:rPr>
+                <w:rFonts w:ascii="Cambria Math" w:hAnsi="Cambria Math"/>
+              </w:rPr>
+              <m:t>r</m:t>
+            </m:r>
+          </m:e>
+          <m:sub>
+            <m:r>
+              <w:rPr>
+                <w:rFonts w:ascii="Cambria Math" w:hAnsi="Cambria Math"/>
+                <w:lang w:val="pl-PL"/>
+              </w:rPr>
+              <m:t>y</m:t>
+            </m:r>
+            <m:r>
+              <w:rPr>
+                <w:rFonts w:ascii="Cambria Math" w:hAnsi="Cambria Math"/>
+                <w:lang w:val="pl-PL"/>
+              </w:rPr>
+              <m:t>y</m:t>
+            </m:r>
+          </m:sub>
+        </m:sSub>
+      </m:oMath>
+      <w:r>
+        <w:rPr>
+          <w:rStyle w:val="vlist-s"/>
+          <w:sz w:val="22"/>
+          <w:szCs w:val="22"/>
+          <w:lang w:val="pl-PL"/>
+        </w:rPr>
+        <w:t>​</w:t>
+      </w:r>
+      <w:r>
+        <w:rPr>
+          <w:sz w:val="22"/>
+          <w:szCs w:val="22"/>
+          <w:lang w:val="pl-PL"/>
+        </w:rPr>
+        <w:t>: Interakcje między osobnikami w obrębie populacji drapieżnika (samoregulacja populacji drapieżnika).</w:t>
+      </w:r>
     </w:p>
     <w:p/>
     <w:p/>
@@ -11176,7 +12296,18 @@
     <w:p/>
     <w:p>
       <w:pPr>
-        <w:pStyle w:val="Nagwek2"/>
+        <w:rPr>
+          <w:rFonts w:eastAsiaTheme="minorEastAsia"/>
+        </w:rPr>
+      </w:pPr>
+    </w:p>
+    <w:p/>
+    <w:p/>
+    <w:p/>
+    <w:p/>
+    <w:p>
+      <w:pPr>
+        <w:pStyle w:val="Heading2"/>
         <w:rPr>
           <w:rFonts w:ascii="Times New Roman" w:hAnsi="Times New Roman" w:cs="Times New Roman"/>
         </w:rPr>
@@ -11251,7 +12382,7 @@
 <w:hdr xmlns:wpc="http://schemas.microsoft.com/office/word/2010/wordprocessingCanvas" xmlns:cx="http://schemas.microsoft.com/office/drawing/2014/chartex" xmlns:cx1="http://schemas.microsoft.com/office/drawing/2015/9/8/chartex" xmlns:cx2="http://schemas.microsoft.com/office/drawing/2015/10/21/chartex" xmlns:cx3="http://schemas.microsoft.com/office/drawing/2016/5/9/chartex" xmlns:cx4="http://schemas.microsoft.com/office/drawing/2016/5/10/chartex" xmlns:cx5="http://schemas.microsoft.com/office/drawing/2016/5/11/chartex" xmlns:cx6="http://schemas.microsoft.com/office/drawing/2016/5/12/chartex" xmlns:cx7="http://schemas.microsoft.com/office/drawing/2016/5/13/chartex" xmlns:cx8="http://schemas.microsoft.com/office/drawing/2016/5/14/chartex" xmlns:mc="http://schemas.openxmlformats.org/markup-compatibility/2006" xmlns:aink="http://schemas.microsoft.com/office/drawing/2016/ink" xmlns:am3d="http://schemas.microsoft.com/office/drawing/2017/model3d" xmlns:o="urn:schemas-microsoft-com:office:office" xmlns:oel="http://schemas.microsoft.com/office/2019/extlst" xmlns:r="http://schemas.openxmlformats.org/officeDocument/2006/relationships" xmlns:m="http://schemas.openxmlformats.org/officeDocument/2006/math" xmlns:v="urn:schemas-microsoft-com:vml" xmlns:wp14="http://schemas.microsoft.com/office/word/2010/wordprocessingDrawing" xmlns:wp="http://schemas.openxmlformats.org/drawingml/2006/wordprocessingDrawing" xmlns:w10="urn:schemas-microsoft-com:office:word" xmlns:w="http://schemas.openxmlformats.org/wordprocessingml/2006/main" xmlns:w14="http://schemas.microsoft.com/office/word/2010/wordml" xmlns:w15="http://schemas.microsoft.com/office/word/2012/wordml" xmlns:w16cex="http://schemas.microsoft.com/office/word/2018/wordml/cex" xmlns:w16cid="http://schemas.microsoft.com/office/word/2016/wordml/cid" xmlns:w16="http://schemas.microsoft.com/office/word/2018/wordml" xmlns:w16sdtdh="http://schemas.microsoft.com/office/word/2020/wordml/sdtdatahash" xmlns:w16se="http://schemas.microsoft.com/office/word/2015/wordml/symex" xmlns:wpg="http://schemas.microsoft.com/office/word/2010/wordprocessingGroup" xmlns:wpi="http://schemas.microsoft.com/office/word/2010/wordprocessingInk" xmlns:wne="http://schemas.microsoft.com/office/word/2006/wordml" xmlns:wps="http://schemas.microsoft.com/office/word/2010/wordprocessingShape" mc:Ignorable="w14 w15 w16se w16cid w16 w16cex w16sdtdh wp14">
   <w:p>
     <w:pPr>
-      <w:pStyle w:val="Nagwek"/>
+      <w:pStyle w:val="Header"/>
     </w:pPr>
     <w:r>
       <w:t>Modelowanie Matematyczne Zadanie projektowe nr 2: Estymacja parametrów modelu semestr zimowy 2023/24</w:t>
@@ -11259,7 +12390,7 @@
   </w:p>
   <w:p>
     <w:pPr>
-      <w:pStyle w:val="Nagwek"/>
+      <w:pStyle w:val="Header"/>
     </w:pPr>
   </w:p>
 </w:hdr>
@@ -11792,6 +12923,155 @@
       </w:pPr>
       <w:rPr>
         <w:rFonts w:hint="default"/>
+      </w:rPr>
+    </w:lvl>
+  </w:abstractNum>
+  <w:abstractNum w:abstractNumId="5" w15:restartNumberingAfterBreak="0">
+    <w:nsid w:val="70B21FD0"/>
+    <w:multiLevelType w:val="multilevel"/>
+    <w:tmpl w:val="42CA981A"/>
+    <w:lvl w:ilvl="0">
+      <w:start w:val="1"/>
+      <w:numFmt w:val="bullet"/>
+      <w:lvlText w:val=""/>
+      <w:lvlJc w:val="left"/>
+      <w:pPr>
+        <w:tabs>
+          <w:tab w:val="num" w:pos="720"/>
+        </w:tabs>
+        <w:ind w:left="720" w:hanging="360"/>
+      </w:pPr>
+      <w:rPr>
+        <w:rFonts w:ascii="Symbol" w:hAnsi="Symbol" w:hint="default"/>
+        <w:sz w:val="20"/>
+      </w:rPr>
+    </w:lvl>
+    <w:lvl w:ilvl="1" w:tentative="1">
+      <w:start w:val="1"/>
+      <w:numFmt w:val="bullet"/>
+      <w:lvlText w:val="o"/>
+      <w:lvlJc w:val="left"/>
+      <w:pPr>
+        <w:tabs>
+          <w:tab w:val="num" w:pos="1440"/>
+        </w:tabs>
+        <w:ind w:left="1440" w:hanging="360"/>
+      </w:pPr>
+      <w:rPr>
+        <w:rFonts w:ascii="Courier New" w:hAnsi="Courier New" w:hint="default"/>
+        <w:sz w:val="20"/>
+      </w:rPr>
+    </w:lvl>
+    <w:lvl w:ilvl="2" w:tentative="1">
+      <w:start w:val="1"/>
+      <w:numFmt w:val="bullet"/>
+      <w:lvlText w:val=""/>
+      <w:lvlJc w:val="left"/>
+      <w:pPr>
+        <w:tabs>
+          <w:tab w:val="num" w:pos="2160"/>
+        </w:tabs>
+        <w:ind w:left="2160" w:hanging="360"/>
+      </w:pPr>
+      <w:rPr>
+        <w:rFonts w:ascii="Wingdings" w:hAnsi="Wingdings" w:hint="default"/>
+        <w:sz w:val="20"/>
+      </w:rPr>
+    </w:lvl>
+    <w:lvl w:ilvl="3" w:tentative="1">
+      <w:start w:val="1"/>
+      <w:numFmt w:val="bullet"/>
+      <w:lvlText w:val=""/>
+      <w:lvlJc w:val="left"/>
+      <w:pPr>
+        <w:tabs>
+          <w:tab w:val="num" w:pos="2880"/>
+        </w:tabs>
+        <w:ind w:left="2880" w:hanging="360"/>
+      </w:pPr>
+      <w:rPr>
+        <w:rFonts w:ascii="Wingdings" w:hAnsi="Wingdings" w:hint="default"/>
+        <w:sz w:val="20"/>
+      </w:rPr>
+    </w:lvl>
+    <w:lvl w:ilvl="4" w:tentative="1">
+      <w:start w:val="1"/>
+      <w:numFmt w:val="bullet"/>
+      <w:lvlText w:val=""/>
+      <w:lvlJc w:val="left"/>
+      <w:pPr>
+        <w:tabs>
+          <w:tab w:val="num" w:pos="3600"/>
+        </w:tabs>
+        <w:ind w:left="3600" w:hanging="360"/>
+      </w:pPr>
+      <w:rPr>
+        <w:rFonts w:ascii="Wingdings" w:hAnsi="Wingdings" w:hint="default"/>
+        <w:sz w:val="20"/>
+      </w:rPr>
+    </w:lvl>
+    <w:lvl w:ilvl="5" w:tentative="1">
+      <w:start w:val="1"/>
+      <w:numFmt w:val="bullet"/>
+      <w:lvlText w:val=""/>
+      <w:lvlJc w:val="left"/>
+      <w:pPr>
+        <w:tabs>
+          <w:tab w:val="num" w:pos="4320"/>
+        </w:tabs>
+        <w:ind w:left="4320" w:hanging="360"/>
+      </w:pPr>
+      <w:rPr>
+        <w:rFonts w:ascii="Wingdings" w:hAnsi="Wingdings" w:hint="default"/>
+        <w:sz w:val="20"/>
+      </w:rPr>
+    </w:lvl>
+    <w:lvl w:ilvl="6" w:tentative="1">
+      <w:start w:val="1"/>
+      <w:numFmt w:val="bullet"/>
+      <w:lvlText w:val=""/>
+      <w:lvlJc w:val="left"/>
+      <w:pPr>
+        <w:tabs>
+          <w:tab w:val="num" w:pos="5040"/>
+        </w:tabs>
+        <w:ind w:left="5040" w:hanging="360"/>
+      </w:pPr>
+      <w:rPr>
+        <w:rFonts w:ascii="Wingdings" w:hAnsi="Wingdings" w:hint="default"/>
+        <w:sz w:val="20"/>
+      </w:rPr>
+    </w:lvl>
+    <w:lvl w:ilvl="7" w:tentative="1">
+      <w:start w:val="1"/>
+      <w:numFmt w:val="bullet"/>
+      <w:lvlText w:val=""/>
+      <w:lvlJc w:val="left"/>
+      <w:pPr>
+        <w:tabs>
+          <w:tab w:val="num" w:pos="5760"/>
+        </w:tabs>
+        <w:ind w:left="5760" w:hanging="360"/>
+      </w:pPr>
+      <w:rPr>
+        <w:rFonts w:ascii="Wingdings" w:hAnsi="Wingdings" w:hint="default"/>
+        <w:sz w:val="20"/>
+      </w:rPr>
+    </w:lvl>
+    <w:lvl w:ilvl="8" w:tentative="1">
+      <w:start w:val="1"/>
+      <w:numFmt w:val="bullet"/>
+      <w:lvlText w:val=""/>
+      <w:lvlJc w:val="left"/>
+      <w:pPr>
+        <w:tabs>
+          <w:tab w:val="num" w:pos="6480"/>
+        </w:tabs>
+        <w:ind w:left="6480" w:hanging="360"/>
+      </w:pPr>
+      <w:rPr>
+        <w:rFonts w:ascii="Wingdings" w:hAnsi="Wingdings" w:hint="default"/>
+        <w:sz w:val="20"/>
       </w:rPr>
     </w:lvl>
   </w:abstractNum>
@@ -11809,6 +13089,9 @@
   </w:num>
   <w:num w:numId="5" w16cid:durableId="1683432343">
     <w:abstractNumId w:val="3"/>
+  </w:num>
+  <w:num w:numId="6" w16cid:durableId="1167132522">
+    <w:abstractNumId w:val="5"/>
   </w:num>
 </w:numbering>
 </file>
@@ -12210,15 +13493,15 @@
     <w:lsdException w:name="Unresolved Mention" w:semiHidden="1" w:unhideWhenUsed="1"/>
     <w:lsdException w:name="Smart Link" w:semiHidden="1" w:unhideWhenUsed="1"/>
   </w:latentStyles>
-  <w:style w:type="paragraph" w:default="1" w:styleId="Normalny">
+  <w:style w:type="paragraph" w:default="1" w:styleId="Normal">
     <w:name w:val="Normal"/>
     <w:qFormat/>
   </w:style>
-  <w:style w:type="paragraph" w:styleId="Nagwek1">
+  <w:style w:type="paragraph" w:styleId="Heading1">
     <w:name w:val="heading 1"/>
-    <w:basedOn w:val="Normalny"/>
-    <w:next w:val="Normalny"/>
-    <w:link w:val="Nagwek1Znak"/>
+    <w:basedOn w:val="Normal"/>
+    <w:next w:val="Normal"/>
+    <w:link w:val="Heading1Char"/>
     <w:uiPriority w:val="9"/>
     <w:qFormat/>
     <w:rsid w:val="008B7B0D"/>
@@ -12235,11 +13518,11 @@
       <w:szCs w:val="32"/>
     </w:rPr>
   </w:style>
-  <w:style w:type="paragraph" w:styleId="Nagwek2">
+  <w:style w:type="paragraph" w:styleId="Heading2">
     <w:name w:val="heading 2"/>
-    <w:basedOn w:val="Normalny"/>
-    <w:next w:val="Normalny"/>
-    <w:link w:val="Nagwek2Znak"/>
+    <w:basedOn w:val="Normal"/>
+    <w:next w:val="Normal"/>
+    <w:link w:val="Heading2Char"/>
     <w:uiPriority w:val="9"/>
     <w:unhideWhenUsed/>
     <w:qFormat/>
@@ -12257,13 +13540,13 @@
       <w:szCs w:val="26"/>
     </w:rPr>
   </w:style>
-  <w:style w:type="character" w:default="1" w:styleId="Domylnaczcionkaakapitu">
+  <w:style w:type="character" w:default="1" w:styleId="DefaultParagraphFont">
     <w:name w:val="Default Paragraph Font"/>
     <w:uiPriority w:val="1"/>
     <w:semiHidden/>
     <w:unhideWhenUsed/>
   </w:style>
-  <w:style w:type="table" w:default="1" w:styleId="Standardowy">
+  <w:style w:type="table" w:default="1" w:styleId="TableNormal">
     <w:name w:val="Normal Table"/>
     <w:uiPriority w:val="99"/>
     <w:semiHidden/>
@@ -12278,16 +13561,16 @@
       </w:tblCellMar>
     </w:tblPr>
   </w:style>
-  <w:style w:type="numbering" w:default="1" w:styleId="Bezlisty">
+  <w:style w:type="numbering" w:default="1" w:styleId="NoList">
     <w:name w:val="No List"/>
     <w:uiPriority w:val="99"/>
     <w:semiHidden/>
     <w:unhideWhenUsed/>
   </w:style>
-  <w:style w:type="paragraph" w:styleId="Nagwek">
+  <w:style w:type="paragraph" w:styleId="Header">
     <w:name w:val="header"/>
-    <w:basedOn w:val="Normalny"/>
-    <w:link w:val="NagwekZnak"/>
+    <w:basedOn w:val="Normal"/>
+    <w:link w:val="HeaderChar"/>
     <w:uiPriority w:val="99"/>
     <w:unhideWhenUsed/>
     <w:rsid w:val="00776248"/>
@@ -12299,17 +13582,17 @@
       <w:spacing w:after="0" w:line="240" w:lineRule="auto"/>
     </w:pPr>
   </w:style>
-  <w:style w:type="character" w:customStyle="1" w:styleId="NagwekZnak">
-    <w:name w:val="Nagłówek Znak"/>
-    <w:basedOn w:val="Domylnaczcionkaakapitu"/>
-    <w:link w:val="Nagwek"/>
+  <w:style w:type="character" w:customStyle="1" w:styleId="HeaderChar">
+    <w:name w:val="Header Char"/>
+    <w:basedOn w:val="DefaultParagraphFont"/>
+    <w:link w:val="Header"/>
     <w:uiPriority w:val="99"/>
     <w:rsid w:val="00776248"/>
   </w:style>
-  <w:style w:type="paragraph" w:styleId="Stopka">
+  <w:style w:type="paragraph" w:styleId="Footer">
     <w:name w:val="footer"/>
-    <w:basedOn w:val="Normalny"/>
-    <w:link w:val="StopkaZnak"/>
+    <w:basedOn w:val="Normal"/>
+    <w:link w:val="FooterChar"/>
     <w:uiPriority w:val="99"/>
     <w:unhideWhenUsed/>
     <w:rsid w:val="00776248"/>
@@ -12321,16 +13604,16 @@
       <w:spacing w:after="0" w:line="240" w:lineRule="auto"/>
     </w:pPr>
   </w:style>
-  <w:style w:type="character" w:customStyle="1" w:styleId="StopkaZnak">
-    <w:name w:val="Stopka Znak"/>
-    <w:basedOn w:val="Domylnaczcionkaakapitu"/>
-    <w:link w:val="Stopka"/>
+  <w:style w:type="character" w:customStyle="1" w:styleId="FooterChar">
+    <w:name w:val="Footer Char"/>
+    <w:basedOn w:val="DefaultParagraphFont"/>
+    <w:link w:val="Footer"/>
     <w:uiPriority w:val="99"/>
     <w:rsid w:val="00776248"/>
   </w:style>
-  <w:style w:type="paragraph" w:styleId="Bezodstpw">
+  <w:style w:type="paragraph" w:styleId="NoSpacing">
     <w:name w:val="No Spacing"/>
-    <w:link w:val="BezodstpwZnak"/>
+    <w:link w:val="NoSpacingChar"/>
     <w:uiPriority w:val="1"/>
     <w:qFormat/>
     <w:rsid w:val="00776248"/>
@@ -12344,10 +13627,10 @@
       <w14:ligatures w14:val="none"/>
     </w:rPr>
   </w:style>
-  <w:style w:type="character" w:customStyle="1" w:styleId="BezodstpwZnak">
-    <w:name w:val="Bez odstępów Znak"/>
-    <w:basedOn w:val="Domylnaczcionkaakapitu"/>
-    <w:link w:val="Bezodstpw"/>
+  <w:style w:type="character" w:customStyle="1" w:styleId="NoSpacingChar">
+    <w:name w:val="No Spacing Char"/>
+    <w:basedOn w:val="DefaultParagraphFont"/>
+    <w:link w:val="NoSpacing"/>
     <w:uiPriority w:val="1"/>
     <w:rsid w:val="00776248"/>
     <w:rPr>
@@ -12357,10 +13640,10 @@
       <w14:ligatures w14:val="none"/>
     </w:rPr>
   </w:style>
-  <w:style w:type="character" w:customStyle="1" w:styleId="Nagwek1Znak">
-    <w:name w:val="Nagłówek 1 Znak"/>
-    <w:basedOn w:val="Domylnaczcionkaakapitu"/>
-    <w:link w:val="Nagwek1"/>
+  <w:style w:type="character" w:customStyle="1" w:styleId="Heading1Char">
+    <w:name w:val="Heading 1 Char"/>
+    <w:basedOn w:val="DefaultParagraphFont"/>
+    <w:link w:val="Heading1"/>
     <w:uiPriority w:val="9"/>
     <w:rsid w:val="008B7B0D"/>
     <w:rPr>
@@ -12370,10 +13653,10 @@
       <w:szCs w:val="32"/>
     </w:rPr>
   </w:style>
-  <w:style w:type="paragraph" w:styleId="Nagwekspisutreci">
+  <w:style w:type="paragraph" w:styleId="TOCHeading">
     <w:name w:val="TOC Heading"/>
-    <w:basedOn w:val="Nagwek1"/>
-    <w:next w:val="Normalny"/>
+    <w:basedOn w:val="Heading1"/>
+    <w:next w:val="Normal"/>
     <w:uiPriority w:val="39"/>
     <w:unhideWhenUsed/>
     <w:qFormat/>
@@ -12388,10 +13671,10 @@
       <w14:ligatures w14:val="none"/>
     </w:rPr>
   </w:style>
-  <w:style w:type="paragraph" w:styleId="Spistreci1">
+  <w:style w:type="paragraph" w:styleId="TOC1">
     <w:name w:val="toc 1"/>
-    <w:basedOn w:val="Normalny"/>
-    <w:next w:val="Normalny"/>
+    <w:basedOn w:val="Normal"/>
+    <w:next w:val="Normal"/>
     <w:autoRedefine/>
     <w:uiPriority w:val="39"/>
     <w:unhideWhenUsed/>
@@ -12400,9 +13683,9 @@
       <w:spacing w:after="100"/>
     </w:pPr>
   </w:style>
-  <w:style w:type="character" w:styleId="Hipercze">
+  <w:style w:type="character" w:styleId="Hyperlink">
     <w:name w:val="Hyperlink"/>
-    <w:basedOn w:val="Domylnaczcionkaakapitu"/>
+    <w:basedOn w:val="DefaultParagraphFont"/>
     <w:uiPriority w:val="99"/>
     <w:unhideWhenUsed/>
     <w:rsid w:val="008B7B0D"/>
@@ -12411,9 +13694,9 @@
       <w:u w:val="single"/>
     </w:rPr>
   </w:style>
-  <w:style w:type="paragraph" w:styleId="Akapitzlist">
+  <w:style w:type="paragraph" w:styleId="ListParagraph">
     <w:name w:val="List Paragraph"/>
-    <w:basedOn w:val="Normalny"/>
+    <w:basedOn w:val="Normal"/>
     <w:uiPriority w:val="34"/>
     <w:qFormat/>
     <w:rsid w:val="00A525C4"/>
@@ -12422,10 +13705,10 @@
       <w:contextualSpacing/>
     </w:pPr>
   </w:style>
-  <w:style w:type="character" w:customStyle="1" w:styleId="Nagwek2Znak">
-    <w:name w:val="Nagłówek 2 Znak"/>
-    <w:basedOn w:val="Domylnaczcionkaakapitu"/>
-    <w:link w:val="Nagwek2"/>
+  <w:style w:type="character" w:customStyle="1" w:styleId="Heading2Char">
+    <w:name w:val="Heading 2 Char"/>
+    <w:basedOn w:val="DefaultParagraphFont"/>
+    <w:link w:val="Heading2"/>
     <w:uiPriority w:val="9"/>
     <w:rsid w:val="00A525C4"/>
     <w:rPr>
@@ -12435,9 +13718,9 @@
       <w:szCs w:val="26"/>
     </w:rPr>
   </w:style>
-  <w:style w:type="character" w:styleId="Tekstzastpczy">
+  <w:style w:type="character" w:styleId="PlaceholderText">
     <w:name w:val="Placeholder Text"/>
-    <w:basedOn w:val="Domylnaczcionkaakapitu"/>
+    <w:basedOn w:val="DefaultParagraphFont"/>
     <w:uiPriority w:val="99"/>
     <w:semiHidden/>
     <w:rsid w:val="00A525C4"/>
@@ -12445,10 +13728,10 @@
       <w:color w:val="666666"/>
     </w:rPr>
   </w:style>
-  <w:style w:type="paragraph" w:styleId="Legenda">
+  <w:style w:type="paragraph" w:styleId="Caption">
     <w:name w:val="caption"/>
-    <w:basedOn w:val="Normalny"/>
-    <w:next w:val="Normalny"/>
+    <w:basedOn w:val="Normal"/>
+    <w:next w:val="Normal"/>
     <w:uiPriority w:val="35"/>
     <w:unhideWhenUsed/>
     <w:qFormat/>
@@ -12464,10 +13747,10 @@
       <w:szCs w:val="18"/>
     </w:rPr>
   </w:style>
-  <w:style w:type="paragraph" w:styleId="Spistreci2">
+  <w:style w:type="paragraph" w:styleId="TOC2">
     <w:name w:val="toc 2"/>
-    <w:basedOn w:val="Normalny"/>
-    <w:next w:val="Normalny"/>
+    <w:basedOn w:val="Normal"/>
+    <w:next w:val="Normal"/>
     <w:autoRedefine/>
     <w:uiPriority w:val="39"/>
     <w:unhideWhenUsed/>
@@ -12476,6 +13759,40 @@
       <w:spacing w:after="100"/>
       <w:ind w:left="220"/>
     </w:pPr>
+  </w:style>
+  <w:style w:type="paragraph" w:styleId="NormalWeb">
+    <w:name w:val="Normal (Web)"/>
+    <w:basedOn w:val="Normal"/>
+    <w:uiPriority w:val="99"/>
+    <w:semiHidden/>
+    <w:unhideWhenUsed/>
+    <w:rsid w:val="00C25E0D"/>
+    <w:pPr>
+      <w:spacing w:before="100" w:beforeAutospacing="1" w:after="100" w:afterAutospacing="1" w:line="240" w:lineRule="auto"/>
+    </w:pPr>
+    <w:rPr>
+      <w:rFonts w:eastAsia="Times New Roman"/>
+      <w:kern w:val="0"/>
+      <w:sz w:val="24"/>
+      <w:szCs w:val="24"/>
+      <w:lang w:val="en-US"/>
+      <w14:ligatures w14:val="none"/>
+    </w:rPr>
+  </w:style>
+  <w:style w:type="character" w:customStyle="1" w:styleId="katex-mathml">
+    <w:name w:val="katex-mathml"/>
+    <w:basedOn w:val="DefaultParagraphFont"/>
+    <w:rsid w:val="00C25E0D"/>
+  </w:style>
+  <w:style w:type="character" w:customStyle="1" w:styleId="mord">
+    <w:name w:val="mord"/>
+    <w:basedOn w:val="DefaultParagraphFont"/>
+    <w:rsid w:val="00C25E0D"/>
+  </w:style>
+  <w:style w:type="character" w:customStyle="1" w:styleId="vlist-s">
+    <w:name w:val="vlist-s"/>
+    <w:basedOn w:val="DefaultParagraphFont"/>
+    <w:rsid w:val="00C25E0D"/>
   </w:style>
 </w:styles>
 </file>

</xml_diff>

<commit_message>
raport brakuje tylko 5 listing wnioski źródła
</commit_message>
<xml_diff>
--- a/Dok1.docx
+++ b/Dok1.docx
@@ -1041,7 +1041,7 @@
               <w:r>
                 <w:fldChar w:fldCharType="separate"/>
               </w:r>
-              <w:hyperlink w:anchor="_Toc153293493" w:history="1">
+              <w:hyperlink w:anchor="_Toc153357618" w:history="1">
                 <w:r>
                   <w:rPr>
                     <w:rStyle w:val="Hyperlink"/>
@@ -1083,7 +1083,7 @@
                     <w:noProof/>
                     <w:webHidden/>
                   </w:rPr>
-                  <w:instrText xml:space="preserve"> PAGEREF _Toc153293493 \h </w:instrText>
+                  <w:instrText xml:space="preserve"> PAGEREF _Toc153357618 \h </w:instrText>
                 </w:r>
                 <w:r>
                   <w:rPr>
@@ -1126,7 +1126,7 @@
                   <w:lang w:val="en-US"/>
                 </w:rPr>
               </w:pPr>
-              <w:hyperlink w:anchor="_Toc153293494" w:history="1">
+              <w:hyperlink w:anchor="_Toc153357619" w:history="1">
                 <w:r>
                   <w:rPr>
                     <w:rStyle w:val="Hyperlink"/>
@@ -1153,7 +1153,7 @@
                     <w:noProof/>
                     <w:webHidden/>
                   </w:rPr>
-                  <w:instrText xml:space="preserve"> PAGEREF _Toc153293494 \h </w:instrText>
+                  <w:instrText xml:space="preserve"> PAGEREF _Toc153357619 \h </w:instrText>
                 </w:r>
                 <w:r>
                   <w:rPr>
@@ -1197,7 +1197,7 @@
                   <w:lang w:val="en-US"/>
                 </w:rPr>
               </w:pPr>
-              <w:hyperlink w:anchor="_Toc153293495" w:history="1">
+              <w:hyperlink w:anchor="_Toc153357620" w:history="1">
                 <w:r>
                   <w:rPr>
                     <w:rStyle w:val="Hyperlink"/>
@@ -1239,7 +1239,7 @@
                     <w:noProof/>
                     <w:webHidden/>
                   </w:rPr>
-                  <w:instrText xml:space="preserve"> PAGEREF _Toc153293495 \h </w:instrText>
+                  <w:instrText xml:space="preserve"> PAGEREF _Toc153357620 \h </w:instrText>
                 </w:r>
                 <w:r>
                   <w:rPr>
@@ -1283,7 +1283,7 @@
                   <w:lang w:val="en-US"/>
                 </w:rPr>
               </w:pPr>
-              <w:hyperlink w:anchor="_Toc153293496" w:history="1">
+              <w:hyperlink w:anchor="_Toc153357621" w:history="1">
                 <w:r>
                   <w:rPr>
                     <w:rStyle w:val="Hyperlink"/>
@@ -1325,7 +1325,7 @@
                     <w:noProof/>
                     <w:webHidden/>
                   </w:rPr>
-                  <w:instrText xml:space="preserve"> PAGEREF _Toc153293496 \h </w:instrText>
+                  <w:instrText xml:space="preserve"> PAGEREF _Toc153357621 \h </w:instrText>
                 </w:r>
                 <w:r>
                   <w:rPr>
@@ -1369,7 +1369,7 @@
                   <w:lang w:val="en-US"/>
                 </w:rPr>
               </w:pPr>
-              <w:hyperlink w:anchor="_Toc153293497" w:history="1">
+              <w:hyperlink w:anchor="_Toc153357622" w:history="1">
                 <w:r>
                   <w:rPr>
                     <w:rStyle w:val="Hyperlink"/>
@@ -1411,7 +1411,7 @@
                     <w:noProof/>
                     <w:webHidden/>
                   </w:rPr>
-                  <w:instrText xml:space="preserve"> PAGEREF _Toc153293497 \h </w:instrText>
+                  <w:instrText xml:space="preserve"> PAGEREF _Toc153357622 \h </w:instrText>
                 </w:r>
                 <w:r>
                   <w:rPr>
@@ -1454,7 +1454,7 @@
                   <w:lang w:val="en-US"/>
                 </w:rPr>
               </w:pPr>
-              <w:hyperlink w:anchor="_Toc153293498" w:history="1">
+              <w:hyperlink w:anchor="_Toc153357623" w:history="1">
                 <w:r>
                   <w:rPr>
                     <w:rStyle w:val="Hyperlink"/>
@@ -1481,7 +1481,7 @@
                     <w:noProof/>
                     <w:webHidden/>
                   </w:rPr>
-                  <w:instrText xml:space="preserve"> PAGEREF _Toc153293498 \h </w:instrText>
+                  <w:instrText xml:space="preserve"> PAGEREF _Toc153357623 \h </w:instrText>
                 </w:r>
                 <w:r>
                   <w:rPr>
@@ -1525,7 +1525,7 @@
                   <w:lang w:val="en-US"/>
                 </w:rPr>
               </w:pPr>
-              <w:hyperlink w:anchor="_Toc153293499" w:history="1">
+              <w:hyperlink w:anchor="_Toc153357624" w:history="1">
                 <w:r>
                   <w:rPr>
                     <w:rStyle w:val="Hyperlink"/>
@@ -1567,7 +1567,7 @@
                     <w:noProof/>
                     <w:webHidden/>
                   </w:rPr>
-                  <w:instrText xml:space="preserve"> PAGEREF _Toc153293499 \h </w:instrText>
+                  <w:instrText xml:space="preserve"> PAGEREF _Toc153357624 \h </w:instrText>
                 </w:r>
                 <w:r>
                   <w:rPr>
@@ -1610,7 +1610,7 @@
                   <w:lang w:val="en-US"/>
                 </w:rPr>
               </w:pPr>
-              <w:hyperlink w:anchor="_Toc153293500" w:history="1">
+              <w:hyperlink w:anchor="_Toc153357625" w:history="1">
                 <w:r>
                   <w:rPr>
                     <w:rStyle w:val="Hyperlink"/>
@@ -1637,7 +1637,7 @@
                     <w:noProof/>
                     <w:webHidden/>
                   </w:rPr>
-                  <w:instrText xml:space="preserve"> PAGEREF _Toc153293500 \h </w:instrText>
+                  <w:instrText xml:space="preserve"> PAGEREF _Toc153357625 \h </w:instrText>
                 </w:r>
                 <w:r>
                   <w:rPr>
@@ -1680,7 +1680,7 @@
                   <w:lang w:val="en-US"/>
                 </w:rPr>
               </w:pPr>
-              <w:hyperlink w:anchor="_Toc153293501" w:history="1">
+              <w:hyperlink w:anchor="_Toc153357626" w:history="1">
                 <w:r>
                   <w:rPr>
                     <w:rStyle w:val="Hyperlink"/>
@@ -1724,7 +1724,7 @@
                     <w:noProof/>
                     <w:webHidden/>
                   </w:rPr>
-                  <w:instrText xml:space="preserve"> PAGEREF _Toc153293501 \h </w:instrText>
+                  <w:instrText xml:space="preserve"> PAGEREF _Toc153357626 \h </w:instrText>
                 </w:r>
                 <w:r>
                   <w:rPr>
@@ -1767,7 +1767,7 @@
                   <w:lang w:val="en-US"/>
                 </w:rPr>
               </w:pPr>
-              <w:hyperlink w:anchor="_Toc153293502" w:history="1">
+              <w:hyperlink w:anchor="_Toc153357627" w:history="1">
                 <w:r>
                   <w:rPr>
                     <w:rStyle w:val="Hyperlink"/>
@@ -1811,7 +1811,7 @@
                     <w:noProof/>
                     <w:webHidden/>
                   </w:rPr>
-                  <w:instrText xml:space="preserve"> PAGEREF _Toc153293502 \h </w:instrText>
+                  <w:instrText xml:space="preserve"> PAGEREF _Toc153357627 \h </w:instrText>
                 </w:r>
                 <w:r>
                   <w:rPr>
@@ -1854,7 +1854,7 @@
                   <w:lang w:val="en-US"/>
                 </w:rPr>
               </w:pPr>
-              <w:hyperlink w:anchor="_Toc153293503" w:history="1">
+              <w:hyperlink w:anchor="_Toc153357628" w:history="1">
                 <w:r>
                   <w:rPr>
                     <w:rStyle w:val="Hyperlink"/>
@@ -1898,7 +1898,77 @@
                     <w:noProof/>
                     <w:webHidden/>
                   </w:rPr>
-                  <w:instrText xml:space="preserve"> PAGEREF _Toc153293503 \h </w:instrText>
+                  <w:instrText xml:space="preserve"> PAGEREF _Toc153357628 \h </w:instrText>
+                </w:r>
+                <w:r>
+                  <w:rPr>
+                    <w:noProof/>
+                    <w:webHidden/>
+                  </w:rPr>
+                </w:r>
+                <w:r>
+                  <w:rPr>
+                    <w:noProof/>
+                    <w:webHidden/>
+                  </w:rPr>
+                  <w:fldChar w:fldCharType="separate"/>
+                </w:r>
+                <w:r>
+                  <w:rPr>
+                    <w:noProof/>
+                    <w:webHidden/>
+                  </w:rPr>
+                  <w:t>5</w:t>
+                </w:r>
+                <w:r>
+                  <w:rPr>
+                    <w:noProof/>
+                    <w:webHidden/>
+                  </w:rPr>
+                  <w:fldChar w:fldCharType="end"/>
+                </w:r>
+              </w:hyperlink>
+            </w:p>
+            <w:p>
+              <w:pPr>
+                <w:pStyle w:val="TOC2"/>
+                <w:tabs>
+                  <w:tab w:val="right" w:leader="dot" w:pos="9062"/>
+                </w:tabs>
+                <w:rPr>
+                  <w:rFonts w:asciiTheme="minorHAnsi" w:eastAsiaTheme="minorEastAsia" w:hAnsiTheme="minorHAnsi" w:cstheme="minorBidi"/>
+                  <w:noProof/>
+                  <w:lang w:val="en-US"/>
+                </w:rPr>
+              </w:pPr>
+              <w:hyperlink w:anchor="_Toc153357629" w:history="1">
+                <w:r>
+                  <w:rPr>
+                    <w:rStyle w:val="Hyperlink"/>
+                    <w:noProof/>
+                  </w:rPr>
+                  <w:t>3.4 Wyznaczanie wartości x, y dla których populacje osiągają stan równowagi.</w:t>
+                </w:r>
+                <w:r>
+                  <w:rPr>
+                    <w:noProof/>
+                    <w:webHidden/>
+                  </w:rPr>
+                  <w:tab/>
+                </w:r>
+                <w:r>
+                  <w:rPr>
+                    <w:noProof/>
+                    <w:webHidden/>
+                  </w:rPr>
+                  <w:fldChar w:fldCharType="begin"/>
+                </w:r>
+                <w:r>
+                  <w:rPr>
+                    <w:noProof/>
+                    <w:webHidden/>
+                  </w:rPr>
+                  <w:instrText xml:space="preserve"> PAGEREF _Toc153357629 \h </w:instrText>
                 </w:r>
                 <w:r>
                   <w:rPr>
@@ -1941,7 +2011,7 @@
                   <w:lang w:val="en-US"/>
                 </w:rPr>
               </w:pPr>
-              <w:hyperlink w:anchor="_Toc153293504" w:history="1">
+              <w:hyperlink w:anchor="_Toc153357630" w:history="1">
                 <w:r>
                   <w:rPr>
                     <w:rStyle w:val="Hyperlink"/>
@@ -1968,7 +2038,7 @@
                     <w:noProof/>
                     <w:webHidden/>
                   </w:rPr>
-                  <w:instrText xml:space="preserve"> PAGEREF _Toc153293504 \h </w:instrText>
+                  <w:instrText xml:space="preserve"> PAGEREF _Toc153357630 \h </w:instrText>
                 </w:r>
                 <w:r>
                   <w:rPr>
@@ -1988,7 +2058,338 @@
                     <w:noProof/>
                     <w:webHidden/>
                   </w:rPr>
-                  <w:t>5</w:t>
+                  <w:t>6</w:t>
+                </w:r>
+                <w:r>
+                  <w:rPr>
+                    <w:noProof/>
+                    <w:webHidden/>
+                  </w:rPr>
+                  <w:fldChar w:fldCharType="end"/>
+                </w:r>
+              </w:hyperlink>
+            </w:p>
+            <w:p>
+              <w:pPr>
+                <w:pStyle w:val="TOC2"/>
+                <w:tabs>
+                  <w:tab w:val="right" w:leader="dot" w:pos="9062"/>
+                </w:tabs>
+                <w:rPr>
+                  <w:rFonts w:asciiTheme="minorHAnsi" w:eastAsiaTheme="minorEastAsia" w:hAnsiTheme="minorHAnsi" w:cstheme="minorBidi"/>
+                  <w:noProof/>
+                  <w:lang w:val="en-US"/>
+                </w:rPr>
+              </w:pPr>
+              <w:hyperlink w:anchor="_Toc153357631" w:history="1">
+                <w:r>
+                  <w:rPr>
+                    <w:rStyle w:val="Hyperlink"/>
+                    <w:noProof/>
+                  </w:rPr>
+                  <w:t xml:space="preserve">4.1 Wyniki wyznaczenia optymalnych parametrów dopasowania modelu do danych </w:t>
+                </w:r>
+                <m:oMath>
+                  <m:r>
+                    <w:rPr>
+                      <w:rStyle w:val="Hyperlink"/>
+                      <w:rFonts w:ascii="Cambria Math" w:hAnsi="Cambria Math"/>
+                      <w:noProof/>
+                    </w:rPr>
+                    <m:t>rx,rxy,rxx i ry,ryx,ryy</m:t>
+                  </m:r>
+                </m:oMath>
+                <w:r>
+                  <w:rPr>
+                    <w:rStyle w:val="Hyperlink"/>
+                    <w:noProof/>
+                  </w:rPr>
+                  <w:t xml:space="preserve"> z wykorzystaniem jawenej metody eulera.</w:t>
+                </w:r>
+                <w:r>
+                  <w:rPr>
+                    <w:noProof/>
+                    <w:webHidden/>
+                  </w:rPr>
+                  <w:tab/>
+                </w:r>
+                <w:r>
+                  <w:rPr>
+                    <w:noProof/>
+                    <w:webHidden/>
+                  </w:rPr>
+                  <w:fldChar w:fldCharType="begin"/>
+                </w:r>
+                <w:r>
+                  <w:rPr>
+                    <w:noProof/>
+                    <w:webHidden/>
+                  </w:rPr>
+                  <w:instrText xml:space="preserve"> PAGEREF _Toc153357631 \h </w:instrText>
+                </w:r>
+                <w:r>
+                  <w:rPr>
+                    <w:noProof/>
+                    <w:webHidden/>
+                  </w:rPr>
+                </w:r>
+                <w:r>
+                  <w:rPr>
+                    <w:noProof/>
+                    <w:webHidden/>
+                  </w:rPr>
+                  <w:fldChar w:fldCharType="separate"/>
+                </w:r>
+                <w:r>
+                  <w:rPr>
+                    <w:noProof/>
+                    <w:webHidden/>
+                  </w:rPr>
+                  <w:t>6</w:t>
+                </w:r>
+                <w:r>
+                  <w:rPr>
+                    <w:noProof/>
+                    <w:webHidden/>
+                  </w:rPr>
+                  <w:fldChar w:fldCharType="end"/>
+                </w:r>
+              </w:hyperlink>
+            </w:p>
+            <w:p>
+              <w:pPr>
+                <w:pStyle w:val="TOC2"/>
+                <w:tabs>
+                  <w:tab w:val="right" w:leader="dot" w:pos="9062"/>
+                </w:tabs>
+                <w:rPr>
+                  <w:rFonts w:asciiTheme="minorHAnsi" w:eastAsiaTheme="minorEastAsia" w:hAnsiTheme="minorHAnsi" w:cstheme="minorBidi"/>
+                  <w:noProof/>
+                  <w:lang w:val="en-US"/>
+                </w:rPr>
+              </w:pPr>
+              <w:hyperlink w:anchor="_Toc153357632" w:history="1">
+                <w:r>
+                  <w:rPr>
+                    <w:rStyle w:val="Hyperlink"/>
+                    <w:noProof/>
+                  </w:rPr>
+                  <w:t xml:space="preserve">4.2 Wyniki wyznaczenia optymalnych parametrów dopasowania modelu do danych </w:t>
+                </w:r>
+                <m:oMath>
+                  <m:r>
+                    <w:rPr>
+                      <w:rStyle w:val="Hyperlink"/>
+                      <w:rFonts w:ascii="Cambria Math" w:hAnsi="Cambria Math"/>
+                      <w:noProof/>
+                    </w:rPr>
+                    <m:t>rx,rxy,rxx i ry,ryx,ryy</m:t>
+                  </m:r>
+                </m:oMath>
+                <w:r>
+                  <w:rPr>
+                    <w:rStyle w:val="Hyperlink"/>
+                    <w:noProof/>
+                  </w:rPr>
+                  <w:t xml:space="preserve"> z wykorzystaniem niejawnej metody Eulera i metody Heuna</w:t>
+                </w:r>
+                <w:r>
+                  <w:rPr>
+                    <w:noProof/>
+                    <w:webHidden/>
+                  </w:rPr>
+                  <w:tab/>
+                </w:r>
+                <w:r>
+                  <w:rPr>
+                    <w:noProof/>
+                    <w:webHidden/>
+                  </w:rPr>
+                  <w:fldChar w:fldCharType="begin"/>
+                </w:r>
+                <w:r>
+                  <w:rPr>
+                    <w:noProof/>
+                    <w:webHidden/>
+                  </w:rPr>
+                  <w:instrText xml:space="preserve"> PAGEREF _Toc153357632 \h </w:instrText>
+                </w:r>
+                <w:r>
+                  <w:rPr>
+                    <w:noProof/>
+                    <w:webHidden/>
+                  </w:rPr>
+                </w:r>
+                <w:r>
+                  <w:rPr>
+                    <w:noProof/>
+                    <w:webHidden/>
+                  </w:rPr>
+                  <w:fldChar w:fldCharType="separate"/>
+                </w:r>
+                <w:r>
+                  <w:rPr>
+                    <w:noProof/>
+                    <w:webHidden/>
+                  </w:rPr>
+                  <w:t>7</w:t>
+                </w:r>
+                <w:r>
+                  <w:rPr>
+                    <w:noProof/>
+                    <w:webHidden/>
+                  </w:rPr>
+                  <w:fldChar w:fldCharType="end"/>
+                </w:r>
+              </w:hyperlink>
+            </w:p>
+            <w:p>
+              <w:pPr>
+                <w:pStyle w:val="TOC2"/>
+                <w:tabs>
+                  <w:tab w:val="right" w:leader="dot" w:pos="9062"/>
+                </w:tabs>
+                <w:rPr>
+                  <w:rFonts w:asciiTheme="minorHAnsi" w:eastAsiaTheme="minorEastAsia" w:hAnsiTheme="minorHAnsi" w:cstheme="minorBidi"/>
+                  <w:noProof/>
+                  <w:lang w:val="en-US"/>
+                </w:rPr>
+              </w:pPr>
+              <w:hyperlink w:anchor="_Toc153357633" w:history="1">
+                <w:r>
+                  <w:rPr>
+                    <w:rStyle w:val="Hyperlink"/>
+                    <w:noProof/>
+                  </w:rPr>
+                  <w:t xml:space="preserve">4.3 Wyniki wyznaczenia optymalnych parametrów dopasowania modelu do danych </w:t>
+                </w:r>
+                <m:oMath>
+                  <m:r>
+                    <w:rPr>
+                      <w:rStyle w:val="Hyperlink"/>
+                      <w:rFonts w:ascii="Cambria Math" w:hAnsi="Cambria Math"/>
+                      <w:noProof/>
+                    </w:rPr>
+                    <m:t>rx,rxy,rxx ry,ryx,ryy</m:t>
+                  </m:r>
+                </m:oMath>
+                <w:r>
+                  <w:rPr>
+                    <w:rStyle w:val="Hyperlink"/>
+                    <w:noProof/>
+                  </w:rPr>
+                  <w:t xml:space="preserve"> z wykorzystaniem ode45 i jawnej metody Eulera.</w:t>
+                </w:r>
+                <w:r>
+                  <w:rPr>
+                    <w:noProof/>
+                    <w:webHidden/>
+                  </w:rPr>
+                  <w:tab/>
+                </w:r>
+                <w:r>
+                  <w:rPr>
+                    <w:noProof/>
+                    <w:webHidden/>
+                  </w:rPr>
+                  <w:fldChar w:fldCharType="begin"/>
+                </w:r>
+                <w:r>
+                  <w:rPr>
+                    <w:noProof/>
+                    <w:webHidden/>
+                  </w:rPr>
+                  <w:instrText xml:space="preserve"> PAGEREF _Toc153357633 \h </w:instrText>
+                </w:r>
+                <w:r>
+                  <w:rPr>
+                    <w:noProof/>
+                    <w:webHidden/>
+                  </w:rPr>
+                </w:r>
+                <w:r>
+                  <w:rPr>
+                    <w:noProof/>
+                    <w:webHidden/>
+                  </w:rPr>
+                  <w:fldChar w:fldCharType="separate"/>
+                </w:r>
+                <w:r>
+                  <w:rPr>
+                    <w:noProof/>
+                    <w:webHidden/>
+                  </w:rPr>
+                  <w:t>10</w:t>
+                </w:r>
+                <w:r>
+                  <w:rPr>
+                    <w:noProof/>
+                    <w:webHidden/>
+                  </w:rPr>
+                  <w:fldChar w:fldCharType="end"/>
+                </w:r>
+              </w:hyperlink>
+            </w:p>
+            <w:p>
+              <w:pPr>
+                <w:pStyle w:val="TOC2"/>
+                <w:tabs>
+                  <w:tab w:val="right" w:leader="dot" w:pos="9062"/>
+                </w:tabs>
+                <w:rPr>
+                  <w:rFonts w:asciiTheme="minorHAnsi" w:eastAsiaTheme="minorEastAsia" w:hAnsiTheme="minorHAnsi" w:cstheme="minorBidi"/>
+                  <w:noProof/>
+                  <w:lang w:val="en-US"/>
+                </w:rPr>
+              </w:pPr>
+              <w:hyperlink w:anchor="_Toc153357634" w:history="1">
+                <w:r>
+                  <w:rPr>
+                    <w:rStyle w:val="Hyperlink"/>
+                    <w:noProof/>
+                  </w:rPr>
+                  <w:t>4.4 Znalezione wartości x, y dla których populacje osiągają stan rówonowagi.</w:t>
+                </w:r>
+                <w:r>
+                  <w:rPr>
+                    <w:noProof/>
+                    <w:webHidden/>
+                  </w:rPr>
+                  <w:tab/>
+                </w:r>
+                <w:r>
+                  <w:rPr>
+                    <w:noProof/>
+                    <w:webHidden/>
+                  </w:rPr>
+                  <w:fldChar w:fldCharType="begin"/>
+                </w:r>
+                <w:r>
+                  <w:rPr>
+                    <w:noProof/>
+                    <w:webHidden/>
+                  </w:rPr>
+                  <w:instrText xml:space="preserve"> PAGEREF _Toc153357634 \h </w:instrText>
+                </w:r>
+                <w:r>
+                  <w:rPr>
+                    <w:noProof/>
+                    <w:webHidden/>
+                  </w:rPr>
+                </w:r>
+                <w:r>
+                  <w:rPr>
+                    <w:noProof/>
+                    <w:webHidden/>
+                  </w:rPr>
+                  <w:fldChar w:fldCharType="separate"/>
+                </w:r>
+                <w:r>
+                  <w:rPr>
+                    <w:noProof/>
+                    <w:webHidden/>
+                  </w:rPr>
+                  <w:t>10</w:t>
                 </w:r>
                 <w:r>
                   <w:rPr>
@@ -2038,7 +2439,7 @@
           <w:numId w:val="2"/>
         </w:numPr>
       </w:pPr>
-      <w:bookmarkStart w:id="0" w:name="_Toc153293493"/>
+      <w:bookmarkStart w:id="0" w:name="_Toc153357618"/>
       <w:r>
         <w:lastRenderedPageBreak/>
         <w:t>Symbole matematyczne i akronimy</w:t>
@@ -2062,7 +2463,7 @@
       <w:pPr>
         <w:pStyle w:val="Heading1"/>
       </w:pPr>
-      <w:bookmarkStart w:id="1" w:name="_Toc153293494"/>
+      <w:bookmarkStart w:id="1" w:name="_Toc153357619"/>
       <w:r>
         <w:lastRenderedPageBreak/>
         <w:t xml:space="preserve">2. </w:t>
@@ -2083,7 +2484,7 @@
           <w:rFonts w:ascii="Times New Roman" w:hAnsi="Times New Roman" w:cs="Times New Roman"/>
         </w:rPr>
       </w:pPr>
-      <w:bookmarkStart w:id="2" w:name="_Toc153293495"/>
+      <w:bookmarkStart w:id="2" w:name="_Toc153357620"/>
       <w:r>
         <w:rPr>
           <w:rFonts w:ascii="Times New Roman" w:hAnsi="Times New Roman" w:cs="Times New Roman"/>
@@ -2649,27 +3050,14 @@
       <w:r>
         <w:t xml:space="preserve">Równanie </w:t>
       </w:r>
-      <w:r>
-        <w:fldChar w:fldCharType="begin"/>
-      </w:r>
-      <w:r>
-        <w:instrText xml:space="preserve"> SEQ Równanie \* ARABIC </w:instrText>
-      </w:r>
-      <w:r>
-        <w:fldChar w:fldCharType="separate"/>
-      </w:r>
-      <w:r>
-        <w:rPr>
-          <w:noProof/>
-        </w:rPr>
-        <w:t>1</w:t>
-      </w:r>
-      <w:r>
-        <w:rPr>
-          <w:noProof/>
-        </w:rPr>
-        <w:fldChar w:fldCharType="end"/>
-      </w:r>
+      <w:fldSimple w:instr=" SEQ Równanie \* ARABIC ">
+        <w:r>
+          <w:rPr>
+            <w:noProof/>
+          </w:rPr>
+          <w:t>1</w:t>
+        </w:r>
+      </w:fldSimple>
     </w:p>
     <w:p>
       <w:r>
@@ -2709,7 +3097,7 @@
           <w:rFonts w:ascii="Times New Roman" w:hAnsi="Times New Roman" w:cs="Times New Roman"/>
         </w:rPr>
       </w:pPr>
-      <w:bookmarkStart w:id="3" w:name="_Toc153293496"/>
+      <w:bookmarkStart w:id="3" w:name="_Toc153357621"/>
       <w:r>
         <w:rPr>
           <w:rFonts w:ascii="Times New Roman" w:hAnsi="Times New Roman" w:cs="Times New Roman"/>
@@ -3270,27 +3658,14 @@
       <w:r>
         <w:t xml:space="preserve">Wzór </w:t>
       </w:r>
-      <w:r>
-        <w:fldChar w:fldCharType="begin"/>
-      </w:r>
-      <w:r>
-        <w:instrText xml:space="preserve"> SEQ Wzór \* ARABIC </w:instrText>
-      </w:r>
-      <w:r>
-        <w:fldChar w:fldCharType="separate"/>
-      </w:r>
-      <w:r>
-        <w:rPr>
-          <w:noProof/>
-        </w:rPr>
-        <w:t>1</w:t>
-      </w:r>
-      <w:r>
-        <w:rPr>
-          <w:noProof/>
-        </w:rPr>
-        <w:fldChar w:fldCharType="end"/>
-      </w:r>
+      <w:fldSimple w:instr=" SEQ Wzór \* ARABIC ">
+        <w:r>
+          <w:rPr>
+            <w:noProof/>
+          </w:rPr>
+          <w:t>1</w:t>
+        </w:r>
+      </w:fldSimple>
     </w:p>
     <w:p>
       <w:r>
@@ -3449,7 +3824,7 @@
           <w:rFonts w:ascii="Times New Roman" w:hAnsi="Times New Roman" w:cs="Times New Roman"/>
         </w:rPr>
       </w:pPr>
-      <w:bookmarkStart w:id="4" w:name="_Toc153293497"/>
+      <w:bookmarkStart w:id="4" w:name="_Toc153357622"/>
       <w:r>
         <w:rPr>
           <w:rFonts w:ascii="Times New Roman" w:hAnsi="Times New Roman" w:cs="Times New Roman"/>
@@ -3749,27 +4124,14 @@
       <w:r>
         <w:t xml:space="preserve">Wzór </w:t>
       </w:r>
-      <w:r>
-        <w:fldChar w:fldCharType="begin"/>
-      </w:r>
-      <w:r>
-        <w:instrText xml:space="preserve"> SEQ Wzór \* ARABIC </w:instrText>
-      </w:r>
-      <w:r>
-        <w:fldChar w:fldCharType="separate"/>
-      </w:r>
-      <w:r>
-        <w:rPr>
-          <w:noProof/>
-        </w:rPr>
-        <w:t>2</w:t>
-      </w:r>
-      <w:r>
-        <w:rPr>
-          <w:noProof/>
-        </w:rPr>
-        <w:fldChar w:fldCharType="end"/>
-      </w:r>
+      <w:fldSimple w:instr=" SEQ Wzór \* ARABIC ">
+        <w:r>
+          <w:rPr>
+            <w:noProof/>
+          </w:rPr>
+          <w:t>2</w:t>
+        </w:r>
+      </w:fldSimple>
     </w:p>
     <w:p>
       <w:pPr>
@@ -3794,7 +4156,7 @@
           <w:rFonts w:ascii="Times New Roman" w:hAnsi="Times New Roman" w:cs="Times New Roman"/>
         </w:rPr>
       </w:pPr>
-      <w:bookmarkStart w:id="5" w:name="_Toc153293498"/>
+      <w:bookmarkStart w:id="5" w:name="_Toc153357623"/>
       <w:r>
         <w:rPr>
           <w:rFonts w:ascii="Times New Roman" w:hAnsi="Times New Roman" w:cs="Times New Roman"/>
@@ -4079,27 +4441,14 @@
       <w:r>
         <w:t xml:space="preserve">Wzór </w:t>
       </w:r>
-      <w:r>
-        <w:fldChar w:fldCharType="begin"/>
-      </w:r>
-      <w:r>
-        <w:instrText xml:space="preserve"> SEQ Wzór \* ARABIC </w:instrText>
-      </w:r>
-      <w:r>
-        <w:fldChar w:fldCharType="separate"/>
-      </w:r>
-      <w:r>
-        <w:rPr>
-          <w:noProof/>
-        </w:rPr>
-        <w:t>3</w:t>
-      </w:r>
-      <w:r>
-        <w:rPr>
-          <w:noProof/>
-        </w:rPr>
-        <w:fldChar w:fldCharType="end"/>
-      </w:r>
+      <w:fldSimple w:instr=" SEQ Wzór \* ARABIC ">
+        <w:r>
+          <w:rPr>
+            <w:noProof/>
+          </w:rPr>
+          <w:t>3</w:t>
+        </w:r>
+      </w:fldSimple>
     </w:p>
     <w:p>
       <w:pPr>
@@ -4354,27 +4703,14 @@
       <w:r>
         <w:t xml:space="preserve">Wzór </w:t>
       </w:r>
-      <w:r>
-        <w:fldChar w:fldCharType="begin"/>
-      </w:r>
-      <w:r>
-        <w:instrText xml:space="preserve"> SEQ Wzór \* ARABIC </w:instrText>
-      </w:r>
-      <w:r>
-        <w:fldChar w:fldCharType="separate"/>
-      </w:r>
-      <w:r>
-        <w:rPr>
-          <w:noProof/>
-        </w:rPr>
-        <w:t>4</w:t>
-      </w:r>
-      <w:r>
-        <w:rPr>
-          <w:noProof/>
-        </w:rPr>
-        <w:fldChar w:fldCharType="end"/>
-      </w:r>
+      <w:fldSimple w:instr=" SEQ Wzór \* ARABIC ">
+        <w:r>
+          <w:rPr>
+            <w:noProof/>
+          </w:rPr>
+          <w:t>4</w:t>
+        </w:r>
+      </w:fldSimple>
     </w:p>
     <w:p>
       <w:pPr>
@@ -4776,27 +5112,14 @@
       <w:r>
         <w:t xml:space="preserve">Wzór </w:t>
       </w:r>
-      <w:r>
-        <w:fldChar w:fldCharType="begin"/>
-      </w:r>
-      <w:r>
-        <w:instrText xml:space="preserve"> SEQ Wzór \* ARABIC </w:instrText>
-      </w:r>
-      <w:r>
-        <w:fldChar w:fldCharType="separate"/>
-      </w:r>
-      <w:r>
-        <w:rPr>
-          <w:noProof/>
-        </w:rPr>
-        <w:t>5</w:t>
-      </w:r>
-      <w:r>
-        <w:rPr>
-          <w:noProof/>
-        </w:rPr>
-        <w:fldChar w:fldCharType="end"/>
-      </w:r>
+      <w:fldSimple w:instr=" SEQ Wzór \* ARABIC ">
+        <w:r>
+          <w:rPr>
+            <w:noProof/>
+          </w:rPr>
+          <w:t>5</w:t>
+        </w:r>
+      </w:fldSimple>
     </w:p>
     <w:p>
       <m:oMathPara>
@@ -5208,7 +5531,7 @@
         </w:rPr>
         <w:t xml:space="preserve"> </w:t>
       </w:r>
-      <w:bookmarkStart w:id="6" w:name="_Toc153293499"/>
+      <w:bookmarkStart w:id="6" w:name="_Toc153357624"/>
       <w:r>
         <w:rPr>
           <w:rFonts w:ascii="Times New Roman" w:hAnsi="Times New Roman" w:cs="Times New Roman"/>
@@ -5226,7 +5549,7 @@
       <w:pPr>
         <w:pStyle w:val="Heading1"/>
       </w:pPr>
-      <w:bookmarkStart w:id="7" w:name="_Toc153293500"/>
+      <w:bookmarkStart w:id="7" w:name="_Toc153357625"/>
       <w:r>
         <w:t>3. Metodyka i wyniki doświadczeń</w:t>
       </w:r>
@@ -5239,7 +5562,7 @@
           <w:rFonts w:ascii="Times New Roman" w:hAnsi="Times New Roman" w:cs="Times New Roman"/>
         </w:rPr>
       </w:pPr>
-      <w:bookmarkStart w:id="8" w:name="_Toc153293501"/>
+      <w:bookmarkStart w:id="8" w:name="_Toc153357626"/>
       <w:r>
         <w:rPr>
           <w:rFonts w:ascii="Times New Roman" w:hAnsi="Times New Roman" w:cs="Times New Roman"/>
@@ -5816,27 +6139,14 @@
       <w:r>
         <w:t xml:space="preserve">Wzór </w:t>
       </w:r>
-      <w:r>
-        <w:fldChar w:fldCharType="begin"/>
-      </w:r>
-      <w:r>
-        <w:instrText xml:space="preserve"> SEQ Wzór \* ARABIC </w:instrText>
-      </w:r>
-      <w:r>
-        <w:fldChar w:fldCharType="separate"/>
-      </w:r>
-      <w:r>
-        <w:rPr>
-          <w:noProof/>
-        </w:rPr>
-        <w:t>6</w:t>
-      </w:r>
-      <w:r>
-        <w:rPr>
-          <w:noProof/>
-        </w:rPr>
-        <w:fldChar w:fldCharType="end"/>
-      </w:r>
+      <w:fldSimple w:instr=" SEQ Wzór \* ARABIC ">
+        <w:r>
+          <w:rPr>
+            <w:noProof/>
+          </w:rPr>
+          <w:t>6</w:t>
+        </w:r>
+      </w:fldSimple>
     </w:p>
     <w:p>
       <w:pPr>
@@ -6141,27 +6451,14 @@
       <w:r>
         <w:t xml:space="preserve">Wzór </w:t>
       </w:r>
-      <w:r>
-        <w:fldChar w:fldCharType="begin"/>
-      </w:r>
-      <w:r>
-        <w:instrText xml:space="preserve"> SEQ Wzór \* ARABIC </w:instrText>
-      </w:r>
-      <w:r>
-        <w:fldChar w:fldCharType="separate"/>
-      </w:r>
-      <w:r>
-        <w:rPr>
-          <w:noProof/>
-        </w:rPr>
-        <w:t>7</w:t>
-      </w:r>
-      <w:r>
-        <w:rPr>
-          <w:noProof/>
-        </w:rPr>
-        <w:fldChar w:fldCharType="end"/>
-      </w:r>
+      <w:fldSimple w:instr=" SEQ Wzór \* ARABIC ">
+        <w:r>
+          <w:rPr>
+            <w:noProof/>
+          </w:rPr>
+          <w:t>7</w:t>
+        </w:r>
+      </w:fldSimple>
     </w:p>
     <w:p/>
     <w:p/>
@@ -6776,7 +7073,7 @@
           <w:rFonts w:ascii="Times New Roman" w:hAnsi="Times New Roman" w:cs="Times New Roman"/>
         </w:rPr>
       </w:pPr>
-      <w:bookmarkStart w:id="9" w:name="_Toc153293502"/>
+      <w:bookmarkStart w:id="9" w:name="_Toc153357627"/>
       <w:r>
         <w:rPr>
           <w:rFonts w:ascii="Times New Roman" w:hAnsi="Times New Roman" w:cs="Times New Roman"/>
@@ -7465,27 +7762,14 @@
       <w:r>
         <w:t xml:space="preserve">Wzór </w:t>
       </w:r>
-      <w:r>
-        <w:fldChar w:fldCharType="begin"/>
-      </w:r>
-      <w:r>
-        <w:instrText xml:space="preserve"> SEQ Wzór \* ARABIC </w:instrText>
-      </w:r>
-      <w:r>
-        <w:fldChar w:fldCharType="separate"/>
-      </w:r>
-      <w:r>
-        <w:rPr>
-          <w:noProof/>
-        </w:rPr>
-        <w:t>8</w:t>
-      </w:r>
-      <w:r>
-        <w:rPr>
-          <w:noProof/>
-        </w:rPr>
-        <w:fldChar w:fldCharType="end"/>
-      </w:r>
+      <w:fldSimple w:instr=" SEQ Wzór \* ARABIC ">
+        <w:r>
+          <w:rPr>
+            <w:noProof/>
+          </w:rPr>
+          <w:t>8</w:t>
+        </w:r>
+      </w:fldSimple>
     </w:p>
     <w:p>
       <w:pPr>
@@ -7885,27 +8169,14 @@
       <w:r>
         <w:t xml:space="preserve">Wzór </w:t>
       </w:r>
-      <w:r>
-        <w:fldChar w:fldCharType="begin"/>
-      </w:r>
-      <w:r>
-        <w:instrText xml:space="preserve"> SEQ Wzór \* ARABIC </w:instrText>
-      </w:r>
-      <w:r>
-        <w:fldChar w:fldCharType="separate"/>
-      </w:r>
-      <w:r>
-        <w:rPr>
-          <w:noProof/>
-        </w:rPr>
-        <w:t>9</w:t>
-      </w:r>
-      <w:r>
-        <w:rPr>
-          <w:noProof/>
-        </w:rPr>
-        <w:fldChar w:fldCharType="end"/>
-      </w:r>
+      <w:fldSimple w:instr=" SEQ Wzór \* ARABIC ">
+        <w:r>
+          <w:rPr>
+            <w:noProof/>
+          </w:rPr>
+          <w:t>9</w:t>
+        </w:r>
+      </w:fldSimple>
     </w:p>
     <w:p>
       <w:pPr>
@@ -7914,7 +8185,7 @@
           <w:rFonts w:ascii="Times New Roman" w:hAnsi="Times New Roman" w:cs="Times New Roman"/>
         </w:rPr>
       </w:pPr>
-      <w:bookmarkStart w:id="10" w:name="_Toc153293503"/>
+      <w:bookmarkStart w:id="10" w:name="_Toc153357628"/>
       <w:r>
         <w:rPr>
           <w:rFonts w:ascii="Times New Roman" w:hAnsi="Times New Roman" w:cs="Times New Roman"/>
@@ -8491,27 +8762,14 @@
       <w:r>
         <w:t xml:space="preserve">Wzór </w:t>
       </w:r>
-      <w:r>
-        <w:fldChar w:fldCharType="begin"/>
-      </w:r>
-      <w:r>
-        <w:instrText xml:space="preserve"> SEQ Wzór \* ARABIC </w:instrText>
-      </w:r>
-      <w:r>
-        <w:fldChar w:fldCharType="separate"/>
-      </w:r>
-      <w:r>
-        <w:rPr>
-          <w:noProof/>
-        </w:rPr>
-        <w:t>10</w:t>
-      </w:r>
-      <w:r>
-        <w:rPr>
-          <w:noProof/>
-        </w:rPr>
-        <w:fldChar w:fldCharType="end"/>
-      </w:r>
+      <w:fldSimple w:instr=" SEQ Wzór \* ARABIC ">
+        <w:r>
+          <w:rPr>
+            <w:noProof/>
+          </w:rPr>
+          <w:t>10</w:t>
+        </w:r>
+      </w:fldSimple>
     </w:p>
     <w:p>
       <w:pPr>
@@ -8648,92 +8906,65 @@
           <w:rFonts w:ascii="Times New Roman" w:hAnsi="Times New Roman" w:cs="Times New Roman"/>
         </w:rPr>
       </w:pPr>
+      <w:bookmarkStart w:id="11" w:name="_Toc153357629"/>
       <w:r>
         <w:rPr>
           <w:rFonts w:ascii="Times New Roman" w:hAnsi="Times New Roman" w:cs="Times New Roman"/>
         </w:rPr>
-        <w:t>3.4 Wyznaczanie</w:t>
-      </w:r>
-      <w:r>
-        <w:rPr>
-          <w:rFonts w:ascii="Times New Roman" w:hAnsi="Times New Roman" w:cs="Times New Roman"/>
-        </w:rPr>
-        <w:t xml:space="preserve"> wartości x, y dla których populacje osiągają </w:t>
-      </w:r>
-      <w:r>
-        <w:rPr>
-          <w:rFonts w:ascii="Times New Roman" w:hAnsi="Times New Roman" w:cs="Times New Roman"/>
-        </w:rPr>
-        <w:t>stan</w:t>
-      </w:r>
-      <w:r>
-        <w:rPr>
-          <w:rFonts w:ascii="Times New Roman" w:hAnsi="Times New Roman" w:cs="Times New Roman"/>
-        </w:rPr>
-        <w:t xml:space="preserve"> </w:t>
-      </w:r>
-      <w:r>
-        <w:rPr>
-          <w:rFonts w:ascii="Times New Roman" w:hAnsi="Times New Roman" w:cs="Times New Roman"/>
-        </w:rPr>
-        <w:t>równowagi</w:t>
-      </w:r>
-      <w:r>
-        <w:rPr>
-          <w:rFonts w:ascii="Times New Roman" w:hAnsi="Times New Roman" w:cs="Times New Roman"/>
-        </w:rPr>
-        <w:t>.</w:t>
-      </w:r>
-    </w:p>
-    <w:p>
-      <w:r>
-        <w:t xml:space="preserve">Celeme niniejszego eksperymentu było oblicznenie liczności populacji x i y &gt; 0 dla których układ osiąga stan równowagi (tzn. x(t) i y(t) nie zmienia się w czasie). W tym celu użyłem funkcji </w:t>
-      </w:r>
-      <w:r>
-        <w:rPr>
-          <w:i/>
-          <w:iCs/>
-        </w:rPr>
-        <w:t xml:space="preserve">solve </w:t>
-      </w:r>
-      <w:r>
-        <w:t xml:space="preserve">znajdującej się w Matlab Symbolic toolbox, która rozwiązuje układy równań. Jednka najpierw nie zbędne było zmodyfikowanie równania (1), poprzez podstawienie za obie pochodne 0, a pod </w:t>
-      </w:r>
-      <w:r>
-        <w:lastRenderedPageBreak/>
-        <w:t xml:space="preserve">parametry r  podstawiłem optymalne wartości znalezione w zadaniu 3. Tak zmodyfikowane równanie zostało rozwiązane symbolicznie przy użyciy </w:t>
-      </w:r>
-      <w:r>
-        <w:rPr>
-          <w:i/>
-          <w:iCs/>
-        </w:rPr>
-        <w:t>solve</w:t>
-      </w:r>
-      <w:r>
-        <w:t xml:space="preserve">. </w:t>
-      </w:r>
-    </w:p>
-    <w:p>
-      <w:pPr>
-        <w:pStyle w:val="Heading1"/>
-      </w:pPr>
-      <w:bookmarkStart w:id="11" w:name="_Toc153293504"/>
-      <w:r>
-        <w:t xml:space="preserve">4. </w:t>
-      </w:r>
-      <w:r>
-        <w:t>Dyskusja wyników eksperymentów numerycznych</w:t>
+        <w:t>3.4 Wyznaczanie wartości x, y dla których populacje osiągają stan równowagi.</w:t>
       </w:r>
       <w:bookmarkEnd w:id="11"/>
     </w:p>
     <w:p>
+      <w:r>
+        <w:t xml:space="preserve">Celeme niniejszego eksperymentu było oblicznenie liczności populacji x i y &gt; 0 dla których układ osiąga stan równowagi (tzn. x(t) i y(t) nie zmienia się w czasie). W tym celu użyłem funkcji </w:t>
+      </w:r>
+      <w:r>
+        <w:rPr>
+          <w:i/>
+          <w:iCs/>
+        </w:rPr>
+        <w:t xml:space="preserve">solve </w:t>
+      </w:r>
+      <w:r>
+        <w:t xml:space="preserve">znajdującej się w Matlab Symbolic toolbox, która rozwiązuje układy równań. Jednka najpierw nie zbędne było zmodyfikowanie równania (1), poprzez podstawienie za obie pochodne 0, a pod </w:t>
+      </w:r>
+      <w:r>
+        <w:lastRenderedPageBreak/>
+        <w:t xml:space="preserve">parametry r  podstawiłem optymalne wartości znalezione w zadaniu 3. Tak zmodyfikowane równanie zostało rozwiązane symbolicznie przy użyciy </w:t>
+      </w:r>
+      <w:r>
+        <w:rPr>
+          <w:i/>
+          <w:iCs/>
+        </w:rPr>
+        <w:t>solve</w:t>
+      </w:r>
+      <w:r>
+        <w:t xml:space="preserve">. </w:t>
+      </w:r>
+    </w:p>
+    <w:p>
+      <w:pPr>
+        <w:pStyle w:val="Heading1"/>
+      </w:pPr>
+      <w:bookmarkStart w:id="12" w:name="_Toc153357630"/>
+      <w:r>
+        <w:t xml:space="preserve">4. </w:t>
+      </w:r>
+      <w:r>
+        <w:t>Dyskusja wyników eksperymentów numerycznych</w:t>
+      </w:r>
+      <w:bookmarkEnd w:id="12"/>
+    </w:p>
+    <w:p>
       <w:pPr>
         <w:pStyle w:val="Heading2"/>
         <w:rPr>
           <w:rFonts w:ascii="Times New Roman" w:hAnsi="Times New Roman" w:cs="Times New Roman"/>
         </w:rPr>
       </w:pPr>
+      <w:bookmarkStart w:id="13" w:name="_Toc153357631"/>
       <w:r>
         <w:rPr>
           <w:rFonts w:ascii="Times New Roman" w:hAnsi="Times New Roman" w:cs="Times New Roman"/>
@@ -8988,6 +9219,7 @@
         </w:rPr>
         <w:t xml:space="preserve"> z wykorzystaniem jawenej metody eulera.</w:t>
       </w:r>
+      <w:bookmarkEnd w:id="13"/>
     </w:p>
     <w:p>
       <w:r>
@@ -9282,27 +9514,14 @@
       <w:r>
         <w:t xml:space="preserve">Wykres </w:t>
       </w:r>
-      <w:r>
-        <w:fldChar w:fldCharType="begin"/>
-      </w:r>
-      <w:r>
-        <w:instrText xml:space="preserve"> SEQ Wykres \* ARABIC </w:instrText>
-      </w:r>
-      <w:r>
-        <w:fldChar w:fldCharType="separate"/>
-      </w:r>
-      <w:r>
-        <w:rPr>
-          <w:noProof/>
-        </w:rPr>
-        <w:t>1</w:t>
-      </w:r>
-      <w:r>
-        <w:rPr>
-          <w:noProof/>
-        </w:rPr>
-        <w:fldChar w:fldCharType="end"/>
-      </w:r>
+      <w:fldSimple w:instr=" SEQ Wykres \* ARABIC ">
+        <w:r>
+          <w:rPr>
+            <w:noProof/>
+          </w:rPr>
+          <w:t>1</w:t>
+        </w:r>
+      </w:fldSimple>
     </w:p>
     <w:p>
       <w:r>
@@ -9597,27 +9816,14 @@
       <w:r>
         <w:t xml:space="preserve">Wykres </w:t>
       </w:r>
-      <w:r>
-        <w:fldChar w:fldCharType="begin"/>
-      </w:r>
-      <w:r>
-        <w:instrText xml:space="preserve"> SEQ Wykres \* ARABIC </w:instrText>
-      </w:r>
-      <w:r>
-        <w:fldChar w:fldCharType="separate"/>
-      </w:r>
-      <w:r>
-        <w:rPr>
-          <w:noProof/>
-        </w:rPr>
-        <w:t>2</w:t>
-      </w:r>
-      <w:r>
-        <w:rPr>
-          <w:noProof/>
-        </w:rPr>
-        <w:fldChar w:fldCharType="end"/>
-      </w:r>
+      <w:fldSimple w:instr=" SEQ Wykres \* ARABIC ">
+        <w:r>
+          <w:rPr>
+            <w:noProof/>
+          </w:rPr>
+          <w:t>2</w:t>
+        </w:r>
+      </w:fldSimple>
     </w:p>
     <w:p>
       <w:pPr>
@@ -9626,6 +9832,7 @@
           <w:rFonts w:ascii="Times New Roman" w:hAnsi="Times New Roman" w:cs="Times New Roman"/>
         </w:rPr>
       </w:pPr>
+      <w:bookmarkStart w:id="14" w:name="_Toc153357632"/>
       <w:r>
         <w:rPr>
           <w:rFonts w:ascii="Times New Roman" w:hAnsi="Times New Roman" w:cs="Times New Roman"/>
@@ -9892,6 +10099,7 @@
         </w:rPr>
         <w:t xml:space="preserve"> z wykorzystaniem niejawnej metody Eulera i metody Heuna</w:t>
       </w:r>
+      <w:bookmarkEnd w:id="14"/>
     </w:p>
     <w:p>
       <w:r>
@@ -10215,27 +10423,14 @@
       <w:r>
         <w:t xml:space="preserve">Wykres </w:t>
       </w:r>
-      <w:r>
-        <w:fldChar w:fldCharType="begin"/>
-      </w:r>
-      <w:r>
-        <w:instrText xml:space="preserve"> SEQ Wykres \* ARABIC </w:instrText>
-      </w:r>
-      <w:r>
-        <w:fldChar w:fldCharType="separate"/>
-      </w:r>
-      <w:r>
-        <w:rPr>
-          <w:noProof/>
-        </w:rPr>
-        <w:t>3</w:t>
-      </w:r>
-      <w:r>
-        <w:rPr>
-          <w:noProof/>
-        </w:rPr>
-        <w:fldChar w:fldCharType="end"/>
-      </w:r>
+      <w:fldSimple w:instr=" SEQ Wykres \* ARABIC ">
+        <w:r>
+          <w:rPr>
+            <w:noProof/>
+          </w:rPr>
+          <w:t>3</w:t>
+        </w:r>
+      </w:fldSimple>
     </w:p>
     <w:p>
       <w:r>
@@ -10572,27 +10767,14 @@
       <w:r>
         <w:t xml:space="preserve">Wykres </w:t>
       </w:r>
-      <w:r>
-        <w:fldChar w:fldCharType="begin"/>
-      </w:r>
-      <w:r>
-        <w:instrText xml:space="preserve"> SEQ Wykres \* ARABIC </w:instrText>
-      </w:r>
-      <w:r>
-        <w:fldChar w:fldCharType="separate"/>
-      </w:r>
-      <w:r>
-        <w:rPr>
-          <w:noProof/>
-        </w:rPr>
-        <w:t>4</w:t>
-      </w:r>
-      <w:r>
-        <w:rPr>
-          <w:noProof/>
-        </w:rPr>
-        <w:fldChar w:fldCharType="end"/>
-      </w:r>
+      <w:fldSimple w:instr=" SEQ Wykres \* ARABIC ">
+        <w:r>
+          <w:rPr>
+            <w:noProof/>
+          </w:rPr>
+          <w:t>4</w:t>
+        </w:r>
+      </w:fldSimple>
     </w:p>
     <w:p>
       <w:r>
@@ -10924,27 +11106,14 @@
       <w:r>
         <w:t xml:space="preserve">Wykres </w:t>
       </w:r>
-      <w:r>
-        <w:fldChar w:fldCharType="begin"/>
-      </w:r>
-      <w:r>
-        <w:instrText xml:space="preserve"> SEQ Wykres \* ARABIC </w:instrText>
-      </w:r>
-      <w:r>
-        <w:fldChar w:fldCharType="separate"/>
-      </w:r>
-      <w:r>
-        <w:rPr>
-          <w:noProof/>
-        </w:rPr>
-        <w:t>5</w:t>
-      </w:r>
-      <w:r>
-        <w:rPr>
-          <w:noProof/>
-        </w:rPr>
-        <w:fldChar w:fldCharType="end"/>
-      </w:r>
+      <w:fldSimple w:instr=" SEQ Wykres \* ARABIC ">
+        <w:r>
+          <w:rPr>
+            <w:noProof/>
+          </w:rPr>
+          <w:t>5</w:t>
+        </w:r>
+      </w:fldSimple>
     </w:p>
     <w:p>
       <w:r>
@@ -11267,27 +11436,14 @@
       <w:r>
         <w:t xml:space="preserve">Wykres </w:t>
       </w:r>
-      <w:r>
-        <w:fldChar w:fldCharType="begin"/>
-      </w:r>
-      <w:r>
-        <w:instrText xml:space="preserve"> SEQ Wykres \* ARABIC </w:instrText>
-      </w:r>
-      <w:r>
-        <w:fldChar w:fldCharType="separate"/>
-      </w:r>
-      <w:r>
-        <w:rPr>
-          <w:noProof/>
-        </w:rPr>
-        <w:t>6</w:t>
-      </w:r>
-      <w:r>
-        <w:rPr>
-          <w:noProof/>
-        </w:rPr>
-        <w:fldChar w:fldCharType="end"/>
-      </w:r>
+      <w:fldSimple w:instr=" SEQ Wykres \* ARABIC ">
+        <w:r>
+          <w:rPr>
+            <w:noProof/>
+          </w:rPr>
+          <w:t>6</w:t>
+        </w:r>
+      </w:fldSimple>
     </w:p>
     <w:p>
       <w:r>
@@ -11311,6 +11467,7 @@
           <w:rFonts w:ascii="Times New Roman" w:hAnsi="Times New Roman" w:cs="Times New Roman"/>
         </w:rPr>
       </w:pPr>
+      <w:bookmarkStart w:id="15" w:name="_Toc153357633"/>
       <w:r>
         <w:rPr>
           <w:rFonts w:ascii="Times New Roman" w:hAnsi="Times New Roman" w:cs="Times New Roman"/>
@@ -11536,40 +11693,1532 @@
         </w:rPr>
         <w:t xml:space="preserve"> z wykorzystaniem ode45 i jawnej metody Eulera.</w:t>
       </w:r>
+      <w:bookmarkEnd w:id="15"/>
     </w:p>
     <w:p>
       <w:pPr>
-        <w:pStyle w:val="Heading2"/>
-        <w:rPr>
-          <w:rFonts w:ascii="Times New Roman" w:hAnsi="Times New Roman" w:cs="Times New Roman"/>
-        </w:rPr>
-      </w:pPr>
-      <w:r>
-        <w:rPr>
-          <w:rFonts w:ascii="Times New Roman" w:hAnsi="Times New Roman" w:cs="Times New Roman"/>
-        </w:rPr>
-        <w:t>4.</w:t>
-      </w:r>
-      <w:r>
-        <w:rPr>
-          <w:rFonts w:ascii="Times New Roman" w:hAnsi="Times New Roman" w:cs="Times New Roman"/>
-        </w:rPr>
-        <w:t>4</w:t>
-      </w:r>
-      <w:r>
-        <w:rPr>
-          <w:rFonts w:ascii="Times New Roman" w:hAnsi="Times New Roman" w:cs="Times New Roman"/>
-        </w:rPr>
-        <w:t xml:space="preserve"> </w:t>
-      </w:r>
-      <w:r>
-        <w:rPr>
-          <w:rFonts w:ascii="Times New Roman" w:hAnsi="Times New Roman" w:cs="Times New Roman"/>
-        </w:rPr>
-        <w:t>Znalezione wartości x, y dla których populacje osiągają stan rówonowagi.</w:t>
+        <w:rPr>
+          <w:rFonts w:eastAsiaTheme="minorEastAsia"/>
+        </w:rPr>
+      </w:pPr>
+      <w:r>
+        <w:t xml:space="preserve">W tym rozdziale przedstawie otrzymane wartości parametrów </w:t>
+      </w:r>
+      <m:oMath>
+        <m:sSub>
+          <m:sSubPr>
+            <m:ctrlPr>
+              <w:rPr>
+                <w:rFonts w:ascii="Cambria Math" w:hAnsi="Cambria Math"/>
+                <w:i/>
+              </w:rPr>
+            </m:ctrlPr>
+          </m:sSubPr>
+          <m:e>
+            <m:r>
+              <w:rPr>
+                <w:rFonts w:ascii="Cambria Math" w:hAnsi="Cambria Math"/>
+              </w:rPr>
+              <m:t>r</m:t>
+            </m:r>
+          </m:e>
+          <m:sub>
+            <m:r>
+              <w:rPr>
+                <w:rFonts w:ascii="Cambria Math" w:hAnsi="Cambria Math"/>
+              </w:rPr>
+              <m:t>x</m:t>
+            </m:r>
+          </m:sub>
+        </m:sSub>
+        <m:r>
+          <w:rPr>
+            <w:rFonts w:ascii="Cambria Math" w:hAnsi="Cambria Math"/>
+          </w:rPr>
+          <m:t>,</m:t>
+        </m:r>
+        <m:sSub>
+          <m:sSubPr>
+            <m:ctrlPr>
+              <w:rPr>
+                <w:rFonts w:ascii="Cambria Math" w:hAnsi="Cambria Math"/>
+                <w:i/>
+              </w:rPr>
+            </m:ctrlPr>
+          </m:sSubPr>
+          <m:e>
+            <m:r>
+              <w:rPr>
+                <w:rFonts w:ascii="Cambria Math" w:hAnsi="Cambria Math"/>
+              </w:rPr>
+              <m:t>r</m:t>
+            </m:r>
+          </m:e>
+          <m:sub>
+            <m:r>
+              <w:rPr>
+                <w:rFonts w:ascii="Cambria Math" w:hAnsi="Cambria Math"/>
+              </w:rPr>
+              <m:t>xy</m:t>
+            </m:r>
+          </m:sub>
+        </m:sSub>
+        <m:r>
+          <w:rPr>
+            <w:rFonts w:ascii="Cambria Math" w:hAnsi="Cambria Math"/>
+          </w:rPr>
+          <m:t>,</m:t>
+        </m:r>
+        <m:sSub>
+          <m:sSubPr>
+            <m:ctrlPr>
+              <w:rPr>
+                <w:rFonts w:ascii="Cambria Math" w:hAnsi="Cambria Math"/>
+                <w:i/>
+              </w:rPr>
+            </m:ctrlPr>
+          </m:sSubPr>
+          <m:e>
+            <m:r>
+              <w:rPr>
+                <w:rFonts w:ascii="Cambria Math" w:hAnsi="Cambria Math"/>
+              </w:rPr>
+              <m:t>r</m:t>
+            </m:r>
+          </m:e>
+          <m:sub>
+            <m:r>
+              <w:rPr>
+                <w:rFonts w:ascii="Cambria Math" w:hAnsi="Cambria Math"/>
+              </w:rPr>
+              <m:t xml:space="preserve">xx </m:t>
+            </m:r>
+          </m:sub>
+        </m:sSub>
+        <m:sSub>
+          <m:sSubPr>
+            <m:ctrlPr>
+              <w:rPr>
+                <w:rFonts w:ascii="Cambria Math" w:hAnsi="Cambria Math"/>
+                <w:i/>
+              </w:rPr>
+            </m:ctrlPr>
+          </m:sSubPr>
+          <m:e>
+            <m:r>
+              <w:rPr>
+                <w:rFonts w:ascii="Cambria Math" w:hAnsi="Cambria Math"/>
+              </w:rPr>
+              <m:t>r</m:t>
+            </m:r>
+          </m:e>
+          <m:sub>
+            <m:r>
+              <w:rPr>
+                <w:rFonts w:ascii="Cambria Math" w:hAnsi="Cambria Math"/>
+              </w:rPr>
+              <m:t>y</m:t>
+            </m:r>
+          </m:sub>
+        </m:sSub>
+        <m:r>
+          <w:rPr>
+            <w:rFonts w:ascii="Cambria Math" w:hAnsi="Cambria Math"/>
+          </w:rPr>
+          <m:t>,</m:t>
+        </m:r>
+        <m:sSub>
+          <m:sSubPr>
+            <m:ctrlPr>
+              <w:rPr>
+                <w:rFonts w:ascii="Cambria Math" w:hAnsi="Cambria Math"/>
+                <w:i/>
+              </w:rPr>
+            </m:ctrlPr>
+          </m:sSubPr>
+          <m:e>
+            <m:r>
+              <w:rPr>
+                <w:rFonts w:ascii="Cambria Math" w:hAnsi="Cambria Math"/>
+              </w:rPr>
+              <m:t>r</m:t>
+            </m:r>
+          </m:e>
+          <m:sub>
+            <m:r>
+              <w:rPr>
+                <w:rFonts w:ascii="Cambria Math" w:hAnsi="Cambria Math"/>
+              </w:rPr>
+              <m:t>yx</m:t>
+            </m:r>
+          </m:sub>
+        </m:sSub>
+        <m:r>
+          <w:rPr>
+            <w:rFonts w:ascii="Cambria Math" w:hAnsi="Cambria Math"/>
+          </w:rPr>
+          <m:t>,</m:t>
+        </m:r>
+        <m:sSub>
+          <m:sSubPr>
+            <m:ctrlPr>
+              <w:rPr>
+                <w:rFonts w:ascii="Cambria Math" w:hAnsi="Cambria Math"/>
+                <w:i/>
+              </w:rPr>
+            </m:ctrlPr>
+          </m:sSubPr>
+          <m:e>
+            <m:r>
+              <w:rPr>
+                <w:rFonts w:ascii="Cambria Math" w:hAnsi="Cambria Math"/>
+              </w:rPr>
+              <m:t>r</m:t>
+            </m:r>
+          </m:e>
+          <m:sub>
+            <m:r>
+              <w:rPr>
+                <w:rFonts w:ascii="Cambria Math" w:hAnsi="Cambria Math"/>
+              </w:rPr>
+              <m:t>yy</m:t>
+            </m:r>
+          </m:sub>
+        </m:sSub>
+      </m:oMath>
+      <w:r>
+        <w:rPr>
+          <w:rFonts w:eastAsiaTheme="minorEastAsia"/>
+        </w:rPr>
+        <w:t xml:space="preserve"> gdzie do obliczeń wykorzystałem wbudowaną funkcje w matlab </w:t>
+      </w:r>
+      <w:r>
+        <w:rPr>
+          <w:rFonts w:eastAsiaTheme="minorEastAsia"/>
+          <w:i/>
+          <w:iCs/>
+        </w:rPr>
+        <w:t>ode45</w:t>
+      </w:r>
+      <w:r>
+        <w:rPr>
+          <w:rFonts w:eastAsiaTheme="minorEastAsia"/>
+        </w:rPr>
+        <w:t xml:space="preserve"> i jawną metodę Eulera. W przypadku pierwszej funkcji otrzymałem wartości wszystkich parametrów:</w:t>
       </w:r>
     </w:p>
     <w:p>
+      <w:pPr>
+        <w:rPr>
+          <w:rFonts w:eastAsiaTheme="minorEastAsia"/>
+        </w:rPr>
+      </w:pPr>
+      <m:oMathPara>
+        <m:oMath>
+          <m:acc>
+            <m:accPr>
+              <m:ctrlPr>
+                <w:rPr>
+                  <w:rFonts w:ascii="Cambria Math" w:hAnsi="Cambria Math"/>
+                  <w:i/>
+                </w:rPr>
+              </m:ctrlPr>
+            </m:accPr>
+            <m:e>
+              <m:sSub>
+                <m:sSubPr>
+                  <m:ctrlPr>
+                    <w:rPr>
+                      <w:rFonts w:ascii="Cambria Math" w:hAnsi="Cambria Math"/>
+                      <w:i/>
+                    </w:rPr>
+                  </m:ctrlPr>
+                </m:sSubPr>
+                <m:e>
+                  <m:r>
+                    <w:rPr>
+                      <w:rFonts w:ascii="Cambria Math" w:hAnsi="Cambria Math"/>
+                    </w:rPr>
+                    <m:t>x</m:t>
+                  </m:r>
+                </m:e>
+                <m:sub>
+                  <m:r>
+                    <w:rPr>
+                      <w:rFonts w:ascii="Cambria Math" w:hAnsi="Cambria Math"/>
+                    </w:rPr>
+                    <m:t>1</m:t>
+                  </m:r>
+                </m:sub>
+              </m:sSub>
+            </m:e>
+          </m:acc>
+          <m:r>
+            <w:rPr>
+              <w:rFonts w:ascii="Cambria Math" w:hAnsi="Cambria Math"/>
+            </w:rPr>
+            <m:t>=</m:t>
+          </m:r>
+          <m:r>
+            <w:rPr>
+              <w:rFonts w:ascii="Cambria Math" w:hAnsi="Cambria Math"/>
+            </w:rPr>
+            <m:t xml:space="preserve"> </m:t>
+          </m:r>
+          <m:r>
+            <m:rPr>
+              <m:sty m:val="p"/>
+            </m:rPr>
+            <w:rPr>
+              <w:rFonts w:ascii="Cambria Math" w:eastAsiaTheme="minorEastAsia" w:hAnsi="Cambria Math"/>
+            </w:rPr>
+            <m:t>475.8032</m:t>
+          </m:r>
+          <m:r>
+            <m:rPr>
+              <m:sty m:val="p"/>
+            </m:rPr>
+            <w:rPr>
+              <w:rFonts w:ascii="Cambria Math" w:eastAsiaTheme="minorEastAsia" w:hAnsi="Cambria Math"/>
+            </w:rPr>
+            <m:t xml:space="preserve"> </m:t>
+          </m:r>
+          <m:sSub>
+            <m:sSubPr>
+              <m:ctrlPr>
+                <w:rPr>
+                  <w:rFonts w:ascii="Cambria Math" w:hAnsi="Cambria Math"/>
+                  <w:i/>
+                </w:rPr>
+              </m:ctrlPr>
+            </m:sSubPr>
+            <m:e>
+              <m:r>
+                <w:rPr>
+                  <w:rFonts w:ascii="Cambria Math" w:hAnsi="Cambria Math"/>
+                </w:rPr>
+                <m:t>r</m:t>
+              </m:r>
+            </m:e>
+            <m:sub>
+              <m:r>
+                <w:rPr>
+                  <w:rFonts w:ascii="Cambria Math" w:hAnsi="Cambria Math"/>
+                </w:rPr>
+                <m:t>x</m:t>
+              </m:r>
+            </m:sub>
+          </m:sSub>
+          <m:r>
+            <w:rPr>
+              <w:rFonts w:ascii="Cambria Math" w:hAnsi="Cambria Math"/>
+            </w:rPr>
+            <m:t>=</m:t>
+          </m:r>
+          <m:r>
+            <m:rPr>
+              <m:sty m:val="p"/>
+            </m:rPr>
+            <w:rPr>
+              <w:rFonts w:ascii="Cambria Math" w:eastAsiaTheme="minorEastAsia" w:hAnsi="Cambria Math"/>
+            </w:rPr>
+            <m:t>12.0826</m:t>
+          </m:r>
+          <m:r>
+            <m:rPr>
+              <m:sty m:val="p"/>
+            </m:rPr>
+            <w:rPr>
+              <w:rFonts w:ascii="Cambria Math" w:hAnsi="Cambria Math"/>
+            </w:rPr>
+            <m:t xml:space="preserve"> </m:t>
+          </m:r>
+          <m:sSub>
+            <m:sSubPr>
+              <m:ctrlPr>
+                <w:rPr>
+                  <w:rFonts w:ascii="Cambria Math" w:hAnsi="Cambria Math"/>
+                  <w:i/>
+                </w:rPr>
+              </m:ctrlPr>
+            </m:sSubPr>
+            <m:e>
+              <m:r>
+                <w:rPr>
+                  <w:rFonts w:ascii="Cambria Math" w:hAnsi="Cambria Math"/>
+                </w:rPr>
+                <m:t>r</m:t>
+              </m:r>
+            </m:e>
+            <m:sub>
+              <m:r>
+                <w:rPr>
+                  <w:rFonts w:ascii="Cambria Math" w:hAnsi="Cambria Math"/>
+                </w:rPr>
+                <m:t>xy</m:t>
+              </m:r>
+            </m:sub>
+          </m:sSub>
+          <m:r>
+            <w:rPr>
+              <w:rFonts w:ascii="Cambria Math" w:hAnsi="Cambria Math"/>
+            </w:rPr>
+            <m:t>=</m:t>
+          </m:r>
+          <m:r>
+            <m:rPr>
+              <m:sty m:val="p"/>
+            </m:rPr>
+            <w:rPr>
+              <w:rFonts w:ascii="Cambria Math" w:eastAsiaTheme="minorEastAsia" w:hAnsi="Cambria Math"/>
+            </w:rPr>
+            <m:t>-0.1077</m:t>
+          </m:r>
+          <m:r>
+            <m:rPr>
+              <m:sty m:val="p"/>
+            </m:rPr>
+            <w:rPr>
+              <w:rFonts w:ascii="Cambria Math" w:eastAsiaTheme="minorEastAsia" w:hAnsi="Cambria Math"/>
+            </w:rPr>
+            <m:t xml:space="preserve"> </m:t>
+          </m:r>
+          <m:sSub>
+            <m:sSubPr>
+              <m:ctrlPr>
+                <w:rPr>
+                  <w:rFonts w:ascii="Cambria Math" w:hAnsi="Cambria Math"/>
+                  <w:i/>
+                </w:rPr>
+              </m:ctrlPr>
+            </m:sSubPr>
+            <m:e>
+              <m:r>
+                <w:rPr>
+                  <w:rFonts w:ascii="Cambria Math" w:hAnsi="Cambria Math"/>
+                </w:rPr>
+                <m:t xml:space="preserve">r </m:t>
+              </m:r>
+            </m:e>
+            <m:sub>
+              <m:r>
+                <w:rPr>
+                  <w:rFonts w:ascii="Cambria Math" w:hAnsi="Cambria Math"/>
+                </w:rPr>
+                <m:t>xx</m:t>
+              </m:r>
+            </m:sub>
+          </m:sSub>
+          <m:r>
+            <w:rPr>
+              <w:rFonts w:ascii="Cambria Math" w:hAnsi="Cambria Math"/>
+            </w:rPr>
+            <m:t>=</m:t>
+          </m:r>
+          <m:r>
+            <m:rPr>
+              <m:sty m:val="p"/>
+            </m:rPr>
+            <w:rPr>
+              <w:rFonts w:ascii="Cambria Math" w:eastAsiaTheme="minorEastAsia" w:hAnsi="Cambria Math"/>
+            </w:rPr>
+            <m:t xml:space="preserve">-0.0029   </m:t>
+          </m:r>
+        </m:oMath>
+      </m:oMathPara>
+    </w:p>
+    <w:p>
+      <w:pPr>
+        <w:rPr>
+          <w:rFonts w:eastAsiaTheme="minorEastAsia"/>
+        </w:rPr>
+      </w:pPr>
+      <m:oMathPara>
+        <m:oMath>
+          <m:acc>
+            <m:accPr>
+              <m:ctrlPr>
+                <w:rPr>
+                  <w:rFonts w:ascii="Cambria Math" w:hAnsi="Cambria Math"/>
+                  <w:i/>
+                </w:rPr>
+              </m:ctrlPr>
+            </m:accPr>
+            <m:e>
+              <m:sSub>
+                <m:sSubPr>
+                  <m:ctrlPr>
+                    <w:rPr>
+                      <w:rFonts w:ascii="Cambria Math" w:hAnsi="Cambria Math"/>
+                      <w:i/>
+                    </w:rPr>
+                  </m:ctrlPr>
+                </m:sSubPr>
+                <m:e>
+                  <m:r>
+                    <w:rPr>
+                      <w:rFonts w:ascii="Cambria Math" w:hAnsi="Cambria Math"/>
+                    </w:rPr>
+                    <m:t>y</m:t>
+                  </m:r>
+                </m:e>
+                <m:sub>
+                  <m:r>
+                    <w:rPr>
+                      <w:rFonts w:ascii="Cambria Math" w:hAnsi="Cambria Math"/>
+                    </w:rPr>
+                    <m:t>1</m:t>
+                  </m:r>
+                </m:sub>
+              </m:sSub>
+            </m:e>
+          </m:acc>
+          <m:r>
+            <w:rPr>
+              <w:rFonts w:ascii="Cambria Math" w:hAnsi="Cambria Math"/>
+            </w:rPr>
+            <m:t>=</m:t>
+          </m:r>
+          <m:r>
+            <m:rPr>
+              <m:sty m:val="p"/>
+            </m:rPr>
+            <w:rPr>
+              <w:rFonts w:ascii="Cambria Math" w:eastAsiaTheme="minorEastAsia" w:hAnsi="Cambria Math"/>
+            </w:rPr>
+            <m:t>98.4847</m:t>
+          </m:r>
+          <m:r>
+            <m:rPr>
+              <m:sty m:val="p"/>
+            </m:rPr>
+            <w:rPr>
+              <w:rFonts w:ascii="Cambria Math" w:hAnsi="Cambria Math"/>
+            </w:rPr>
+            <m:t xml:space="preserve"> </m:t>
+          </m:r>
+          <m:sSub>
+            <m:sSubPr>
+              <m:ctrlPr>
+                <w:rPr>
+                  <w:rFonts w:ascii="Cambria Math" w:hAnsi="Cambria Math"/>
+                  <w:i/>
+                </w:rPr>
+              </m:ctrlPr>
+            </m:sSubPr>
+            <m:e>
+              <m:r>
+                <w:rPr>
+                  <w:rFonts w:ascii="Cambria Math" w:hAnsi="Cambria Math"/>
+                </w:rPr>
+                <m:t>r</m:t>
+              </m:r>
+            </m:e>
+            <m:sub>
+              <m:r>
+                <w:rPr>
+                  <w:rFonts w:ascii="Cambria Math" w:hAnsi="Cambria Math"/>
+                </w:rPr>
+                <m:t>y</m:t>
+              </m:r>
+            </m:sub>
+          </m:sSub>
+          <m:r>
+            <w:rPr>
+              <w:rFonts w:ascii="Cambria Math" w:hAnsi="Cambria Math"/>
+            </w:rPr>
+            <m:t>=</m:t>
+          </m:r>
+          <m:r>
+            <m:rPr>
+              <m:sty m:val="p"/>
+            </m:rPr>
+            <w:rPr>
+              <w:rFonts w:ascii="Cambria Math" w:eastAsiaTheme="minorEastAsia" w:hAnsi="Cambria Math"/>
+            </w:rPr>
+            <m:t>-8.6214</m:t>
+          </m:r>
+          <m:r>
+            <m:rPr>
+              <m:sty m:val="p"/>
+            </m:rPr>
+            <w:rPr>
+              <w:rFonts w:ascii="Cambria Math" w:eastAsiaTheme="minorEastAsia" w:hAnsi="Cambria Math"/>
+            </w:rPr>
+            <m:t xml:space="preserve"> </m:t>
+          </m:r>
+          <m:sSub>
+            <m:sSubPr>
+              <m:ctrlPr>
+                <w:rPr>
+                  <w:rFonts w:ascii="Cambria Math" w:hAnsi="Cambria Math"/>
+                  <w:i/>
+                </w:rPr>
+              </m:ctrlPr>
+            </m:sSubPr>
+            <m:e>
+              <m:r>
+                <w:rPr>
+                  <w:rFonts w:ascii="Cambria Math" w:hAnsi="Cambria Math"/>
+                </w:rPr>
+                <m:t>r</m:t>
+              </m:r>
+            </m:e>
+            <m:sub>
+              <m:r>
+                <w:rPr>
+                  <w:rFonts w:ascii="Cambria Math" w:hAnsi="Cambria Math"/>
+                </w:rPr>
+                <m:t>yx</m:t>
+              </m:r>
+            </m:sub>
+          </m:sSub>
+          <m:r>
+            <w:rPr>
+              <w:rFonts w:ascii="Cambria Math" w:hAnsi="Cambria Math"/>
+            </w:rPr>
+            <m:t>=</m:t>
+          </m:r>
+          <m:r>
+            <m:rPr>
+              <m:sty m:val="p"/>
+            </m:rPr>
+            <w:rPr>
+              <w:rFonts w:ascii="Cambria Math" w:eastAsiaTheme="minorEastAsia" w:hAnsi="Cambria Math"/>
+            </w:rPr>
+            <m:t>0.0530</m:t>
+          </m:r>
+          <m:r>
+            <m:rPr>
+              <m:sty m:val="p"/>
+            </m:rPr>
+            <w:rPr>
+              <w:rFonts w:ascii="Cambria Math" w:eastAsiaTheme="minorEastAsia" w:hAnsi="Cambria Math"/>
+            </w:rPr>
+            <m:t xml:space="preserve"> </m:t>
+          </m:r>
+          <m:sSub>
+            <m:sSubPr>
+              <m:ctrlPr>
+                <w:rPr>
+                  <w:rFonts w:ascii="Cambria Math" w:hAnsi="Cambria Math"/>
+                  <w:i/>
+                </w:rPr>
+              </m:ctrlPr>
+            </m:sSubPr>
+            <m:e>
+              <m:r>
+                <w:rPr>
+                  <w:rFonts w:ascii="Cambria Math" w:hAnsi="Cambria Math"/>
+                </w:rPr>
+                <m:t xml:space="preserve">r </m:t>
+              </m:r>
+            </m:e>
+            <m:sub>
+              <m:r>
+                <w:rPr>
+                  <w:rFonts w:ascii="Cambria Math" w:hAnsi="Cambria Math"/>
+                </w:rPr>
+                <m:t>yy</m:t>
+              </m:r>
+            </m:sub>
+          </m:sSub>
+          <m:r>
+            <w:rPr>
+              <w:rFonts w:ascii="Cambria Math" w:hAnsi="Cambria Math"/>
+            </w:rPr>
+            <m:t>=</m:t>
+          </m:r>
+          <m:r>
+            <m:rPr>
+              <m:sty m:val="p"/>
+            </m:rPr>
+            <w:rPr>
+              <w:rFonts w:ascii="Cambria Math" w:eastAsiaTheme="minorEastAsia" w:hAnsi="Cambria Math"/>
+            </w:rPr>
+            <m:t>-0.0024</m:t>
+          </m:r>
+        </m:oMath>
+      </m:oMathPara>
+    </w:p>
+    <w:p>
+      <w:pPr>
+        <w:rPr>
+          <w:rFonts w:eastAsiaTheme="minorEastAsia"/>
+        </w:rPr>
+      </w:pPr>
+      <w:r>
+        <w:rPr>
+          <w:rFonts w:eastAsiaTheme="minorEastAsia"/>
+        </w:rPr>
+        <w:t xml:space="preserve">Wartość </w:t>
+      </w:r>
+      <m:oMath>
+        <m:r>
+          <w:rPr>
+            <w:rFonts w:ascii="Cambria Math" w:hAnsi="Cambria Math"/>
+          </w:rPr>
+          <m:t>J</m:t>
+        </m:r>
+      </m:oMath>
+      <w:r>
+        <w:rPr>
+          <w:rFonts w:eastAsiaTheme="minorEastAsia"/>
+        </w:rPr>
+        <w:t xml:space="preserve"> wyniosła </w:t>
+      </w:r>
+      <w:r>
+        <w:rPr>
+          <w:rFonts w:eastAsiaTheme="minorEastAsia"/>
+        </w:rPr>
+        <w:t>8.6068e+04</w:t>
+      </w:r>
+      <w:r>
+        <w:rPr>
+          <w:rFonts w:eastAsiaTheme="minorEastAsia"/>
+        </w:rPr>
+        <w:t>, a wykres (7)  i (8) przedstawia odpowiednio populacje x i y</w:t>
+      </w:r>
+      <w:r>
+        <w:rPr>
+          <w:rFonts w:eastAsiaTheme="minorEastAsia"/>
+        </w:rPr>
+        <w:t xml:space="preserve"> uzyskane przy użyciu ode45</w:t>
+      </w:r>
+      <w:r>
+        <w:rPr>
+          <w:rFonts w:eastAsiaTheme="minorEastAsia"/>
+        </w:rPr>
+        <w:t>.</w:t>
+      </w:r>
+    </w:p>
+    <w:p>
+      <w:pPr>
+        <w:rPr>
+          <w:rFonts w:eastAsiaTheme="minorEastAsia"/>
+        </w:rPr>
+      </w:pPr>
+      <w:r>
+        <w:rPr>
+          <w:noProof/>
+        </w:rPr>
+        <w:drawing>
+          <wp:inline distT="0" distB="0" distL="0" distR="0" wp14:anchorId="64081A0C" wp14:editId="5BE18317">
+            <wp:extent cx="5760720" cy="3368675"/>
+            <wp:effectExtent l="0" t="0" r="0" b="3175"/>
+            <wp:docPr id="1042641304" name="Graphic 1"/>
+            <wp:cNvGraphicFramePr>
+              <a:graphicFrameLocks xmlns:a="http://schemas.openxmlformats.org/drawingml/2006/main" noChangeAspect="1"/>
+            </wp:cNvGraphicFramePr>
+            <a:graphic xmlns:a="http://schemas.openxmlformats.org/drawingml/2006/main">
+              <a:graphicData uri="http://schemas.openxmlformats.org/drawingml/2006/picture">
+                <pic:pic xmlns:pic="http://schemas.openxmlformats.org/drawingml/2006/picture">
+                  <pic:nvPicPr>
+                    <pic:cNvPr id="1042641304" name=""/>
+                    <pic:cNvPicPr/>
+                  </pic:nvPicPr>
+                  <pic:blipFill>
+                    <a:blip r:embed="rId17">
+                      <a:extLst>
+                        <a:ext uri="{96DAC541-7B7A-43D3-8B79-37D633B846F1}">
+                          <asvg:svgBlip xmlns:asvg="http://schemas.microsoft.com/office/drawing/2016/SVG/main" r:embed="rId18"/>
+                        </a:ext>
+                      </a:extLst>
+                    </a:blip>
+                    <a:stretch>
+                      <a:fillRect/>
+                    </a:stretch>
+                  </pic:blipFill>
+                  <pic:spPr>
+                    <a:xfrm>
+                      <a:off x="0" y="0"/>
+                      <a:ext cx="5760720" cy="3368675"/>
+                    </a:xfrm>
+                    <a:prstGeom prst="rect">
+                      <a:avLst/>
+                    </a:prstGeom>
+                  </pic:spPr>
+                </pic:pic>
+              </a:graphicData>
+            </a:graphic>
+          </wp:inline>
+        </w:drawing>
+      </w:r>
+    </w:p>
+    <w:p>
+      <w:pPr>
+        <w:pStyle w:val="Caption"/>
+      </w:pPr>
+      <w:r>
+        <w:t xml:space="preserve">Wykres </w:t>
+      </w:r>
+      <w:fldSimple w:instr=" SEQ Wykres \* ARABIC ">
+        <w:r>
+          <w:rPr>
+            <w:noProof/>
+          </w:rPr>
+          <w:t>7</w:t>
+        </w:r>
+      </w:fldSimple>
+    </w:p>
+    <w:p>
+      <w:r>
+        <w:rPr>
+          <w:noProof/>
+        </w:rPr>
+        <w:lastRenderedPageBreak/>
+        <w:drawing>
+          <wp:inline distT="0" distB="0" distL="0" distR="0" wp14:anchorId="34DB03B2" wp14:editId="6514D25D">
+            <wp:extent cx="5760720" cy="3368675"/>
+            <wp:effectExtent l="0" t="0" r="0" b="3175"/>
+            <wp:docPr id="1366352294" name="Graphic 1"/>
+            <wp:cNvGraphicFramePr>
+              <a:graphicFrameLocks xmlns:a="http://schemas.openxmlformats.org/drawingml/2006/main" noChangeAspect="1"/>
+            </wp:cNvGraphicFramePr>
+            <a:graphic xmlns:a="http://schemas.openxmlformats.org/drawingml/2006/main">
+              <a:graphicData uri="http://schemas.openxmlformats.org/drawingml/2006/picture">
+                <pic:pic xmlns:pic="http://schemas.openxmlformats.org/drawingml/2006/picture">
+                  <pic:nvPicPr>
+                    <pic:cNvPr id="1366352294" name=""/>
+                    <pic:cNvPicPr/>
+                  </pic:nvPicPr>
+                  <pic:blipFill>
+                    <a:blip r:embed="rId19">
+                      <a:extLst>
+                        <a:ext uri="{96DAC541-7B7A-43D3-8B79-37D633B846F1}">
+                          <asvg:svgBlip xmlns:asvg="http://schemas.microsoft.com/office/drawing/2016/SVG/main" r:embed="rId20"/>
+                        </a:ext>
+                      </a:extLst>
+                    </a:blip>
+                    <a:stretch>
+                      <a:fillRect/>
+                    </a:stretch>
+                  </pic:blipFill>
+                  <pic:spPr>
+                    <a:xfrm>
+                      <a:off x="0" y="0"/>
+                      <a:ext cx="5760720" cy="3368675"/>
+                    </a:xfrm>
+                    <a:prstGeom prst="rect">
+                      <a:avLst/>
+                    </a:prstGeom>
+                  </pic:spPr>
+                </pic:pic>
+              </a:graphicData>
+            </a:graphic>
+          </wp:inline>
+        </w:drawing>
+      </w:r>
+    </w:p>
+    <w:p>
+      <w:pPr>
+        <w:pStyle w:val="Caption"/>
+      </w:pPr>
+      <w:r>
+        <w:t xml:space="preserve">Wykres </w:t>
+      </w:r>
+      <w:fldSimple w:instr=" SEQ Wykres \* ARABIC ">
+        <w:r>
+          <w:rPr>
+            <w:noProof/>
+          </w:rPr>
+          <w:t>8</w:t>
+        </w:r>
+      </w:fldSimple>
+    </w:p>
+    <w:p>
+      <w:pPr>
+        <w:rPr>
+          <w:rFonts w:eastAsiaTheme="minorEastAsia"/>
+        </w:rPr>
+      </w:pPr>
+      <w:r>
+        <w:rPr>
+          <w:rFonts w:eastAsiaTheme="minorEastAsia"/>
+        </w:rPr>
+        <w:t>Wykorzystując jawną metodę Eulera otrzymałem parametry:</w:t>
+      </w:r>
+    </w:p>
+    <w:p>
+      <w:pPr>
+        <w:rPr>
+          <w:rFonts w:eastAsiaTheme="minorEastAsia"/>
+        </w:rPr>
+      </w:pPr>
+      <m:oMathPara>
+        <m:oMath>
+          <m:acc>
+            <m:accPr>
+              <m:ctrlPr>
+                <w:rPr>
+                  <w:rFonts w:ascii="Cambria Math" w:hAnsi="Cambria Math"/>
+                  <w:i/>
+                </w:rPr>
+              </m:ctrlPr>
+            </m:accPr>
+            <m:e>
+              <m:sSub>
+                <m:sSubPr>
+                  <m:ctrlPr>
+                    <w:rPr>
+                      <w:rFonts w:ascii="Cambria Math" w:hAnsi="Cambria Math"/>
+                      <w:i/>
+                    </w:rPr>
+                  </m:ctrlPr>
+                </m:sSubPr>
+                <m:e>
+                  <m:r>
+                    <w:rPr>
+                      <w:rFonts w:ascii="Cambria Math" w:hAnsi="Cambria Math"/>
+                    </w:rPr>
+                    <m:t>x</m:t>
+                  </m:r>
+                </m:e>
+                <m:sub>
+                  <m:r>
+                    <w:rPr>
+                      <w:rFonts w:ascii="Cambria Math" w:hAnsi="Cambria Math"/>
+                    </w:rPr>
+                    <m:t>1</m:t>
+                  </m:r>
+                </m:sub>
+              </m:sSub>
+            </m:e>
+          </m:acc>
+          <m:r>
+            <w:rPr>
+              <w:rFonts w:ascii="Cambria Math" w:hAnsi="Cambria Math"/>
+            </w:rPr>
+            <m:t>=</m:t>
+          </m:r>
+          <m:r>
+            <m:rPr>
+              <m:sty m:val="p"/>
+            </m:rPr>
+            <w:rPr>
+              <w:rFonts w:ascii="Cambria Math" w:eastAsiaTheme="minorEastAsia" w:hAnsi="Cambria Math"/>
+            </w:rPr>
+            <m:t>368.5299</m:t>
+          </m:r>
+          <m:r>
+            <m:rPr>
+              <m:sty m:val="p"/>
+            </m:rPr>
+            <w:rPr>
+              <w:rFonts w:ascii="Cambria Math" w:eastAsiaTheme="minorEastAsia" w:hAnsi="Cambria Math"/>
+            </w:rPr>
+            <m:t xml:space="preserve"> </m:t>
+          </m:r>
+          <m:sSub>
+            <m:sSubPr>
+              <m:ctrlPr>
+                <w:rPr>
+                  <w:rFonts w:ascii="Cambria Math" w:hAnsi="Cambria Math"/>
+                  <w:i/>
+                </w:rPr>
+              </m:ctrlPr>
+            </m:sSubPr>
+            <m:e>
+              <m:r>
+                <w:rPr>
+                  <w:rFonts w:ascii="Cambria Math" w:hAnsi="Cambria Math"/>
+                </w:rPr>
+                <m:t>r</m:t>
+              </m:r>
+            </m:e>
+            <m:sub>
+              <m:r>
+                <w:rPr>
+                  <w:rFonts w:ascii="Cambria Math" w:hAnsi="Cambria Math"/>
+                </w:rPr>
+                <m:t>x</m:t>
+              </m:r>
+            </m:sub>
+          </m:sSub>
+          <m:r>
+            <w:rPr>
+              <w:rFonts w:ascii="Cambria Math" w:hAnsi="Cambria Math"/>
+            </w:rPr>
+            <m:t>=</m:t>
+          </m:r>
+          <m:r>
+            <m:rPr>
+              <m:sty m:val="p"/>
+            </m:rPr>
+            <w:rPr>
+              <w:rFonts w:ascii="Cambria Math" w:eastAsiaTheme="minorEastAsia" w:hAnsi="Cambria Math"/>
+            </w:rPr>
+            <m:t>10.1120</m:t>
+          </m:r>
+          <m:r>
+            <m:rPr>
+              <m:sty m:val="p"/>
+            </m:rPr>
+            <w:rPr>
+              <w:rFonts w:ascii="Cambria Math" w:hAnsi="Cambria Math"/>
+            </w:rPr>
+            <m:t xml:space="preserve"> </m:t>
+          </m:r>
+          <m:sSub>
+            <m:sSubPr>
+              <m:ctrlPr>
+                <w:rPr>
+                  <w:rFonts w:ascii="Cambria Math" w:hAnsi="Cambria Math"/>
+                  <w:i/>
+                </w:rPr>
+              </m:ctrlPr>
+            </m:sSubPr>
+            <m:e>
+              <m:r>
+                <w:rPr>
+                  <w:rFonts w:ascii="Cambria Math" w:hAnsi="Cambria Math"/>
+                </w:rPr>
+                <m:t>r</m:t>
+              </m:r>
+            </m:e>
+            <m:sub>
+              <m:r>
+                <w:rPr>
+                  <w:rFonts w:ascii="Cambria Math" w:hAnsi="Cambria Math"/>
+                </w:rPr>
+                <m:t>xy</m:t>
+              </m:r>
+            </m:sub>
+          </m:sSub>
+          <m:r>
+            <w:rPr>
+              <w:rFonts w:ascii="Cambria Math" w:hAnsi="Cambria Math"/>
+            </w:rPr>
+            <m:t>=</m:t>
+          </m:r>
+          <m:r>
+            <m:rPr>
+              <m:sty m:val="p"/>
+            </m:rPr>
+            <w:rPr>
+              <w:rFonts w:ascii="Cambria Math" w:eastAsiaTheme="minorEastAsia" w:hAnsi="Cambria Math"/>
+            </w:rPr>
+            <m:t>0.0915</m:t>
+          </m:r>
+          <m:r>
+            <m:rPr>
+              <m:sty m:val="p"/>
+            </m:rPr>
+            <w:rPr>
+              <w:rFonts w:ascii="Cambria Math" w:eastAsiaTheme="minorEastAsia" w:hAnsi="Cambria Math"/>
+            </w:rPr>
+            <m:t xml:space="preserve"> </m:t>
+          </m:r>
+          <m:sSub>
+            <m:sSubPr>
+              <m:ctrlPr>
+                <w:rPr>
+                  <w:rFonts w:ascii="Cambria Math" w:hAnsi="Cambria Math"/>
+                  <w:i/>
+                </w:rPr>
+              </m:ctrlPr>
+            </m:sSubPr>
+            <m:e>
+              <m:r>
+                <w:rPr>
+                  <w:rFonts w:ascii="Cambria Math" w:hAnsi="Cambria Math"/>
+                </w:rPr>
+                <m:t xml:space="preserve">r </m:t>
+              </m:r>
+            </m:e>
+            <m:sub>
+              <m:r>
+                <w:rPr>
+                  <w:rFonts w:ascii="Cambria Math" w:hAnsi="Cambria Math"/>
+                </w:rPr>
+                <m:t>xx</m:t>
+              </m:r>
+            </m:sub>
+          </m:sSub>
+          <m:r>
+            <w:rPr>
+              <w:rFonts w:ascii="Cambria Math" w:hAnsi="Cambria Math"/>
+            </w:rPr>
+            <m:t>=</m:t>
+          </m:r>
+          <m:r>
+            <m:rPr>
+              <m:sty m:val="p"/>
+            </m:rPr>
+            <w:rPr>
+              <w:rFonts w:ascii="Cambria Math" w:eastAsiaTheme="minorEastAsia" w:hAnsi="Cambria Math"/>
+            </w:rPr>
+            <m:t xml:space="preserve">-0.0009   </m:t>
+          </m:r>
+          <m:r>
+            <m:rPr>
+              <m:sty m:val="p"/>
+            </m:rPr>
+            <w:rPr>
+              <w:rFonts w:ascii="Cambria Math" w:eastAsiaTheme="minorEastAsia" w:hAnsi="Cambria Math"/>
+            </w:rPr>
+            <m:t xml:space="preserve">   </m:t>
+          </m:r>
+        </m:oMath>
+      </m:oMathPara>
+    </w:p>
+    <w:p>
+      <w:pPr>
+        <w:rPr>
+          <w:rFonts w:eastAsiaTheme="minorEastAsia"/>
+        </w:rPr>
+      </w:pPr>
+      <m:oMathPara>
+        <m:oMath>
+          <m:acc>
+            <m:accPr>
+              <m:ctrlPr>
+                <w:rPr>
+                  <w:rFonts w:ascii="Cambria Math" w:hAnsi="Cambria Math"/>
+                  <w:i/>
+                </w:rPr>
+              </m:ctrlPr>
+            </m:accPr>
+            <m:e>
+              <m:sSub>
+                <m:sSubPr>
+                  <m:ctrlPr>
+                    <w:rPr>
+                      <w:rFonts w:ascii="Cambria Math" w:hAnsi="Cambria Math"/>
+                      <w:i/>
+                    </w:rPr>
+                  </m:ctrlPr>
+                </m:sSubPr>
+                <m:e>
+                  <m:r>
+                    <w:rPr>
+                      <w:rFonts w:ascii="Cambria Math" w:hAnsi="Cambria Math"/>
+                    </w:rPr>
+                    <m:t>y</m:t>
+                  </m:r>
+                </m:e>
+                <m:sub>
+                  <m:r>
+                    <w:rPr>
+                      <w:rFonts w:ascii="Cambria Math" w:hAnsi="Cambria Math"/>
+                    </w:rPr>
+                    <m:t>1</m:t>
+                  </m:r>
+                </m:sub>
+              </m:sSub>
+            </m:e>
+          </m:acc>
+          <m:r>
+            <w:rPr>
+              <w:rFonts w:ascii="Cambria Math" w:hAnsi="Cambria Math"/>
+            </w:rPr>
+            <m:t>=</m:t>
+          </m:r>
+          <m:r>
+            <m:rPr>
+              <m:sty m:val="p"/>
+            </m:rPr>
+            <w:rPr>
+              <w:rFonts w:ascii="Cambria Math" w:eastAsiaTheme="minorEastAsia" w:hAnsi="Cambria Math"/>
+            </w:rPr>
+            <m:t>59.3083</m:t>
+          </m:r>
+          <m:r>
+            <m:rPr>
+              <m:sty m:val="p"/>
+            </m:rPr>
+            <w:rPr>
+              <w:rFonts w:ascii="Cambria Math" w:eastAsiaTheme="minorEastAsia" w:hAnsi="Cambria Math"/>
+            </w:rPr>
+            <m:t xml:space="preserve"> </m:t>
+          </m:r>
+          <m:sSub>
+            <m:sSubPr>
+              <m:ctrlPr>
+                <w:rPr>
+                  <w:rFonts w:ascii="Cambria Math" w:hAnsi="Cambria Math"/>
+                  <w:i/>
+                </w:rPr>
+              </m:ctrlPr>
+            </m:sSubPr>
+            <m:e>
+              <m:r>
+                <w:rPr>
+                  <w:rFonts w:ascii="Cambria Math" w:hAnsi="Cambria Math"/>
+                </w:rPr>
+                <m:t>r</m:t>
+              </m:r>
+            </m:e>
+            <m:sub>
+              <m:r>
+                <w:rPr>
+                  <w:rFonts w:ascii="Cambria Math" w:hAnsi="Cambria Math"/>
+                </w:rPr>
+                <m:t>y</m:t>
+              </m:r>
+            </m:sub>
+          </m:sSub>
+          <m:r>
+            <w:rPr>
+              <w:rFonts w:ascii="Cambria Math" w:hAnsi="Cambria Math"/>
+            </w:rPr>
+            <m:t>=</m:t>
+          </m:r>
+          <m:r>
+            <m:rPr>
+              <m:sty m:val="p"/>
+            </m:rPr>
+            <w:rPr>
+              <w:rFonts w:ascii="Cambria Math" w:eastAsiaTheme="minorEastAsia" w:hAnsi="Cambria Math"/>
+            </w:rPr>
+            <m:t>-10.1379</m:t>
+          </m:r>
+          <m:r>
+            <m:rPr>
+              <m:sty m:val="p"/>
+            </m:rPr>
+            <w:rPr>
+              <w:rFonts w:ascii="Cambria Math" w:eastAsiaTheme="minorEastAsia" w:hAnsi="Cambria Math"/>
+            </w:rPr>
+            <m:t xml:space="preserve"> </m:t>
+          </m:r>
+          <m:sSub>
+            <m:sSubPr>
+              <m:ctrlPr>
+                <w:rPr>
+                  <w:rFonts w:ascii="Cambria Math" w:hAnsi="Cambria Math"/>
+                  <w:i/>
+                </w:rPr>
+              </m:ctrlPr>
+            </m:sSubPr>
+            <m:e>
+              <m:r>
+                <w:rPr>
+                  <w:rFonts w:ascii="Cambria Math" w:hAnsi="Cambria Math"/>
+                </w:rPr>
+                <m:t>r</m:t>
+              </m:r>
+            </m:e>
+            <m:sub>
+              <m:r>
+                <w:rPr>
+                  <w:rFonts w:ascii="Cambria Math" w:hAnsi="Cambria Math"/>
+                </w:rPr>
+                <m:t>yx</m:t>
+              </m:r>
+            </m:sub>
+          </m:sSub>
+          <m:r>
+            <w:rPr>
+              <w:rFonts w:ascii="Cambria Math" w:hAnsi="Cambria Math"/>
+            </w:rPr>
+            <m:t>=</m:t>
+          </m:r>
+          <m:r>
+            <m:rPr>
+              <m:sty m:val="p"/>
+            </m:rPr>
+            <w:rPr>
+              <w:rFonts w:ascii="Cambria Math" w:eastAsiaTheme="minorEastAsia" w:hAnsi="Cambria Math"/>
+            </w:rPr>
+            <m:t>0.0671</m:t>
+          </m:r>
+          <m:r>
+            <m:rPr>
+              <m:sty m:val="p"/>
+            </m:rPr>
+            <w:rPr>
+              <w:rFonts w:ascii="Cambria Math" w:eastAsiaTheme="minorEastAsia" w:hAnsi="Cambria Math"/>
+            </w:rPr>
+            <m:t xml:space="preserve"> </m:t>
+          </m:r>
+          <m:sSub>
+            <m:sSubPr>
+              <m:ctrlPr>
+                <w:rPr>
+                  <w:rFonts w:ascii="Cambria Math" w:hAnsi="Cambria Math"/>
+                  <w:i/>
+                </w:rPr>
+              </m:ctrlPr>
+            </m:sSubPr>
+            <m:e>
+              <m:r>
+                <w:rPr>
+                  <w:rFonts w:ascii="Cambria Math" w:hAnsi="Cambria Math"/>
+                </w:rPr>
+                <m:t xml:space="preserve">r </m:t>
+              </m:r>
+            </m:e>
+            <m:sub>
+              <m:r>
+                <w:rPr>
+                  <w:rFonts w:ascii="Cambria Math" w:hAnsi="Cambria Math"/>
+                </w:rPr>
+                <m:t>yy</m:t>
+              </m:r>
+            </m:sub>
+          </m:sSub>
+          <m:r>
+            <w:rPr>
+              <w:rFonts w:ascii="Cambria Math" w:hAnsi="Cambria Math"/>
+            </w:rPr>
+            <m:t>=</m:t>
+          </m:r>
+          <m:r>
+            <m:rPr>
+              <m:sty m:val="p"/>
+            </m:rPr>
+            <w:rPr>
+              <w:rFonts w:ascii="Cambria Math" w:eastAsiaTheme="minorEastAsia" w:hAnsi="Cambria Math"/>
+            </w:rPr>
+            <m:t>-0.0050</m:t>
+          </m:r>
+        </m:oMath>
+      </m:oMathPara>
+    </w:p>
+    <w:p>
+      <w:pPr>
+        <w:rPr>
+          <w:rFonts w:eastAsiaTheme="minorEastAsia"/>
+        </w:rPr>
+      </w:pPr>
+      <w:r>
+        <w:rPr>
+          <w:rFonts w:eastAsiaTheme="minorEastAsia"/>
+        </w:rPr>
+        <w:t xml:space="preserve"> </w:t>
+      </w:r>
+      <w:r>
+        <w:rPr>
+          <w:rFonts w:eastAsiaTheme="minorEastAsia"/>
+        </w:rPr>
+        <w:t xml:space="preserve">Wartość </w:t>
+      </w:r>
+      <m:oMath>
+        <m:r>
+          <w:rPr>
+            <w:rFonts w:ascii="Cambria Math" w:hAnsi="Cambria Math"/>
+          </w:rPr>
+          <m:t>J</m:t>
+        </m:r>
+      </m:oMath>
+      <w:r>
+        <w:rPr>
+          <w:rFonts w:eastAsiaTheme="minorEastAsia"/>
+        </w:rPr>
+        <w:t xml:space="preserve"> wyniosła </w:t>
+      </w:r>
+      <w:r>
+        <w:rPr>
+          <w:rFonts w:eastAsiaTheme="minorEastAsia"/>
+        </w:rPr>
+        <w:t>2.5538e+04</w:t>
+      </w:r>
+      <w:r>
+        <w:rPr>
+          <w:rFonts w:eastAsiaTheme="minorEastAsia"/>
+        </w:rPr>
+        <w:t>, a wykres (</w:t>
+      </w:r>
+      <w:r>
+        <w:rPr>
+          <w:rFonts w:eastAsiaTheme="minorEastAsia"/>
+        </w:rPr>
+        <w:t>9</w:t>
+      </w:r>
+      <w:r>
+        <w:rPr>
+          <w:rFonts w:eastAsiaTheme="minorEastAsia"/>
+        </w:rPr>
+        <w:t>)  i (</w:t>
+      </w:r>
+      <w:r>
+        <w:rPr>
+          <w:rFonts w:eastAsiaTheme="minorEastAsia"/>
+        </w:rPr>
+        <w:t>10</w:t>
+      </w:r>
+      <w:r>
+        <w:rPr>
+          <w:rFonts w:eastAsiaTheme="minorEastAsia"/>
+        </w:rPr>
+        <w:t>) przedstawia odpowiednio populacje x i y</w:t>
+      </w:r>
+      <w:r>
+        <w:rPr>
+          <w:rFonts w:eastAsiaTheme="minorEastAsia"/>
+        </w:rPr>
+        <w:t xml:space="preserve"> uzyskane przy użyciu jawnej metody Eulera</w:t>
+      </w:r>
+      <w:r>
+        <w:rPr>
+          <w:rFonts w:eastAsiaTheme="minorEastAsia"/>
+        </w:rPr>
+        <w:t>.</w:t>
+      </w:r>
+    </w:p>
+    <w:p>
+      <w:pPr>
+        <w:rPr>
+          <w:rFonts w:eastAsiaTheme="minorEastAsia"/>
+        </w:rPr>
+      </w:pPr>
+      <w:r>
+        <w:rPr>
+          <w:rFonts w:eastAsiaTheme="minorEastAsia"/>
+        </w:rPr>
+        <w:t xml:space="preserve"> </w:t>
+      </w:r>
+      <w:r>
+        <w:rPr>
+          <w:noProof/>
+        </w:rPr>
+        <w:drawing>
+          <wp:inline distT="0" distB="0" distL="0" distR="0" wp14:anchorId="22296D69" wp14:editId="36D69F21">
+            <wp:extent cx="5760720" cy="3368675"/>
+            <wp:effectExtent l="0" t="0" r="0" b="3175"/>
+            <wp:docPr id="729333917" name="Graphic 1"/>
+            <wp:cNvGraphicFramePr>
+              <a:graphicFrameLocks xmlns:a="http://schemas.openxmlformats.org/drawingml/2006/main" noChangeAspect="1"/>
+            </wp:cNvGraphicFramePr>
+            <a:graphic xmlns:a="http://schemas.openxmlformats.org/drawingml/2006/main">
+              <a:graphicData uri="http://schemas.openxmlformats.org/drawingml/2006/picture">
+                <pic:pic xmlns:pic="http://schemas.openxmlformats.org/drawingml/2006/picture">
+                  <pic:nvPicPr>
+                    <pic:cNvPr id="729333917" name=""/>
+                    <pic:cNvPicPr/>
+                  </pic:nvPicPr>
+                  <pic:blipFill>
+                    <a:blip r:embed="rId21">
+                      <a:extLst>
+                        <a:ext uri="{96DAC541-7B7A-43D3-8B79-37D633B846F1}">
+                          <asvg:svgBlip xmlns:asvg="http://schemas.microsoft.com/office/drawing/2016/SVG/main" r:embed="rId22"/>
+                        </a:ext>
+                      </a:extLst>
+                    </a:blip>
+                    <a:stretch>
+                      <a:fillRect/>
+                    </a:stretch>
+                  </pic:blipFill>
+                  <pic:spPr>
+                    <a:xfrm>
+                      <a:off x="0" y="0"/>
+                      <a:ext cx="5760720" cy="3368675"/>
+                    </a:xfrm>
+                    <a:prstGeom prst="rect">
+                      <a:avLst/>
+                    </a:prstGeom>
+                  </pic:spPr>
+                </pic:pic>
+              </a:graphicData>
+            </a:graphic>
+          </wp:inline>
+        </w:drawing>
+      </w:r>
+    </w:p>
+    <w:p>
+      <w:pPr>
+        <w:pStyle w:val="Caption"/>
+      </w:pPr>
+      <w:r>
+        <w:t xml:space="preserve">Wykres </w:t>
+      </w:r>
+      <w:fldSimple w:instr=" SEQ Wykres \* ARABIC ">
+        <w:r>
+          <w:rPr>
+            <w:noProof/>
+          </w:rPr>
+          <w:t>9</w:t>
+        </w:r>
+      </w:fldSimple>
+    </w:p>
+    <w:p>
+      <w:r>
+        <w:rPr>
+          <w:noProof/>
+        </w:rPr>
+        <w:lastRenderedPageBreak/>
+        <w:drawing>
+          <wp:inline distT="0" distB="0" distL="0" distR="0" wp14:anchorId="2488D80C" wp14:editId="587E0E72">
+            <wp:extent cx="5760720" cy="3368675"/>
+            <wp:effectExtent l="0" t="0" r="0" b="3175"/>
+            <wp:docPr id="1121378136" name="Graphic 1"/>
+            <wp:cNvGraphicFramePr>
+              <a:graphicFrameLocks xmlns:a="http://schemas.openxmlformats.org/drawingml/2006/main" noChangeAspect="1"/>
+            </wp:cNvGraphicFramePr>
+            <a:graphic xmlns:a="http://schemas.openxmlformats.org/drawingml/2006/main">
+              <a:graphicData uri="http://schemas.openxmlformats.org/drawingml/2006/picture">
+                <pic:pic xmlns:pic="http://schemas.openxmlformats.org/drawingml/2006/picture">
+                  <pic:nvPicPr>
+                    <pic:cNvPr id="1121378136" name=""/>
+                    <pic:cNvPicPr/>
+                  </pic:nvPicPr>
+                  <pic:blipFill>
+                    <a:blip r:embed="rId23">
+                      <a:extLst>
+                        <a:ext uri="{96DAC541-7B7A-43D3-8B79-37D633B846F1}">
+                          <asvg:svgBlip xmlns:asvg="http://schemas.microsoft.com/office/drawing/2016/SVG/main" r:embed="rId24"/>
+                        </a:ext>
+                      </a:extLst>
+                    </a:blip>
+                    <a:stretch>
+                      <a:fillRect/>
+                    </a:stretch>
+                  </pic:blipFill>
+                  <pic:spPr>
+                    <a:xfrm>
+                      <a:off x="0" y="0"/>
+                      <a:ext cx="5760720" cy="3368675"/>
+                    </a:xfrm>
+                    <a:prstGeom prst="rect">
+                      <a:avLst/>
+                    </a:prstGeom>
+                  </pic:spPr>
+                </pic:pic>
+              </a:graphicData>
+            </a:graphic>
+          </wp:inline>
+        </w:drawing>
+      </w:r>
+    </w:p>
+    <w:p>
+      <w:pPr>
+        <w:pStyle w:val="Caption"/>
+      </w:pPr>
+      <w:r>
+        <w:t xml:space="preserve">Wykres </w:t>
+      </w:r>
+      <w:fldSimple w:instr=" SEQ Wykres \* ARABIC ">
+        <w:r>
+          <w:rPr>
+            <w:noProof/>
+          </w:rPr>
+          <w:t>10</w:t>
+        </w:r>
+      </w:fldSimple>
+    </w:p>
+    <w:p>
+      <w:pPr>
+        <w:pStyle w:val="Heading2"/>
+        <w:rPr>
+          <w:rFonts w:ascii="Times New Roman" w:hAnsi="Times New Roman" w:cs="Times New Roman"/>
+        </w:rPr>
+      </w:pPr>
+      <w:bookmarkStart w:id="16" w:name="_Toc153357634"/>
+      <w:r>
+        <w:rPr>
+          <w:rFonts w:ascii="Times New Roman" w:hAnsi="Times New Roman" w:cs="Times New Roman"/>
+        </w:rPr>
+        <w:t>4.4 Znalezione wartości x, y dla których populacje osiągają stan rówonowagi.</w:t>
+      </w:r>
+      <w:bookmarkEnd w:id="16"/>
+    </w:p>
+    <w:p>
+      <w:pPr>
+        <w:rPr>
+          <w:rFonts w:eastAsiaTheme="minorEastAsia"/>
+        </w:rPr>
+      </w:pPr>
       <w:r>
         <w:t xml:space="preserve">Postępując zgodnie z instrukcjami przedstawionymi w rozdziale 3.4 otrzymałem 4 pary rozwiązań, z czego tylko jedna para miała dla x i y wartości większe od zera. Dla x szukana liczność populacji wyniosła </w:t>
       </w:r>
@@ -11628,16 +13277,7 @@
               <w:rPr>
                 <w:rFonts w:ascii="Cambria Math" w:hAnsi="Cambria Math"/>
               </w:rPr>
-              <m:t>3</m:t>
-            </m:r>
-            <m:r>
-              <m:rPr>
-                <m:sty m:val="p"/>
-              </m:rPr>
-              <w:rPr>
-                <w:rFonts w:ascii="Cambria Math" w:hAnsi="Cambria Math"/>
-              </w:rPr>
-              <m:t>0768787</m:t>
+              <m:t>30768787</m:t>
             </m:r>
           </m:num>
           <m:den>
@@ -12260,14 +13900,7 @@
                 <w:rFonts w:ascii="Cambria Math" w:hAnsi="Cambria Math"/>
                 <w:lang w:val="pl-PL"/>
               </w:rPr>
-              <m:t>y</m:t>
-            </m:r>
-            <m:r>
-              <w:rPr>
-                <w:rFonts w:ascii="Cambria Math" w:hAnsi="Cambria Math"/>
-                <w:lang w:val="pl-PL"/>
-              </w:rPr>
-              <m:t>y</m:t>
+              <m:t>yy</m:t>
             </m:r>
           </m:sub>
         </m:sSub>
@@ -12316,7 +13949,7 @@
     <w:p/>
     <w:p/>
     <w:sectPr>
-      <w:headerReference w:type="default" r:id="rId17"/>
+      <w:headerReference w:type="default" r:id="rId25"/>
       <w:pgSz w:w="11906" w:h="16838"/>
       <w:pgMar w:top="1417" w:right="1417" w:bottom="1417" w:left="1417" w:header="708" w:footer="708" w:gutter="0"/>
       <w:pgNumType w:start="0"/>

</xml_diff>